<commit_message>
updates to Lrg Existing and Disposal 2
</commit_message>
<xml_diff>
--- a/design/Design Specification - Capture - GH 526 - CR13926 Disposal Enhancements 2.docx
+++ b/design/Design Specification - Capture - GH 526 - CR13926 Disposal Enhancements 2.docx
@@ -943,8 +943,6 @@
               </w:rPr>
               <w:t xml:space="preserve"> 5.3</w:t>
             </w:r>
-            <w:bookmarkStart w:id="0" w:name="_GoBack"/>
-            <w:bookmarkEnd w:id="0"/>
             <w:r>
               <w:rPr>
                 <w:rFonts w:asciiTheme="minorHAnsi" w:hAnsiTheme="minorHAnsi"/>
@@ -3495,12 +3493,12 @@
         </w:rPr>
         <w:fldChar w:fldCharType="end"/>
       </w:r>
-      <w:bookmarkStart w:id="1" w:name="_Toc314721060"/>
-      <w:bookmarkStart w:id="2" w:name="_Toc314721188"/>
-      <w:bookmarkStart w:id="3" w:name="_Toc314721491"/>
-      <w:bookmarkStart w:id="4" w:name="_Toc314823104"/>
-      <w:bookmarkStart w:id="5" w:name="_Toc314827285"/>
-      <w:bookmarkStart w:id="6" w:name="_Toc420970829"/>
+      <w:bookmarkStart w:id="0" w:name="_Toc314721060"/>
+      <w:bookmarkStart w:id="1" w:name="_Toc314721188"/>
+      <w:bookmarkStart w:id="2" w:name="_Toc314721491"/>
+      <w:bookmarkStart w:id="3" w:name="_Toc314823104"/>
+      <w:bookmarkStart w:id="4" w:name="_Toc314827285"/>
+      <w:bookmarkStart w:id="5" w:name="_Toc420970829"/>
       <w:r>
         <w:rPr>
           <w:rFonts w:asciiTheme="minorHAnsi" w:hAnsiTheme="minorHAnsi"/>
@@ -3517,13 +3515,13 @@
           <w:rFonts w:asciiTheme="minorHAnsi" w:hAnsiTheme="minorHAnsi"/>
         </w:rPr>
       </w:pPr>
-      <w:bookmarkStart w:id="7" w:name="_Toc416435161"/>
+      <w:bookmarkStart w:id="6" w:name="_Toc416435161"/>
+      <w:bookmarkEnd w:id="0"/>
       <w:bookmarkEnd w:id="1"/>
       <w:bookmarkEnd w:id="2"/>
       <w:bookmarkEnd w:id="3"/>
       <w:bookmarkEnd w:id="4"/>
       <w:bookmarkEnd w:id="5"/>
-      <w:bookmarkEnd w:id="6"/>
       <w:r>
         <w:rPr>
           <w:rFonts w:asciiTheme="minorHAnsi" w:hAnsiTheme="minorHAnsi"/>
@@ -3531,7 +3529,7 @@
         <w:lastRenderedPageBreak/>
         <w:t>Business Requirements</w:t>
       </w:r>
-      <w:bookmarkEnd w:id="7"/>
+      <w:bookmarkEnd w:id="6"/>
     </w:p>
     <w:p>
       <w:pPr>
@@ -3541,26 +3539,26 @@
           <w:rFonts w:asciiTheme="minorHAnsi" w:hAnsiTheme="minorHAnsi"/>
         </w:rPr>
       </w:pPr>
-      <w:bookmarkStart w:id="8" w:name="_Toc342757859"/>
-      <w:bookmarkStart w:id="9" w:name="_Toc346297767"/>
-      <w:bookmarkStart w:id="10" w:name="_Toc404134497"/>
-      <w:bookmarkStart w:id="11" w:name="_Toc416435162"/>
+      <w:bookmarkStart w:id="7" w:name="_Toc342757859"/>
+      <w:bookmarkStart w:id="8" w:name="_Toc346297767"/>
+      <w:bookmarkStart w:id="9" w:name="_Toc404134497"/>
+      <w:bookmarkStart w:id="10" w:name="_Toc416435162"/>
       <w:r>
         <w:rPr>
           <w:rFonts w:asciiTheme="minorHAnsi" w:hAnsiTheme="minorHAnsi"/>
         </w:rPr>
         <w:t xml:space="preserve">Purpose of the </w:t>
       </w:r>
+      <w:bookmarkEnd w:id="7"/>
       <w:bookmarkEnd w:id="8"/>
       <w:bookmarkEnd w:id="9"/>
+      <w:r>
+        <w:rPr>
+          <w:rFonts w:asciiTheme="minorHAnsi" w:hAnsiTheme="minorHAnsi"/>
+        </w:rPr>
+        <w:t>Design Specification</w:t>
+      </w:r>
       <w:bookmarkEnd w:id="10"/>
-      <w:r>
-        <w:rPr>
-          <w:rFonts w:asciiTheme="minorHAnsi" w:hAnsiTheme="minorHAnsi"/>
-        </w:rPr>
-        <w:t>Design Specification</w:t>
-      </w:r>
-      <w:bookmarkEnd w:id="11"/>
     </w:p>
     <w:p>
       <w:pPr>
@@ -3595,10 +3593,10 @@
           <w:rFonts w:asciiTheme="minorHAnsi" w:hAnsiTheme="minorHAnsi"/>
         </w:rPr>
       </w:pPr>
-      <w:bookmarkStart w:id="12" w:name="_Toc416435163"/>
-      <w:bookmarkStart w:id="13" w:name="_Toc342757861"/>
-      <w:bookmarkStart w:id="14" w:name="_Toc346297769"/>
-      <w:bookmarkStart w:id="15" w:name="_Toc404134499"/>
+      <w:bookmarkStart w:id="11" w:name="_Toc416435163"/>
+      <w:bookmarkStart w:id="12" w:name="_Toc342757861"/>
+      <w:bookmarkStart w:id="13" w:name="_Toc346297769"/>
+      <w:bookmarkStart w:id="14" w:name="_Toc404134499"/>
       <w:r>
         <w:rPr>
           <w:rFonts w:asciiTheme="minorHAnsi" w:hAnsiTheme="minorHAnsi"/>
@@ -3611,7 +3609,7 @@
         </w:rPr>
         <w:t xml:space="preserve"> / Configuration</w:t>
       </w:r>
-      <w:bookmarkEnd w:id="12"/>
+      <w:bookmarkEnd w:id="11"/>
     </w:p>
     <w:p>
       <w:pPr>
@@ -4497,9 +4495,9 @@
                 <w:rFonts w:asciiTheme="minorHAnsi" w:hAnsiTheme="minorHAnsi"/>
               </w:rPr>
             </w:pPr>
-            <w:bookmarkStart w:id="16" w:name="_Ref402431325"/>
-          </w:p>
-          <w:bookmarkEnd w:id="16"/>
+            <w:bookmarkStart w:id="15" w:name="_Ref402431325"/>
+          </w:p>
+          <w:bookmarkEnd w:id="15"/>
           <w:p>
             <w:pPr>
               <w:rPr>
@@ -5287,9 +5285,9 @@
           </w:p>
         </w:tc>
       </w:tr>
+      <w:bookmarkEnd w:id="12"/>
       <w:bookmarkEnd w:id="13"/>
       <w:bookmarkEnd w:id="14"/>
-      <w:bookmarkEnd w:id="15"/>
       <w:tr>
         <w:trPr>
           <w:cantSplit/>
@@ -5634,9 +5632,9 @@
                 <w:rFonts w:asciiTheme="minorHAnsi" w:hAnsiTheme="minorHAnsi"/>
               </w:rPr>
             </w:pPr>
-            <w:bookmarkStart w:id="17" w:name="_Ref408836774"/>
-          </w:p>
-          <w:bookmarkEnd w:id="17"/>
+            <w:bookmarkStart w:id="16" w:name="_Ref408836774"/>
+          </w:p>
+          <w:bookmarkEnd w:id="16"/>
           <w:p>
             <w:pPr>
               <w:rPr>
@@ -6984,9 +6982,9 @@
           <w:rFonts w:asciiTheme="minorHAnsi" w:hAnsiTheme="minorHAnsi"/>
         </w:rPr>
       </w:pPr>
-      <w:bookmarkStart w:id="18" w:name="_Toc342757862"/>
-      <w:bookmarkStart w:id="19" w:name="_Toc346297770"/>
-      <w:bookmarkStart w:id="20" w:name="_Toc404134500"/>
+      <w:bookmarkStart w:id="17" w:name="_Toc342757862"/>
+      <w:bookmarkStart w:id="18" w:name="_Toc346297770"/>
+      <w:bookmarkStart w:id="19" w:name="_Toc404134500"/>
     </w:p>
     <w:p>
       <w:pPr>
@@ -6995,12 +6993,467 @@
           <w:rFonts w:asciiTheme="minorHAnsi" w:hAnsiTheme="minorHAnsi"/>
         </w:rPr>
       </w:pPr>
-      <w:bookmarkStart w:id="21" w:name="_Toc416435164"/>
+      <w:bookmarkStart w:id="20" w:name="_Toc416435164"/>
       <w:r>
         <w:rPr>
           <w:rFonts w:asciiTheme="minorHAnsi" w:hAnsiTheme="minorHAnsi"/>
         </w:rPr>
         <w:t>Technical Design Requirements</w:t>
+      </w:r>
+      <w:bookmarkEnd w:id="20"/>
+    </w:p>
+    <w:tbl>
+      <w:tblPr>
+        <w:tblStyle w:val="TableGrid"/>
+        <w:tblW w:w="8910" w:type="dxa"/>
+        <w:tblInd w:w="108" w:type="dxa"/>
+        <w:tblLook w:val="04A0" w:firstRow="1" w:lastRow="0" w:firstColumn="1" w:lastColumn="0" w:noHBand="0" w:noVBand="1"/>
+      </w:tblPr>
+      <w:tblGrid>
+        <w:gridCol w:w="3960"/>
+        <w:gridCol w:w="4950"/>
+      </w:tblGrid>
+      <w:tr>
+        <w:trPr>
+          <w:cantSplit/>
+          <w:tblHeader/>
+        </w:trPr>
+        <w:tc>
+          <w:tcPr>
+            <w:tcW w:w="3960" w:type="dxa"/>
+            <w:tcBorders>
+              <w:top w:val="single" w:sz="4" w:space="0" w:color="auto"/>
+              <w:left w:val="single" w:sz="4" w:space="0" w:color="auto"/>
+              <w:bottom w:val="single" w:sz="4" w:space="0" w:color="auto"/>
+              <w:right w:val="single" w:sz="4" w:space="0" w:color="auto"/>
+            </w:tcBorders>
+            <w:shd w:val="clear" w:color="auto" w:fill="C4BC96" w:themeFill="background2" w:themeFillShade="BF"/>
+            <w:vAlign w:val="center"/>
+            <w:hideMark/>
+          </w:tcPr>
+          <w:p>
+            <w:pPr>
+              <w:spacing w:after="120"/>
+              <w:rPr>
+                <w:rFonts w:asciiTheme="minorHAnsi" w:hAnsiTheme="minorHAnsi"/>
+                <w:b/>
+              </w:rPr>
+            </w:pPr>
+            <w:r>
+              <w:rPr>
+                <w:rFonts w:asciiTheme="minorHAnsi" w:hAnsiTheme="minorHAnsi"/>
+                <w:b/>
+              </w:rPr>
+              <w:t>Technical Design Requirement</w:t>
+            </w:r>
+          </w:p>
+        </w:tc>
+        <w:tc>
+          <w:tcPr>
+            <w:tcW w:w="4950" w:type="dxa"/>
+            <w:tcBorders>
+              <w:top w:val="single" w:sz="4" w:space="0" w:color="auto"/>
+              <w:left w:val="single" w:sz="4" w:space="0" w:color="auto"/>
+              <w:bottom w:val="single" w:sz="4" w:space="0" w:color="auto"/>
+              <w:right w:val="single" w:sz="4" w:space="0" w:color="auto"/>
+            </w:tcBorders>
+            <w:shd w:val="clear" w:color="auto" w:fill="C4BC96" w:themeFill="background2" w:themeFillShade="BF"/>
+            <w:vAlign w:val="center"/>
+            <w:hideMark/>
+          </w:tcPr>
+          <w:p>
+            <w:pPr>
+              <w:tabs>
+                <w:tab w:val="left" w:pos="293"/>
+              </w:tabs>
+              <w:spacing w:after="120"/>
+              <w:rPr>
+                <w:rFonts w:asciiTheme="minorHAnsi" w:hAnsiTheme="minorHAnsi"/>
+                <w:b/>
+              </w:rPr>
+            </w:pPr>
+            <w:r>
+              <w:rPr>
+                <w:rFonts w:asciiTheme="minorHAnsi" w:hAnsiTheme="minorHAnsi"/>
+                <w:b/>
+              </w:rPr>
+              <w:t>Notes</w:t>
+            </w:r>
+          </w:p>
+        </w:tc>
+      </w:tr>
+      <w:tr>
+        <w:trPr>
+          <w:cantSplit/>
+          <w:trHeight w:val="665"/>
+        </w:trPr>
+        <w:tc>
+          <w:tcPr>
+            <w:tcW w:w="3960" w:type="dxa"/>
+            <w:tcBorders>
+              <w:top w:val="single" w:sz="4" w:space="0" w:color="auto"/>
+              <w:left w:val="single" w:sz="4" w:space="0" w:color="auto"/>
+              <w:bottom w:val="single" w:sz="4" w:space="0" w:color="auto"/>
+              <w:right w:val="single" w:sz="4" w:space="0" w:color="auto"/>
+            </w:tcBorders>
+            <w:vAlign w:val="center"/>
+          </w:tcPr>
+          <w:p>
+            <w:pPr>
+              <w:pStyle w:val="ListParagraph"/>
+              <w:numPr>
+                <w:ilvl w:val="0"/>
+                <w:numId w:val="3"/>
+              </w:numPr>
+              <w:rPr>
+                <w:rFonts w:asciiTheme="minorHAnsi" w:hAnsiTheme="minorHAnsi"/>
+              </w:rPr>
+            </w:pPr>
+          </w:p>
+          <w:p>
+            <w:pPr>
+              <w:rPr>
+                <w:rFonts w:asciiTheme="minorHAnsi" w:hAnsiTheme="minorHAnsi"/>
+              </w:rPr>
+            </w:pPr>
+            <w:proofErr w:type="spellStart"/>
+            <w:r>
+              <w:rPr>
+                <w:rFonts w:asciiTheme="minorHAnsi" w:hAnsiTheme="minorHAnsi"/>
+              </w:rPr>
+              <w:t>C</w:t>
+            </w:r>
+            <w:r>
+              <w:rPr>
+                <w:rFonts w:asciiTheme="minorHAnsi" w:hAnsiTheme="minorHAnsi"/>
+              </w:rPr>
+              <w:t>onfig</w:t>
+            </w:r>
+            <w:proofErr w:type="spellEnd"/>
+            <w:r>
+              <w:rPr>
+                <w:rFonts w:asciiTheme="minorHAnsi" w:hAnsiTheme="minorHAnsi"/>
+              </w:rPr>
+              <w:t xml:space="preserve"> Templates</w:t>
+            </w:r>
+          </w:p>
+        </w:tc>
+        <w:tc>
+          <w:tcPr>
+            <w:tcW w:w="4950" w:type="dxa"/>
+            <w:tcBorders>
+              <w:top w:val="single" w:sz="4" w:space="0" w:color="auto"/>
+              <w:left w:val="single" w:sz="4" w:space="0" w:color="auto"/>
+              <w:bottom w:val="single" w:sz="4" w:space="0" w:color="auto"/>
+              <w:right w:val="single" w:sz="4" w:space="0" w:color="auto"/>
+            </w:tcBorders>
+            <w:vAlign w:val="center"/>
+          </w:tcPr>
+          <w:p>
+            <w:pPr>
+              <w:rPr>
+                <w:rFonts w:asciiTheme="minorHAnsi" w:hAnsiTheme="minorHAnsi"/>
+              </w:rPr>
+            </w:pPr>
+            <w:r>
+              <w:rPr>
+                <w:rFonts w:asciiTheme="minorHAnsi" w:hAnsiTheme="minorHAnsi"/>
+              </w:rPr>
+              <w:t>See below for necessary modifications to “Disposal Sites” tab and “</w:t>
+            </w:r>
+            <w:proofErr w:type="spellStart"/>
+            <w:r>
+              <w:rPr>
+                <w:rFonts w:asciiTheme="minorHAnsi" w:hAnsiTheme="minorHAnsi"/>
+              </w:rPr>
+              <w:t>Comm</w:t>
+            </w:r>
+            <w:proofErr w:type="spellEnd"/>
+            <w:r>
+              <w:rPr>
+                <w:rFonts w:asciiTheme="minorHAnsi" w:hAnsiTheme="minorHAnsi"/>
+              </w:rPr>
+              <w:t xml:space="preserve"> </w:t>
+            </w:r>
+            <w:proofErr w:type="spellStart"/>
+            <w:r>
+              <w:rPr>
+                <w:rFonts w:asciiTheme="minorHAnsi" w:hAnsiTheme="minorHAnsi"/>
+              </w:rPr>
+              <w:t>Disp</w:t>
+            </w:r>
+            <w:proofErr w:type="spellEnd"/>
+            <w:r>
+              <w:rPr>
+                <w:rFonts w:asciiTheme="minorHAnsi" w:hAnsiTheme="minorHAnsi"/>
+              </w:rPr>
+              <w:t xml:space="preserve"> by ZIP” tab.  Proposal that we eliminate “</w:t>
+            </w:r>
+            <w:proofErr w:type="spellStart"/>
+            <w:r>
+              <w:rPr>
+                <w:rFonts w:asciiTheme="minorHAnsi" w:hAnsiTheme="minorHAnsi"/>
+              </w:rPr>
+              <w:t>Comm</w:t>
+            </w:r>
+            <w:proofErr w:type="spellEnd"/>
+            <w:r>
+              <w:rPr>
+                <w:rFonts w:asciiTheme="minorHAnsi" w:hAnsiTheme="minorHAnsi"/>
+              </w:rPr>
+              <w:t xml:space="preserve"> DSP by site” through this change and manage both commercial and industrial pricing on the “disposal sites” tab</w:t>
+            </w:r>
+          </w:p>
+        </w:tc>
+      </w:tr>
+      <w:tr>
+        <w:trPr>
+          <w:cantSplit/>
+          <w:trHeight w:val="665"/>
+        </w:trPr>
+        <w:tc>
+          <w:tcPr>
+            <w:tcW w:w="3960" w:type="dxa"/>
+            <w:tcBorders>
+              <w:top w:val="single" w:sz="4" w:space="0" w:color="auto"/>
+              <w:left w:val="single" w:sz="4" w:space="0" w:color="auto"/>
+              <w:bottom w:val="single" w:sz="4" w:space="0" w:color="auto"/>
+              <w:right w:val="single" w:sz="4" w:space="0" w:color="auto"/>
+            </w:tcBorders>
+            <w:vAlign w:val="center"/>
+          </w:tcPr>
+          <w:p>
+            <w:pPr>
+              <w:pStyle w:val="ListParagraph"/>
+              <w:numPr>
+                <w:ilvl w:val="0"/>
+                <w:numId w:val="3"/>
+              </w:numPr>
+              <w:rPr>
+                <w:rFonts w:asciiTheme="minorHAnsi" w:hAnsiTheme="minorHAnsi"/>
+              </w:rPr>
+            </w:pPr>
+            <w:r>
+              <w:rPr>
+                <w:rFonts w:asciiTheme="minorHAnsi" w:hAnsiTheme="minorHAnsi"/>
+              </w:rPr>
+              <w:t>AAE:  Special Handling codes</w:t>
+            </w:r>
+          </w:p>
+        </w:tc>
+        <w:tc>
+          <w:tcPr>
+            <w:tcW w:w="4950" w:type="dxa"/>
+            <w:tcBorders>
+              <w:top w:val="single" w:sz="4" w:space="0" w:color="auto"/>
+              <w:left w:val="single" w:sz="4" w:space="0" w:color="auto"/>
+              <w:bottom w:val="single" w:sz="4" w:space="0" w:color="auto"/>
+              <w:right w:val="single" w:sz="4" w:space="0" w:color="auto"/>
+            </w:tcBorders>
+            <w:vAlign w:val="center"/>
+          </w:tcPr>
+          <w:p>
+            <w:pPr>
+              <w:rPr>
+                <w:rFonts w:asciiTheme="minorHAnsi" w:hAnsiTheme="minorHAnsi"/>
+              </w:rPr>
+            </w:pPr>
+            <w:r>
+              <w:rPr>
+                <w:rFonts w:asciiTheme="minorHAnsi" w:hAnsiTheme="minorHAnsi"/>
+              </w:rPr>
+              <w:t xml:space="preserve">AAE uses waste description to derive special handling code  new tag for special handling code </w:t>
+            </w:r>
+            <w:r>
+              <w:rPr>
+                <w:rFonts w:asciiTheme="minorHAnsi" w:hAnsiTheme="minorHAnsi"/>
+              </w:rPr>
+              <w:t>(provide</w:t>
+            </w:r>
+            <w:r>
+              <w:rPr>
+                <w:rFonts w:asciiTheme="minorHAnsi" w:hAnsiTheme="minorHAnsi"/>
+              </w:rPr>
+              <w:t>d</w:t>
+            </w:r>
+            <w:r>
+              <w:rPr>
+                <w:rFonts w:asciiTheme="minorHAnsi" w:hAnsiTheme="minorHAnsi"/>
+              </w:rPr>
+              <w:t xml:space="preserve"> to AAE)</w:t>
+            </w:r>
+          </w:p>
+          <w:p>
+            <w:pPr>
+              <w:rPr>
+                <w:rFonts w:asciiTheme="minorHAnsi" w:hAnsiTheme="minorHAnsi"/>
+              </w:rPr>
+            </w:pPr>
+            <w:r>
+              <w:rPr>
+                <w:rFonts w:asciiTheme="minorHAnsi" w:hAnsiTheme="minorHAnsi"/>
+              </w:rPr>
+              <w:t>Add Waste Code XML tag and provide to AAE.  Formalize/share logic to drive container code from waste code and special handling code</w:t>
+            </w:r>
+          </w:p>
+        </w:tc>
+      </w:tr>
+      <w:tr>
+        <w:trPr>
+          <w:cantSplit/>
+          <w:trHeight w:val="665"/>
+        </w:trPr>
+        <w:tc>
+          <w:tcPr>
+            <w:tcW w:w="3960" w:type="dxa"/>
+            <w:tcBorders>
+              <w:top w:val="single" w:sz="4" w:space="0" w:color="auto"/>
+              <w:left w:val="single" w:sz="4" w:space="0" w:color="auto"/>
+              <w:bottom w:val="single" w:sz="4" w:space="0" w:color="auto"/>
+              <w:right w:val="single" w:sz="4" w:space="0" w:color="auto"/>
+            </w:tcBorders>
+            <w:vAlign w:val="center"/>
+          </w:tcPr>
+          <w:p>
+            <w:pPr>
+              <w:pStyle w:val="ListParagraph"/>
+              <w:numPr>
+                <w:ilvl w:val="0"/>
+                <w:numId w:val="3"/>
+              </w:numPr>
+              <w:rPr>
+                <w:rFonts w:asciiTheme="minorHAnsi" w:hAnsiTheme="minorHAnsi"/>
+              </w:rPr>
+            </w:pPr>
+            <w:r>
+              <w:rPr>
+                <w:rFonts w:asciiTheme="minorHAnsi" w:hAnsiTheme="minorHAnsi"/>
+              </w:rPr>
+              <w:t>XML changes</w:t>
+            </w:r>
+          </w:p>
+        </w:tc>
+        <w:tc>
+          <w:tcPr>
+            <w:tcW w:w="4950" w:type="dxa"/>
+            <w:tcBorders>
+              <w:top w:val="single" w:sz="4" w:space="0" w:color="auto"/>
+              <w:left w:val="single" w:sz="4" w:space="0" w:color="auto"/>
+              <w:bottom w:val="single" w:sz="4" w:space="0" w:color="auto"/>
+              <w:right w:val="single" w:sz="4" w:space="0" w:color="auto"/>
+            </w:tcBorders>
+            <w:vAlign w:val="center"/>
+          </w:tcPr>
+          <w:p>
+            <w:pPr>
+              <w:rPr>
+                <w:rFonts w:asciiTheme="minorHAnsi" w:hAnsiTheme="minorHAnsi"/>
+              </w:rPr>
+            </w:pPr>
+            <w:r>
+              <w:rPr>
+                <w:rFonts w:asciiTheme="minorHAnsi" w:hAnsiTheme="minorHAnsi"/>
+              </w:rPr>
+              <w:t xml:space="preserve">Tag name for </w:t>
+            </w:r>
+            <w:proofErr w:type="spellStart"/>
+            <w:r>
+              <w:rPr>
+                <w:rFonts w:asciiTheme="minorHAnsi" w:hAnsiTheme="minorHAnsi"/>
+              </w:rPr>
+              <w:t>disposal_cd</w:t>
+            </w:r>
+            <w:proofErr w:type="spellEnd"/>
+            <w:r>
+              <w:rPr>
+                <w:rFonts w:asciiTheme="minorHAnsi" w:hAnsiTheme="minorHAnsi"/>
+              </w:rPr>
+              <w:t xml:space="preserve"> should not change.  Length will change from 2 digit to 4 digit string</w:t>
+            </w:r>
+          </w:p>
+          <w:p>
+            <w:pPr>
+              <w:rPr>
+                <w:rFonts w:asciiTheme="minorHAnsi" w:hAnsiTheme="minorHAnsi"/>
+              </w:rPr>
+            </w:pPr>
+          </w:p>
+          <w:p>
+            <w:pPr>
+              <w:rPr>
+                <w:rFonts w:asciiTheme="minorHAnsi" w:hAnsiTheme="minorHAnsi"/>
+              </w:rPr>
+            </w:pPr>
+            <w:r>
+              <w:rPr>
+                <w:rFonts w:asciiTheme="minorHAnsi" w:hAnsiTheme="minorHAnsi"/>
+              </w:rPr>
+              <w:t xml:space="preserve">Need new tags for container notes and delivery notes that have line </w:t>
+            </w:r>
+            <w:proofErr w:type="gramStart"/>
+            <w:r>
+              <w:rPr>
+                <w:rFonts w:asciiTheme="minorHAnsi" w:hAnsiTheme="minorHAnsi"/>
+              </w:rPr>
+              <w:t>items .</w:t>
+            </w:r>
+            <w:proofErr w:type="gramEnd"/>
+            <w:r>
+              <w:rPr>
+                <w:rFonts w:asciiTheme="minorHAnsi" w:hAnsiTheme="minorHAnsi"/>
+              </w:rPr>
+              <w:t xml:space="preserve">  Provide to AAE.  Leave existing tag in place until AAE ready to receive line item tags (not March)</w:t>
+            </w:r>
+          </w:p>
+          <w:p>
+            <w:pPr>
+              <w:rPr>
+                <w:rFonts w:asciiTheme="minorHAnsi" w:hAnsiTheme="minorHAnsi"/>
+              </w:rPr>
+            </w:pPr>
+          </w:p>
+          <w:p>
+            <w:pPr>
+              <w:rPr>
+                <w:rFonts w:asciiTheme="minorHAnsi" w:hAnsiTheme="minorHAnsi"/>
+              </w:rPr>
+            </w:pPr>
+            <w:r>
+              <w:rPr>
+                <w:rFonts w:asciiTheme="minorHAnsi" w:hAnsiTheme="minorHAnsi"/>
+              </w:rPr>
+              <w:t>Current attribute on UOM is string.  Attribute name should not change, but will support additional UOMs on disposal line</w:t>
+            </w:r>
+          </w:p>
+        </w:tc>
+      </w:tr>
+    </w:tbl>
+    <w:p>
+      <w:pPr>
+        <w:pStyle w:val="BodyText"/>
+      </w:pPr>
+    </w:p>
+    <w:p>
+      <w:pPr>
+        <w:pStyle w:val="Heading3"/>
+        <w:jc w:val="both"/>
+        <w:rPr>
+          <w:rFonts w:asciiTheme="minorHAnsi" w:hAnsiTheme="minorHAnsi"/>
+        </w:rPr>
+      </w:pPr>
+      <w:bookmarkStart w:id="21" w:name="_Toc416435165"/>
+      <w:r>
+        <w:rPr>
+          <w:rFonts w:asciiTheme="minorHAnsi" w:hAnsiTheme="minorHAnsi"/>
+        </w:rPr>
+        <w:lastRenderedPageBreak/>
+        <w:t>Technical Design Requirements</w:t>
+      </w:r>
+      <w:r>
+        <w:rPr>
+          <w:rFonts w:asciiTheme="minorHAnsi" w:hAnsiTheme="minorHAnsi"/>
+        </w:rPr>
+        <w:t xml:space="preserve"> CHANGE LOG</w:t>
       </w:r>
       <w:bookmarkEnd w:id="21"/>
     </w:p>
@@ -7105,7 +7558,7 @@
               <w:pStyle w:val="ListParagraph"/>
               <w:numPr>
                 <w:ilvl w:val="0"/>
-                <w:numId w:val="3"/>
+                <w:numId w:val="26"/>
               </w:numPr>
               <w:rPr>
                 <w:rFonts w:asciiTheme="minorHAnsi" w:hAnsiTheme="minorHAnsi"/>
@@ -7118,25 +7571,119 @@
                 <w:rFonts w:asciiTheme="minorHAnsi" w:hAnsiTheme="minorHAnsi"/>
               </w:rPr>
             </w:pPr>
+            <w:r>
+              <w:rPr>
+                <w:rFonts w:cstheme="minorHAnsi"/>
+              </w:rPr>
+              <w:t>Send</w:t>
+            </w:r>
+            <w:r>
+              <w:rPr>
+                <w:rFonts w:cstheme="minorHAnsi"/>
+              </w:rPr>
+              <w:t xml:space="preserve"> the actual </w:t>
+            </w:r>
+            <w:r>
+              <w:rPr>
+                <w:rFonts w:cstheme="minorHAnsi"/>
+              </w:rPr>
+              <w:t xml:space="preserve">container </w:t>
+            </w:r>
+            <w:r>
+              <w:rPr>
+                <w:rFonts w:cstheme="minorHAnsi"/>
+              </w:rPr>
+              <w:t>code</w:t>
+            </w:r>
+            <w:r>
+              <w:rPr>
+                <w:rFonts w:cstheme="minorHAnsi"/>
+              </w:rPr>
+              <w:t xml:space="preserve"> not the name</w:t>
+            </w:r>
+            <w:r>
+              <w:rPr>
+                <w:rFonts w:cstheme="minorHAnsi"/>
+              </w:rPr>
+              <w:t xml:space="preserve">.  </w:t>
+            </w:r>
+            <w:r>
+              <w:rPr>
+                <w:rFonts w:cstheme="minorHAnsi"/>
+              </w:rPr>
+              <w:t xml:space="preserve">Name the variable </w:t>
+            </w:r>
             <w:proofErr w:type="spellStart"/>
             <w:r>
               <w:rPr>
-                <w:rFonts w:asciiTheme="minorHAnsi" w:hAnsiTheme="minorHAnsi"/>
-              </w:rPr>
-              <w:t>C</w:t>
-            </w:r>
-            <w:r>
-              <w:rPr>
-                <w:rFonts w:asciiTheme="minorHAnsi" w:hAnsiTheme="minorHAnsi"/>
-              </w:rPr>
-              <w:t>onfig</w:t>
+                <w:rFonts w:cstheme="minorHAnsi"/>
+              </w:rPr>
+              <w:t>container</w:t>
+            </w:r>
+            <w:r>
+              <w:rPr>
+                <w:rFonts w:cstheme="minorHAnsi"/>
+              </w:rPr>
+              <w:t>Rate</w:t>
+            </w:r>
+            <w:r>
+              <w:rPr>
+                <w:rFonts w:cstheme="minorHAnsi"/>
+              </w:rPr>
+              <w:t>_line</w:t>
             </w:r>
             <w:proofErr w:type="spellEnd"/>
             <w:r>
               <w:rPr>
-                <w:rFonts w:asciiTheme="minorHAnsi" w:hAnsiTheme="minorHAnsi"/>
-              </w:rPr>
-              <w:t xml:space="preserve"> Templates</w:t>
+                <w:rFonts w:cstheme="minorHAnsi"/>
+              </w:rPr>
+              <w:t xml:space="preserve">. </w:t>
+            </w:r>
+            <w:r>
+              <w:rPr>
+                <w:rFonts w:cstheme="minorHAnsi"/>
+              </w:rPr>
+              <w:t>This can be derived from the first two</w:t>
+            </w:r>
+            <w:r>
+              <w:rPr>
+                <w:rFonts w:cstheme="minorHAnsi"/>
+              </w:rPr>
+              <w:t xml:space="preserve"> </w:t>
+            </w:r>
+            <w:proofErr w:type="spellStart"/>
+            <w:r>
+              <w:rPr>
+                <w:rFonts w:cstheme="minorHAnsi"/>
+              </w:rPr>
+              <w:t>charaters</w:t>
+            </w:r>
+            <w:proofErr w:type="spellEnd"/>
+            <w:r>
+              <w:rPr>
+                <w:rFonts w:cstheme="minorHAnsi"/>
+              </w:rPr>
+              <w:t xml:space="preserve"> of the Part Number and can be found in the </w:t>
+            </w:r>
+            <w:proofErr w:type="spellStart"/>
+            <w:r>
+              <w:rPr>
+                <w:rFonts w:cstheme="minorHAnsi"/>
+              </w:rPr>
+              <w:t>account_status</w:t>
+            </w:r>
+            <w:proofErr w:type="spellEnd"/>
+            <w:r>
+              <w:rPr>
+                <w:rFonts w:cstheme="minorHAnsi"/>
+              </w:rPr>
+              <w:t xml:space="preserve"> table.</w:t>
+            </w:r>
+            <w:r>
+              <w:rPr>
+                <w:rFonts w:cstheme="minorHAnsi"/>
+              </w:rPr>
+              <w:br/>
             </w:r>
           </w:p>
         </w:tc>
@@ -7161,49 +7708,39 @@
               <w:rPr>
                 <w:rFonts w:asciiTheme="minorHAnsi" w:hAnsiTheme="minorHAnsi"/>
               </w:rPr>
-              <w:t>See below for necessary modifications to “Disposal Sites” tab and “</w:t>
+              <w:t xml:space="preserve">Added by RNB 3/16/15.  Requested from </w:t>
             </w:r>
             <w:proofErr w:type="spellStart"/>
             <w:r>
               <w:rPr>
                 <w:rFonts w:asciiTheme="minorHAnsi" w:hAnsiTheme="minorHAnsi"/>
               </w:rPr>
-              <w:t>Comm</w:t>
+              <w:t>InfoPro</w:t>
             </w:r>
             <w:proofErr w:type="spellEnd"/>
             <w:r>
               <w:rPr>
                 <w:rFonts w:asciiTheme="minorHAnsi" w:hAnsiTheme="minorHAnsi"/>
               </w:rPr>
-              <w:t xml:space="preserve"> </w:t>
-            </w:r>
-            <w:proofErr w:type="spellStart"/>
-            <w:r>
-              <w:rPr>
-                <w:rFonts w:asciiTheme="minorHAnsi" w:hAnsiTheme="minorHAnsi"/>
-              </w:rPr>
-              <w:t>Disp</w:t>
-            </w:r>
-            <w:proofErr w:type="spellEnd"/>
-            <w:r>
-              <w:rPr>
-                <w:rFonts w:asciiTheme="minorHAnsi" w:hAnsiTheme="minorHAnsi"/>
-              </w:rPr>
-              <w:t xml:space="preserve"> by ZIP” tab.  Proposal that we eliminate “</w:t>
-            </w:r>
-            <w:proofErr w:type="spellStart"/>
-            <w:r>
-              <w:rPr>
-                <w:rFonts w:asciiTheme="minorHAnsi" w:hAnsiTheme="minorHAnsi"/>
-              </w:rPr>
-              <w:t>Comm</w:t>
-            </w:r>
-            <w:proofErr w:type="spellEnd"/>
-            <w:r>
-              <w:rPr>
-                <w:rFonts w:asciiTheme="minorHAnsi" w:hAnsiTheme="minorHAnsi"/>
-              </w:rPr>
-              <w:t xml:space="preserve"> DSP by site” through this change and manage both commercial and industrial pricing on the “disposal sites” tab</w:t>
+              <w:t xml:space="preserve">.  </w:t>
+            </w:r>
+            <w:r>
+              <w:rPr>
+                <w:rFonts w:cstheme="minorHAnsi"/>
+              </w:rPr>
+              <w:t>This would eliminate the need for mapping on the AAE side</w:t>
+            </w:r>
+            <w:r>
+              <w:rPr>
+                <w:rFonts w:cstheme="minorHAnsi"/>
+              </w:rPr>
+              <w:t xml:space="preserve"> when new container types are added</w:t>
+            </w:r>
+            <w:r>
+              <w:rPr>
+                <w:rFonts w:cstheme="minorHAnsi"/>
+              </w:rPr>
+              <w:t>.</w:t>
             </w:r>
           </w:p>
         </w:tc>
@@ -7229,17 +7766,50 @@
               <w:pStyle w:val="ListParagraph"/>
               <w:numPr>
                 <w:ilvl w:val="0"/>
-                <w:numId w:val="3"/>
+                <w:numId w:val="26"/>
               </w:numPr>
               <w:rPr>
                 <w:rFonts w:asciiTheme="minorHAnsi" w:hAnsiTheme="minorHAnsi"/>
               </w:rPr>
             </w:pPr>
-            <w:r>
-              <w:rPr>
-                <w:rFonts w:asciiTheme="minorHAnsi" w:hAnsiTheme="minorHAnsi"/>
-              </w:rPr>
-              <w:t>AAE:  Special Handling codes</w:t>
+          </w:p>
+          <w:p>
+            <w:pPr>
+              <w:rPr>
+                <w:rFonts w:asciiTheme="minorHAnsi" w:hAnsiTheme="minorHAnsi"/>
+              </w:rPr>
+            </w:pPr>
+            <w:r>
+              <w:rPr>
+                <w:rFonts w:asciiTheme="minorHAnsi" w:hAnsiTheme="minorHAnsi"/>
+              </w:rPr>
+              <w:t>Contaminated charge item will be on the line item grid.  Attr</w:t>
+            </w:r>
+            <w:r>
+              <w:rPr>
+                <w:rFonts w:asciiTheme="minorHAnsi" w:hAnsiTheme="minorHAnsi"/>
+              </w:rPr>
+              <w:t>ibute name will read “</w:t>
+            </w:r>
+            <w:proofErr w:type="spellStart"/>
+            <w:r>
+              <w:rPr>
+                <w:rFonts w:asciiTheme="minorHAnsi" w:hAnsiTheme="minorHAnsi"/>
+              </w:rPr>
+              <w:t>contamRate</w:t>
+            </w:r>
+            <w:r>
+              <w:rPr>
+                <w:rFonts w:asciiTheme="minorHAnsi" w:hAnsiTheme="minorHAnsi"/>
+              </w:rPr>
+              <w:t>_line</w:t>
+            </w:r>
+            <w:proofErr w:type="spellEnd"/>
+            <w:r>
+              <w:rPr>
+                <w:rFonts w:asciiTheme="minorHAnsi" w:hAnsiTheme="minorHAnsi"/>
+              </w:rPr>
+              <w:t>”</w:t>
             </w:r>
           </w:p>
         </w:tc>
@@ -7264,38 +7834,60 @@
               <w:rPr>
                 <w:rFonts w:asciiTheme="minorHAnsi" w:hAnsiTheme="minorHAnsi"/>
               </w:rPr>
-              <w:t xml:space="preserve">AAE uses waste description to derive special handling code  new tag for special handling code </w:t>
-            </w:r>
-            <w:r>
-              <w:rPr>
-                <w:rFonts w:asciiTheme="minorHAnsi" w:hAnsiTheme="minorHAnsi"/>
-              </w:rPr>
-              <w:t>(provide</w:t>
-            </w:r>
-            <w:r>
-              <w:rPr>
-                <w:rFonts w:asciiTheme="minorHAnsi" w:hAnsiTheme="minorHAnsi"/>
-              </w:rPr>
-              <w:t>d</w:t>
-            </w:r>
-            <w:r>
-              <w:rPr>
-                <w:rFonts w:asciiTheme="minorHAnsi" w:hAnsiTheme="minorHAnsi"/>
-              </w:rPr>
-              <w:t xml:space="preserve"> to AAE)</w:t>
-            </w:r>
-          </w:p>
-          <w:p>
-            <w:pPr>
-              <w:rPr>
-                <w:rFonts w:asciiTheme="minorHAnsi" w:hAnsiTheme="minorHAnsi"/>
-              </w:rPr>
-            </w:pPr>
-            <w:r>
-              <w:rPr>
-                <w:rFonts w:asciiTheme="minorHAnsi" w:hAnsiTheme="minorHAnsi"/>
-              </w:rPr>
-              <w:t>Add Waste Code XML tag and provide to AAE.  Formalize/share logic to drive container code from waste code and special handling code</w:t>
+              <w:t xml:space="preserve">Added by RNB 3/16/15. Name requested by </w:t>
+            </w:r>
+            <w:proofErr w:type="spellStart"/>
+            <w:r>
+              <w:rPr>
+                <w:rFonts w:asciiTheme="minorHAnsi" w:hAnsiTheme="minorHAnsi"/>
+              </w:rPr>
+              <w:t>InfoPro</w:t>
+            </w:r>
+            <w:proofErr w:type="spellEnd"/>
+          </w:p>
+          <w:p>
+            <w:pPr>
+              <w:rPr>
+                <w:rFonts w:asciiTheme="minorHAnsi" w:hAnsiTheme="minorHAnsi"/>
+              </w:rPr>
+            </w:pPr>
+            <w:r>
+              <w:rPr>
+                <w:rFonts w:asciiTheme="minorHAnsi" w:hAnsiTheme="minorHAnsi"/>
+              </w:rPr>
+              <w:t xml:space="preserve">For </w:t>
+            </w:r>
+            <w:r>
+              <w:rPr>
+                <w:rFonts w:asciiTheme="minorHAnsi" w:hAnsiTheme="minorHAnsi"/>
+              </w:rPr>
+              <w:t>small and large</w:t>
+            </w:r>
+            <w:r>
+              <w:rPr>
+                <w:rFonts w:asciiTheme="minorHAnsi" w:hAnsiTheme="minorHAnsi"/>
+              </w:rPr>
+              <w:t xml:space="preserve"> containers </w:t>
+            </w:r>
+            <w:proofErr w:type="spellStart"/>
+            <w:r>
+              <w:rPr>
+                <w:rFonts w:asciiTheme="minorHAnsi" w:hAnsiTheme="minorHAnsi"/>
+              </w:rPr>
+              <w:t>InfoPro</w:t>
+            </w:r>
+            <w:proofErr w:type="spellEnd"/>
+            <w:r>
+              <w:rPr>
+                <w:rFonts w:asciiTheme="minorHAnsi" w:hAnsiTheme="minorHAnsi"/>
+              </w:rPr>
+              <w:t xml:space="preserve"> should default to “CON” charge type.  </w:t>
+            </w:r>
+            <w:r>
+              <w:rPr>
+                <w:rFonts w:asciiTheme="minorHAnsi" w:hAnsiTheme="minorHAnsi"/>
+              </w:rPr>
+              <w:t>Do not allow contaminated load for MSW.</w:t>
             </w:r>
           </w:p>
         </w:tc>
@@ -7321,17 +7913,42 @@
               <w:pStyle w:val="ListParagraph"/>
               <w:numPr>
                 <w:ilvl w:val="0"/>
-                <w:numId w:val="3"/>
+                <w:numId w:val="26"/>
               </w:numPr>
               <w:rPr>
                 <w:rFonts w:asciiTheme="minorHAnsi" w:hAnsiTheme="minorHAnsi"/>
               </w:rPr>
             </w:pPr>
-            <w:r>
-              <w:rPr>
-                <w:rFonts w:asciiTheme="minorHAnsi" w:hAnsiTheme="minorHAnsi"/>
-              </w:rPr>
-              <w:t>XML changes</w:t>
+          </w:p>
+          <w:p>
+            <w:pPr>
+              <w:rPr>
+                <w:rFonts w:asciiTheme="minorHAnsi" w:hAnsiTheme="minorHAnsi"/>
+              </w:rPr>
+            </w:pPr>
+            <w:r>
+              <w:t>The updated Authorized name</w:t>
+            </w:r>
+            <w:r>
+              <w:t xml:space="preserve"> (in Generate docs)</w:t>
+            </w:r>
+            <w:r>
+              <w:t xml:space="preserve"> </w:t>
+            </w:r>
+            <w:r>
+              <w:t>should be mapped</w:t>
+            </w:r>
+            <w:r>
+              <w:t xml:space="preserve"> to </w:t>
+            </w:r>
+            <w:r>
+              <w:t xml:space="preserve">the existing </w:t>
+            </w:r>
+            <w:r>
+              <w:t>field</w:t>
+            </w:r>
+            <w:r>
+              <w:t>.</w:t>
             </w:r>
           </w:p>
         </w:tc>
@@ -7349,193 +7966,56 @@
           <w:p>
             <w:pPr>
               <w:rPr>
-                <w:rFonts w:asciiTheme="minorHAnsi" w:hAnsiTheme="minorHAnsi"/>
-              </w:rPr>
-            </w:pPr>
-            <w:r>
-              <w:rPr>
-                <w:rFonts w:asciiTheme="minorHAnsi" w:hAnsiTheme="minorHAnsi"/>
-              </w:rPr>
-              <w:t xml:space="preserve">Tag name for </w:t>
+                <w:color w:val="1F497D"/>
+              </w:rPr>
+            </w:pPr>
+            <w:r>
+              <w:rPr>
+                <w:rFonts w:asciiTheme="minorHAnsi" w:hAnsiTheme="minorHAnsi"/>
+              </w:rPr>
+              <w:t xml:space="preserve">Added by RNB 3/16/15.  </w:t>
             </w:r>
             <w:proofErr w:type="spellStart"/>
             <w:r>
-              <w:rPr>
-                <w:rFonts w:asciiTheme="minorHAnsi" w:hAnsiTheme="minorHAnsi"/>
-              </w:rPr>
-              <w:t>disposal_cd</w:t>
+              <w:t>InfoPro</w:t>
             </w:r>
             <w:proofErr w:type="spellEnd"/>
             <w:r>
-              <w:rPr>
-                <w:rFonts w:asciiTheme="minorHAnsi" w:hAnsiTheme="minorHAnsi"/>
-              </w:rPr>
-              <w:t xml:space="preserve"> should not change.  Length will change from 2 digit to 4 digit string</w:t>
-            </w:r>
-          </w:p>
-          <w:p>
-            <w:pPr>
-              <w:rPr>
-                <w:rFonts w:asciiTheme="minorHAnsi" w:hAnsiTheme="minorHAnsi"/>
-              </w:rPr>
-            </w:pPr>
-          </w:p>
-          <w:p>
-            <w:pPr>
-              <w:rPr>
-                <w:rFonts w:asciiTheme="minorHAnsi" w:hAnsiTheme="minorHAnsi"/>
-              </w:rPr>
-            </w:pPr>
-            <w:r>
-              <w:rPr>
-                <w:rFonts w:asciiTheme="minorHAnsi" w:hAnsiTheme="minorHAnsi"/>
-              </w:rPr>
-              <w:t xml:space="preserve">Need new tags for container notes and delivery notes that have line </w:t>
-            </w:r>
-            <w:proofErr w:type="gramStart"/>
-            <w:r>
-              <w:rPr>
-                <w:rFonts w:asciiTheme="minorHAnsi" w:hAnsiTheme="minorHAnsi"/>
-              </w:rPr>
-              <w:t>items .</w:t>
-            </w:r>
-            <w:proofErr w:type="gramEnd"/>
-            <w:r>
-              <w:rPr>
-                <w:rFonts w:asciiTheme="minorHAnsi" w:hAnsiTheme="minorHAnsi"/>
-              </w:rPr>
-              <w:t xml:space="preserve">  Provide to AAE.  Leave existing tag in place until AAE ready to receive line item tags (not March)</w:t>
-            </w:r>
-          </w:p>
-          <w:p>
-            <w:pPr>
-              <w:rPr>
-                <w:rFonts w:asciiTheme="minorHAnsi" w:hAnsiTheme="minorHAnsi"/>
-              </w:rPr>
-            </w:pPr>
-          </w:p>
-          <w:p>
-            <w:pPr>
-              <w:rPr>
-                <w:rFonts w:asciiTheme="minorHAnsi" w:hAnsiTheme="minorHAnsi"/>
-              </w:rPr>
-            </w:pPr>
-            <w:r>
-              <w:rPr>
-                <w:rFonts w:asciiTheme="minorHAnsi" w:hAnsiTheme="minorHAnsi"/>
-              </w:rPr>
-              <w:t>Current attribute on UOM is string.  Attribute name should not change, but will support additional UOMs on disposal line</w:t>
-            </w:r>
-          </w:p>
-        </w:tc>
-      </w:tr>
-    </w:tbl>
-    <w:p>
-      <w:pPr>
-        <w:pStyle w:val="BodyText"/>
-      </w:pPr>
-    </w:p>
-    <w:p>
-      <w:pPr>
-        <w:pStyle w:val="Heading3"/>
-        <w:jc w:val="both"/>
-        <w:rPr>
-          <w:rFonts w:asciiTheme="minorHAnsi" w:hAnsiTheme="minorHAnsi"/>
-        </w:rPr>
-      </w:pPr>
-      <w:bookmarkStart w:id="22" w:name="_Toc416435165"/>
-      <w:r>
-        <w:rPr>
-          <w:rFonts w:asciiTheme="minorHAnsi" w:hAnsiTheme="minorHAnsi"/>
-        </w:rPr>
-        <w:lastRenderedPageBreak/>
-        <w:t>Technical Design Requirements</w:t>
-      </w:r>
-      <w:r>
-        <w:rPr>
-          <w:rFonts w:asciiTheme="minorHAnsi" w:hAnsiTheme="minorHAnsi"/>
-        </w:rPr>
-        <w:t xml:space="preserve"> CHANGE LOG</w:t>
-      </w:r>
-      <w:bookmarkEnd w:id="22"/>
-    </w:p>
-    <w:tbl>
-      <w:tblPr>
-        <w:tblStyle w:val="TableGrid"/>
-        <w:tblW w:w="8910" w:type="dxa"/>
-        <w:tblInd w:w="108" w:type="dxa"/>
-        <w:tblLook w:val="04A0" w:firstRow="1" w:lastRow="0" w:firstColumn="1" w:lastColumn="0" w:noHBand="0" w:noVBand="1"/>
-      </w:tblPr>
-      <w:tblGrid>
-        <w:gridCol w:w="3960"/>
-        <w:gridCol w:w="4950"/>
-      </w:tblGrid>
-      <w:tr>
-        <w:trPr>
-          <w:cantSplit/>
-          <w:tblHeader/>
-        </w:trPr>
-        <w:tc>
-          <w:tcPr>
-            <w:tcW w:w="3960" w:type="dxa"/>
-            <w:tcBorders>
-              <w:top w:val="single" w:sz="4" w:space="0" w:color="auto"/>
-              <w:left w:val="single" w:sz="4" w:space="0" w:color="auto"/>
-              <w:bottom w:val="single" w:sz="4" w:space="0" w:color="auto"/>
-              <w:right w:val="single" w:sz="4" w:space="0" w:color="auto"/>
-            </w:tcBorders>
-            <w:shd w:val="clear" w:color="auto" w:fill="C4BC96" w:themeFill="background2" w:themeFillShade="BF"/>
-            <w:vAlign w:val="center"/>
-            <w:hideMark/>
-          </w:tcPr>
-          <w:p>
-            <w:pPr>
-              <w:spacing w:after="120"/>
-              <w:rPr>
-                <w:rFonts w:asciiTheme="minorHAnsi" w:hAnsiTheme="minorHAnsi"/>
-                <w:b/>
-              </w:rPr>
-            </w:pPr>
-            <w:r>
-              <w:rPr>
-                <w:rFonts w:asciiTheme="minorHAnsi" w:hAnsiTheme="minorHAnsi"/>
-                <w:b/>
-              </w:rPr>
-              <w:t>Technical Design Requirement</w:t>
-            </w:r>
-          </w:p>
-        </w:tc>
-        <w:tc>
-          <w:tcPr>
-            <w:tcW w:w="4950" w:type="dxa"/>
-            <w:tcBorders>
-              <w:top w:val="single" w:sz="4" w:space="0" w:color="auto"/>
-              <w:left w:val="single" w:sz="4" w:space="0" w:color="auto"/>
-              <w:bottom w:val="single" w:sz="4" w:space="0" w:color="auto"/>
-              <w:right w:val="single" w:sz="4" w:space="0" w:color="auto"/>
-            </w:tcBorders>
-            <w:shd w:val="clear" w:color="auto" w:fill="C4BC96" w:themeFill="background2" w:themeFillShade="BF"/>
-            <w:vAlign w:val="center"/>
-            <w:hideMark/>
-          </w:tcPr>
-          <w:p>
-            <w:pPr>
-              <w:tabs>
-                <w:tab w:val="left" w:pos="293"/>
-              </w:tabs>
-              <w:spacing w:after="120"/>
-              <w:rPr>
-                <w:rFonts w:asciiTheme="minorHAnsi" w:hAnsiTheme="minorHAnsi"/>
-                <w:b/>
-              </w:rPr>
-            </w:pPr>
-            <w:r>
-              <w:rPr>
-                <w:rFonts w:asciiTheme="minorHAnsi" w:hAnsiTheme="minorHAnsi"/>
-                <w:b/>
-              </w:rPr>
-              <w:t>Notes</w:t>
-            </w:r>
+              <w:t xml:space="preserve"> can already see in test that any updates to the Authorized by are not being mapped into a second tag</w:t>
+            </w:r>
+            <w:r>
+              <w:t xml:space="preserve"> (_billTo_company_name2)</w:t>
+            </w:r>
+            <w:r>
+              <w:t xml:space="preserve">.  </w:t>
+            </w:r>
+            <w:r>
+              <w:t xml:space="preserve">They would like </w:t>
+            </w:r>
+            <w:r>
+              <w:t xml:space="preserve">to make sure updates go into the existing tag </w:t>
+            </w:r>
+            <w:r>
+              <w:t>(</w:t>
+            </w:r>
+            <w:proofErr w:type="spellStart"/>
+            <w:r>
+              <w:t>authorizedBy_quote</w:t>
+            </w:r>
+            <w:proofErr w:type="spellEnd"/>
+            <w:r>
+              <w:t xml:space="preserve">) </w:t>
+            </w:r>
+            <w:r>
+              <w:t>or it will require changes on our side.</w:t>
+            </w:r>
+          </w:p>
+          <w:p>
+            <w:pPr>
+              <w:rPr>
+                <w:rFonts w:asciiTheme="minorHAnsi" w:hAnsiTheme="minorHAnsi"/>
+              </w:rPr>
+            </w:pPr>
           </w:p>
         </w:tc>
       </w:tr>
@@ -7566,126 +8046,11 @@
                 <w:rFonts w:asciiTheme="minorHAnsi" w:hAnsiTheme="minorHAnsi"/>
               </w:rPr>
             </w:pPr>
-          </w:p>
-          <w:p>
-            <w:pPr>
-              <w:rPr>
-                <w:rFonts w:asciiTheme="minorHAnsi" w:hAnsiTheme="minorHAnsi"/>
-              </w:rPr>
-            </w:pPr>
-            <w:r>
-              <w:rPr>
-                <w:rFonts w:cstheme="minorHAnsi"/>
-              </w:rPr>
-              <w:t>Send</w:t>
-            </w:r>
-            <w:r>
-              <w:rPr>
-                <w:rFonts w:cstheme="minorHAnsi"/>
-              </w:rPr>
-              <w:t xml:space="preserve"> the actual </w:t>
-            </w:r>
-            <w:r>
-              <w:rPr>
-                <w:rFonts w:cstheme="minorHAnsi"/>
-              </w:rPr>
-              <w:t xml:space="preserve">container </w:t>
-            </w:r>
-            <w:r>
-              <w:rPr>
-                <w:rFonts w:cstheme="minorHAnsi"/>
-              </w:rPr>
-              <w:t>code</w:t>
-            </w:r>
-            <w:r>
-              <w:rPr>
-                <w:rFonts w:cstheme="minorHAnsi"/>
-              </w:rPr>
-              <w:t xml:space="preserve"> not the name</w:t>
-            </w:r>
-            <w:r>
-              <w:rPr>
-                <w:rFonts w:cstheme="minorHAnsi"/>
-              </w:rPr>
-              <w:t xml:space="preserve">.  </w:t>
-            </w:r>
-            <w:r>
-              <w:rPr>
-                <w:rFonts w:cstheme="minorHAnsi"/>
-              </w:rPr>
-              <w:t xml:space="preserve">Name the variable </w:t>
-            </w:r>
-            <w:proofErr w:type="spellStart"/>
-            <w:r>
-              <w:rPr>
-                <w:rFonts w:cstheme="minorHAnsi"/>
-              </w:rPr>
-              <w:t>container</w:t>
-            </w:r>
-            <w:r>
-              <w:rPr>
-                <w:rFonts w:cstheme="minorHAnsi"/>
-              </w:rPr>
-              <w:t>Rate</w:t>
-            </w:r>
-            <w:r>
-              <w:rPr>
-                <w:rFonts w:cstheme="minorHAnsi"/>
-              </w:rPr>
-              <w:t>_line</w:t>
-            </w:r>
-            <w:proofErr w:type="spellEnd"/>
-            <w:r>
-              <w:rPr>
-                <w:rFonts w:cstheme="minorHAnsi"/>
-              </w:rPr>
-              <w:t xml:space="preserve">. </w:t>
-            </w:r>
-            <w:r>
-              <w:rPr>
-                <w:rFonts w:cstheme="minorHAnsi"/>
-              </w:rPr>
-              <w:t>This can be derived from the first two</w:t>
-            </w:r>
-            <w:r>
-              <w:rPr>
-                <w:rFonts w:cstheme="minorHAnsi"/>
-              </w:rPr>
-              <w:t xml:space="preserve"> </w:t>
-            </w:r>
-            <w:proofErr w:type="spellStart"/>
-            <w:r>
-              <w:rPr>
-                <w:rFonts w:cstheme="minorHAnsi"/>
-              </w:rPr>
-              <w:t>charaters</w:t>
-            </w:r>
-            <w:proofErr w:type="spellEnd"/>
-            <w:r>
-              <w:rPr>
-                <w:rFonts w:cstheme="minorHAnsi"/>
-              </w:rPr>
-              <w:t xml:space="preserve"> of the Part Number and can be found in the </w:t>
-            </w:r>
-            <w:proofErr w:type="spellStart"/>
-            <w:r>
-              <w:rPr>
-                <w:rFonts w:cstheme="minorHAnsi"/>
-              </w:rPr>
-              <w:t>account_status</w:t>
-            </w:r>
-            <w:proofErr w:type="spellEnd"/>
-            <w:r>
-              <w:rPr>
-                <w:rFonts w:cstheme="minorHAnsi"/>
-              </w:rPr>
-              <w:t xml:space="preserve"> table.</w:t>
-            </w:r>
-            <w:r>
-              <w:rPr>
-                <w:rFonts w:cstheme="minorHAnsi"/>
-              </w:rPr>
-              <w:br/>
+            <w:r>
+              <w:rPr>
+                <w:rFonts w:asciiTheme="minorHAnsi" w:hAnsiTheme="minorHAnsi"/>
+              </w:rPr>
+              <w:t>Container Code</w:t>
             </w:r>
           </w:p>
         </w:tc>
@@ -7703,46 +8068,61 @@
           <w:p>
             <w:pPr>
               <w:rPr>
-                <w:rFonts w:asciiTheme="minorHAnsi" w:hAnsiTheme="minorHAnsi"/>
-              </w:rPr>
-            </w:pPr>
-            <w:r>
-              <w:rPr>
-                <w:rFonts w:asciiTheme="minorHAnsi" w:hAnsiTheme="minorHAnsi"/>
-              </w:rPr>
-              <w:t xml:space="preserve">Added by RNB 3/16/15.  Requested from </w:t>
+                <w:rFonts w:asciiTheme="minorHAnsi" w:hAnsiTheme="minorHAnsi" w:cs="Courier New"/>
+                <w:color w:val="000000"/>
+              </w:rPr>
+            </w:pPr>
+            <w:r>
+              <w:rPr>
+                <w:rFonts w:asciiTheme="minorHAnsi" w:hAnsiTheme="minorHAnsi" w:cs="Courier New"/>
+                <w:color w:val="000000"/>
+              </w:rPr>
+              <w:t>Container code (</w:t>
             </w:r>
             <w:proofErr w:type="spellStart"/>
             <w:r>
               <w:rPr>
-                <w:rFonts w:asciiTheme="minorHAnsi" w:hAnsiTheme="minorHAnsi"/>
-              </w:rPr>
-              <w:t>InfoPro</w:t>
+                <w:rFonts w:asciiTheme="minorHAnsi" w:hAnsiTheme="minorHAnsi" w:cs="Courier New"/>
+                <w:color w:val="000000"/>
+              </w:rPr>
+              <w:t>containerCode_line</w:t>
             </w:r>
             <w:proofErr w:type="spellEnd"/>
             <w:r>
               <w:rPr>
-                <w:rFonts w:asciiTheme="minorHAnsi" w:hAnsiTheme="minorHAnsi"/>
-              </w:rPr>
-              <w:t xml:space="preserve">.  </w:t>
-            </w:r>
-            <w:r>
-              <w:rPr>
-                <w:rFonts w:cstheme="minorHAnsi"/>
-              </w:rPr>
-              <w:t>This would eliminate the need for mapping on the AAE side</w:t>
-            </w:r>
-            <w:r>
-              <w:rPr>
-                <w:rFonts w:cstheme="minorHAnsi"/>
-              </w:rPr>
-              <w:t xml:space="preserve"> when new container types are added</w:t>
-            </w:r>
-            <w:r>
-              <w:rPr>
-                <w:rFonts w:cstheme="minorHAnsi"/>
-              </w:rPr>
-              <w:t>.</w:t>
+                <w:rFonts w:asciiTheme="minorHAnsi" w:hAnsiTheme="minorHAnsi" w:cs="Courier New"/>
+                <w:color w:val="000000"/>
+              </w:rPr>
+              <w:t>) will be pulled from first two digits of parts number.</w:t>
+            </w:r>
+          </w:p>
+          <w:p>
+            <w:pPr>
+              <w:rPr>
+                <w:rFonts w:asciiTheme="minorHAnsi" w:hAnsiTheme="minorHAnsi" w:cs="Courier New"/>
+                <w:color w:val="000000"/>
+              </w:rPr>
+            </w:pPr>
+            <w:r>
+              <w:rPr>
+                <w:rFonts w:asciiTheme="minorHAnsi" w:hAnsiTheme="minorHAnsi" w:cs="Courier New"/>
+                <w:color w:val="000000"/>
+              </w:rPr>
+              <w:t>Or</w:t>
+            </w:r>
+          </w:p>
+          <w:p>
+            <w:pPr>
+              <w:rPr>
+                <w:rFonts w:asciiTheme="minorHAnsi" w:hAnsiTheme="minorHAnsi"/>
+              </w:rPr>
+            </w:pPr>
+            <w:r>
+              <w:rPr>
+                <w:rFonts w:asciiTheme="minorHAnsi" w:hAnsiTheme="minorHAnsi" w:cs="Courier New"/>
+                <w:color w:val="000000"/>
+              </w:rPr>
+              <w:t>Can we use “_part_custom_field9” and always have the container code.  Currently it does not seem correct, only receiving FL and RO.</w:t>
             </w:r>
           </w:p>
         </w:tc>
@@ -7750,7 +8130,7 @@
       <w:tr>
         <w:trPr>
           <w:cantSplit/>
-          <w:trHeight w:val="665"/>
+          <w:trHeight w:val="584"/>
         </w:trPr>
         <w:tc>
           <w:tcPr>
@@ -7765,54 +8145,10 @@
           </w:tcPr>
           <w:p>
             <w:pPr>
-              <w:pStyle w:val="ListParagraph"/>
-              <w:numPr>
-                <w:ilvl w:val="0"/>
-                <w:numId w:val="26"/>
-              </w:numPr>
-              <w:rPr>
-                <w:rFonts w:asciiTheme="minorHAnsi" w:hAnsiTheme="minorHAnsi"/>
-              </w:rPr>
-            </w:pPr>
-          </w:p>
-          <w:p>
-            <w:pPr>
-              <w:rPr>
-                <w:rFonts w:asciiTheme="minorHAnsi" w:hAnsiTheme="minorHAnsi"/>
-              </w:rPr>
-            </w:pPr>
-            <w:r>
-              <w:rPr>
-                <w:rFonts w:asciiTheme="minorHAnsi" w:hAnsiTheme="minorHAnsi"/>
-              </w:rPr>
-              <w:t>Contaminated charge item will be on the line item grid.  Attr</w:t>
-            </w:r>
-            <w:r>
-              <w:rPr>
-                <w:rFonts w:asciiTheme="minorHAnsi" w:hAnsiTheme="minorHAnsi"/>
-              </w:rPr>
-              <w:t>ibute name will read “</w:t>
-            </w:r>
-            <w:proofErr w:type="spellStart"/>
-            <w:r>
-              <w:rPr>
-                <w:rFonts w:asciiTheme="minorHAnsi" w:hAnsiTheme="minorHAnsi"/>
-              </w:rPr>
-              <w:t>contamRate</w:t>
-            </w:r>
-            <w:r>
-              <w:rPr>
-                <w:rFonts w:asciiTheme="minorHAnsi" w:hAnsiTheme="minorHAnsi"/>
-              </w:rPr>
-              <w:t>_line</w:t>
-            </w:r>
-            <w:proofErr w:type="spellEnd"/>
-            <w:r>
-              <w:rPr>
-                <w:rFonts w:asciiTheme="minorHAnsi" w:hAnsiTheme="minorHAnsi"/>
-              </w:rPr>
-              <w:t>”</w:t>
-            </w:r>
+              <w:rPr>
+                <w:rFonts w:asciiTheme="minorHAnsi" w:hAnsiTheme="minorHAnsi"/>
+              </w:rPr>
+            </w:pPr>
           </w:p>
         </w:tc>
         <w:tc>
@@ -7832,344 +8168,6 @@
                 <w:rFonts w:asciiTheme="minorHAnsi" w:hAnsiTheme="minorHAnsi"/>
               </w:rPr>
             </w:pPr>
-            <w:r>
-              <w:rPr>
-                <w:rFonts w:asciiTheme="minorHAnsi" w:hAnsiTheme="minorHAnsi"/>
-              </w:rPr>
-              <w:t xml:space="preserve">Added by RNB 3/16/15. Name requested by </w:t>
-            </w:r>
-            <w:proofErr w:type="spellStart"/>
-            <w:r>
-              <w:rPr>
-                <w:rFonts w:asciiTheme="minorHAnsi" w:hAnsiTheme="minorHAnsi"/>
-              </w:rPr>
-              <w:t>InfoPro</w:t>
-            </w:r>
-            <w:proofErr w:type="spellEnd"/>
-          </w:p>
-          <w:p>
-            <w:pPr>
-              <w:rPr>
-                <w:rFonts w:asciiTheme="minorHAnsi" w:hAnsiTheme="minorHAnsi"/>
-              </w:rPr>
-            </w:pPr>
-            <w:r>
-              <w:rPr>
-                <w:rFonts w:asciiTheme="minorHAnsi" w:hAnsiTheme="minorHAnsi"/>
-              </w:rPr>
-              <w:t xml:space="preserve">For </w:t>
-            </w:r>
-            <w:r>
-              <w:rPr>
-                <w:rFonts w:asciiTheme="minorHAnsi" w:hAnsiTheme="minorHAnsi"/>
-              </w:rPr>
-              <w:t>small and large</w:t>
-            </w:r>
-            <w:r>
-              <w:rPr>
-                <w:rFonts w:asciiTheme="minorHAnsi" w:hAnsiTheme="minorHAnsi"/>
-              </w:rPr>
-              <w:t xml:space="preserve"> containers </w:t>
-            </w:r>
-            <w:proofErr w:type="spellStart"/>
-            <w:r>
-              <w:rPr>
-                <w:rFonts w:asciiTheme="minorHAnsi" w:hAnsiTheme="minorHAnsi"/>
-              </w:rPr>
-              <w:t>InfoPro</w:t>
-            </w:r>
-            <w:proofErr w:type="spellEnd"/>
-            <w:r>
-              <w:rPr>
-                <w:rFonts w:asciiTheme="minorHAnsi" w:hAnsiTheme="minorHAnsi"/>
-              </w:rPr>
-              <w:t xml:space="preserve"> should default to “CON” charge type.  </w:t>
-            </w:r>
-            <w:r>
-              <w:rPr>
-                <w:rFonts w:asciiTheme="minorHAnsi" w:hAnsiTheme="minorHAnsi"/>
-              </w:rPr>
-              <w:t>Do not allow contaminated load for MSW.</w:t>
-            </w:r>
-          </w:p>
-        </w:tc>
-      </w:tr>
-      <w:tr>
-        <w:trPr>
-          <w:cantSplit/>
-          <w:trHeight w:val="665"/>
-        </w:trPr>
-        <w:tc>
-          <w:tcPr>
-            <w:tcW w:w="3960" w:type="dxa"/>
-            <w:tcBorders>
-              <w:top w:val="single" w:sz="4" w:space="0" w:color="auto"/>
-              <w:left w:val="single" w:sz="4" w:space="0" w:color="auto"/>
-              <w:bottom w:val="single" w:sz="4" w:space="0" w:color="auto"/>
-              <w:right w:val="single" w:sz="4" w:space="0" w:color="auto"/>
-            </w:tcBorders>
-            <w:vAlign w:val="center"/>
-          </w:tcPr>
-          <w:p>
-            <w:pPr>
-              <w:pStyle w:val="ListParagraph"/>
-              <w:numPr>
-                <w:ilvl w:val="0"/>
-                <w:numId w:val="26"/>
-              </w:numPr>
-              <w:rPr>
-                <w:rFonts w:asciiTheme="minorHAnsi" w:hAnsiTheme="minorHAnsi"/>
-              </w:rPr>
-            </w:pPr>
-          </w:p>
-          <w:p>
-            <w:pPr>
-              <w:rPr>
-                <w:rFonts w:asciiTheme="minorHAnsi" w:hAnsiTheme="minorHAnsi"/>
-              </w:rPr>
-            </w:pPr>
-            <w:r>
-              <w:t>The updated Authorized name</w:t>
-            </w:r>
-            <w:r>
-              <w:t xml:space="preserve"> (in Generate docs)</w:t>
-            </w:r>
-            <w:r>
-              <w:t xml:space="preserve"> </w:t>
-            </w:r>
-            <w:r>
-              <w:t>should be mapped</w:t>
-            </w:r>
-            <w:r>
-              <w:t xml:space="preserve"> to </w:t>
-            </w:r>
-            <w:r>
-              <w:t xml:space="preserve">the existing </w:t>
-            </w:r>
-            <w:r>
-              <w:t>field</w:t>
-            </w:r>
-            <w:r>
-              <w:t>.</w:t>
-            </w:r>
-          </w:p>
-        </w:tc>
-        <w:tc>
-          <w:tcPr>
-            <w:tcW w:w="4950" w:type="dxa"/>
-            <w:tcBorders>
-              <w:top w:val="single" w:sz="4" w:space="0" w:color="auto"/>
-              <w:left w:val="single" w:sz="4" w:space="0" w:color="auto"/>
-              <w:bottom w:val="single" w:sz="4" w:space="0" w:color="auto"/>
-              <w:right w:val="single" w:sz="4" w:space="0" w:color="auto"/>
-            </w:tcBorders>
-            <w:vAlign w:val="center"/>
-          </w:tcPr>
-          <w:p>
-            <w:pPr>
-              <w:rPr>
-                <w:color w:val="1F497D"/>
-              </w:rPr>
-            </w:pPr>
-            <w:r>
-              <w:rPr>
-                <w:rFonts w:asciiTheme="minorHAnsi" w:hAnsiTheme="minorHAnsi"/>
-              </w:rPr>
-              <w:t xml:space="preserve">Added by RNB 3/16/15.  </w:t>
-            </w:r>
-            <w:proofErr w:type="spellStart"/>
-            <w:r>
-              <w:t>InfoPro</w:t>
-            </w:r>
-            <w:proofErr w:type="spellEnd"/>
-            <w:r>
-              <w:t xml:space="preserve"> can already see in test that any updates to the Authorized by are not being mapped into a second tag</w:t>
-            </w:r>
-            <w:r>
-              <w:t xml:space="preserve"> (_billTo_company_name2)</w:t>
-            </w:r>
-            <w:r>
-              <w:t xml:space="preserve">.  </w:t>
-            </w:r>
-            <w:r>
-              <w:t xml:space="preserve">They would like </w:t>
-            </w:r>
-            <w:r>
-              <w:t xml:space="preserve">to make sure updates go into the existing tag </w:t>
-            </w:r>
-            <w:r>
-              <w:t>(</w:t>
-            </w:r>
-            <w:proofErr w:type="spellStart"/>
-            <w:r>
-              <w:t>authorizedBy_quote</w:t>
-            </w:r>
-            <w:proofErr w:type="spellEnd"/>
-            <w:r>
-              <w:t xml:space="preserve">) </w:t>
-            </w:r>
-            <w:r>
-              <w:t>or it will require changes on our side.</w:t>
-            </w:r>
-          </w:p>
-          <w:p>
-            <w:pPr>
-              <w:rPr>
-                <w:rFonts w:asciiTheme="minorHAnsi" w:hAnsiTheme="minorHAnsi"/>
-              </w:rPr>
-            </w:pPr>
-          </w:p>
-        </w:tc>
-      </w:tr>
-      <w:tr>
-        <w:trPr>
-          <w:cantSplit/>
-          <w:trHeight w:val="665"/>
-        </w:trPr>
-        <w:tc>
-          <w:tcPr>
-            <w:tcW w:w="3960" w:type="dxa"/>
-            <w:tcBorders>
-              <w:top w:val="single" w:sz="4" w:space="0" w:color="auto"/>
-              <w:left w:val="single" w:sz="4" w:space="0" w:color="auto"/>
-              <w:bottom w:val="single" w:sz="4" w:space="0" w:color="auto"/>
-              <w:right w:val="single" w:sz="4" w:space="0" w:color="auto"/>
-            </w:tcBorders>
-            <w:vAlign w:val="center"/>
-          </w:tcPr>
-          <w:p>
-            <w:pPr>
-              <w:pStyle w:val="ListParagraph"/>
-              <w:numPr>
-                <w:ilvl w:val="0"/>
-                <w:numId w:val="26"/>
-              </w:numPr>
-              <w:rPr>
-                <w:rFonts w:asciiTheme="minorHAnsi" w:hAnsiTheme="minorHAnsi"/>
-              </w:rPr>
-            </w:pPr>
-            <w:r>
-              <w:rPr>
-                <w:rFonts w:asciiTheme="minorHAnsi" w:hAnsiTheme="minorHAnsi"/>
-              </w:rPr>
-              <w:t>Container Code</w:t>
-            </w:r>
-          </w:p>
-        </w:tc>
-        <w:tc>
-          <w:tcPr>
-            <w:tcW w:w="4950" w:type="dxa"/>
-            <w:tcBorders>
-              <w:top w:val="single" w:sz="4" w:space="0" w:color="auto"/>
-              <w:left w:val="single" w:sz="4" w:space="0" w:color="auto"/>
-              <w:bottom w:val="single" w:sz="4" w:space="0" w:color="auto"/>
-              <w:right w:val="single" w:sz="4" w:space="0" w:color="auto"/>
-            </w:tcBorders>
-            <w:vAlign w:val="center"/>
-          </w:tcPr>
-          <w:p>
-            <w:pPr>
-              <w:rPr>
-                <w:rFonts w:asciiTheme="minorHAnsi" w:hAnsiTheme="minorHAnsi" w:cs="Courier New"/>
-                <w:color w:val="000000"/>
-              </w:rPr>
-            </w:pPr>
-            <w:r>
-              <w:rPr>
-                <w:rFonts w:asciiTheme="minorHAnsi" w:hAnsiTheme="minorHAnsi" w:cs="Courier New"/>
-                <w:color w:val="000000"/>
-              </w:rPr>
-              <w:t>Container code (</w:t>
-            </w:r>
-            <w:proofErr w:type="spellStart"/>
-            <w:r>
-              <w:rPr>
-                <w:rFonts w:asciiTheme="minorHAnsi" w:hAnsiTheme="minorHAnsi" w:cs="Courier New"/>
-                <w:color w:val="000000"/>
-              </w:rPr>
-              <w:t>containerCode_line</w:t>
-            </w:r>
-            <w:proofErr w:type="spellEnd"/>
-            <w:r>
-              <w:rPr>
-                <w:rFonts w:asciiTheme="minorHAnsi" w:hAnsiTheme="minorHAnsi" w:cs="Courier New"/>
-                <w:color w:val="000000"/>
-              </w:rPr>
-              <w:t>) will be pulled from first two digits of parts number.</w:t>
-            </w:r>
-          </w:p>
-          <w:p>
-            <w:pPr>
-              <w:rPr>
-                <w:rFonts w:asciiTheme="minorHAnsi" w:hAnsiTheme="minorHAnsi" w:cs="Courier New"/>
-                <w:color w:val="000000"/>
-              </w:rPr>
-            </w:pPr>
-            <w:r>
-              <w:rPr>
-                <w:rFonts w:asciiTheme="minorHAnsi" w:hAnsiTheme="minorHAnsi" w:cs="Courier New"/>
-                <w:color w:val="000000"/>
-              </w:rPr>
-              <w:t>Or</w:t>
-            </w:r>
-          </w:p>
-          <w:p>
-            <w:pPr>
-              <w:rPr>
-                <w:rFonts w:asciiTheme="minorHAnsi" w:hAnsiTheme="minorHAnsi"/>
-              </w:rPr>
-            </w:pPr>
-            <w:r>
-              <w:rPr>
-                <w:rFonts w:asciiTheme="minorHAnsi" w:hAnsiTheme="minorHAnsi" w:cs="Courier New"/>
-                <w:color w:val="000000"/>
-              </w:rPr>
-              <w:t>Can we use “_part_custom_field9” and always have the container code.  Currently it does not seem correct, only receiving FL and RO.</w:t>
-            </w:r>
-          </w:p>
-        </w:tc>
-      </w:tr>
-      <w:tr>
-        <w:trPr>
-          <w:cantSplit/>
-          <w:trHeight w:val="584"/>
-        </w:trPr>
-        <w:tc>
-          <w:tcPr>
-            <w:tcW w:w="3960" w:type="dxa"/>
-            <w:tcBorders>
-              <w:top w:val="single" w:sz="4" w:space="0" w:color="auto"/>
-              <w:left w:val="single" w:sz="4" w:space="0" w:color="auto"/>
-              <w:bottom w:val="single" w:sz="4" w:space="0" w:color="auto"/>
-              <w:right w:val="single" w:sz="4" w:space="0" w:color="auto"/>
-            </w:tcBorders>
-            <w:vAlign w:val="center"/>
-          </w:tcPr>
-          <w:p>
-            <w:pPr>
-              <w:rPr>
-                <w:rFonts w:asciiTheme="minorHAnsi" w:hAnsiTheme="minorHAnsi"/>
-              </w:rPr>
-            </w:pPr>
-          </w:p>
-        </w:tc>
-        <w:tc>
-          <w:tcPr>
-            <w:tcW w:w="4950" w:type="dxa"/>
-            <w:tcBorders>
-              <w:top w:val="single" w:sz="4" w:space="0" w:color="auto"/>
-              <w:left w:val="single" w:sz="4" w:space="0" w:color="auto"/>
-              <w:bottom w:val="single" w:sz="4" w:space="0" w:color="auto"/>
-              <w:right w:val="single" w:sz="4" w:space="0" w:color="auto"/>
-            </w:tcBorders>
-            <w:vAlign w:val="center"/>
-          </w:tcPr>
-          <w:p>
-            <w:pPr>
-              <w:rPr>
-                <w:rFonts w:asciiTheme="minorHAnsi" w:hAnsiTheme="minorHAnsi"/>
-              </w:rPr>
-            </w:pPr>
           </w:p>
         </w:tc>
       </w:tr>
@@ -8189,16 +8187,16 @@
           <w:rFonts w:asciiTheme="minorHAnsi" w:hAnsiTheme="minorHAnsi"/>
         </w:rPr>
       </w:pPr>
-      <w:bookmarkStart w:id="23" w:name="_Toc379450809"/>
-      <w:bookmarkStart w:id="24" w:name="_Toc416435166"/>
+      <w:bookmarkStart w:id="22" w:name="_Toc379450809"/>
+      <w:bookmarkStart w:id="23" w:name="_Toc416435166"/>
       <w:r>
         <w:rPr>
           <w:rFonts w:asciiTheme="minorHAnsi" w:hAnsiTheme="minorHAnsi"/>
         </w:rPr>
         <w:t>Assumptions</w:t>
       </w:r>
+      <w:bookmarkEnd w:id="22"/>
       <w:bookmarkEnd w:id="23"/>
-      <w:bookmarkEnd w:id="24"/>
     </w:p>
     <w:p>
       <w:pPr>
@@ -8267,14 +8265,14 @@
           <w:rFonts w:asciiTheme="minorHAnsi" w:hAnsiTheme="minorHAnsi"/>
         </w:rPr>
       </w:pPr>
-      <w:bookmarkStart w:id="25" w:name="_Toc416435167"/>
+      <w:bookmarkStart w:id="24" w:name="_Toc416435167"/>
       <w:r>
         <w:rPr>
           <w:rFonts w:asciiTheme="minorHAnsi" w:hAnsiTheme="minorHAnsi"/>
         </w:rPr>
         <w:t>Technical Design</w:t>
       </w:r>
-      <w:bookmarkEnd w:id="25"/>
+      <w:bookmarkEnd w:id="24"/>
     </w:p>
     <w:p>
       <w:pPr>
@@ -8372,14 +8370,14 @@
           <w:rFonts w:asciiTheme="minorHAnsi" w:hAnsiTheme="minorHAnsi"/>
         </w:rPr>
       </w:pPr>
-      <w:bookmarkStart w:id="26" w:name="_Toc416435168"/>
+      <w:bookmarkStart w:id="25" w:name="_Toc416435168"/>
       <w:r>
         <w:rPr>
           <w:rFonts w:asciiTheme="minorHAnsi" w:hAnsiTheme="minorHAnsi"/>
         </w:rPr>
         <w:t>Referenced Documents</w:t>
       </w:r>
-      <w:bookmarkEnd w:id="26"/>
+      <w:bookmarkEnd w:id="25"/>
     </w:p>
     <w:p>
       <w:pPr>
@@ -8404,7 +8402,7 @@
           <w:rFonts w:asciiTheme="minorHAnsi" w:hAnsiTheme="minorHAnsi"/>
         </w:rPr>
       </w:pPr>
-      <w:bookmarkStart w:id="27" w:name="_Toc416435169"/>
+      <w:bookmarkStart w:id="26" w:name="_Toc416435169"/>
       <w:r>
         <w:rPr>
           <w:rFonts w:asciiTheme="minorHAnsi" w:hAnsiTheme="minorHAnsi"/>
@@ -8412,7 +8410,7 @@
         <w:lastRenderedPageBreak/>
         <w:t>Process Flow and Mock Ups</w:t>
       </w:r>
-      <w:bookmarkEnd w:id="27"/>
+      <w:bookmarkEnd w:id="26"/>
     </w:p>
     <w:p>
       <w:pPr>
@@ -8547,7 +8545,7 @@
       <w:pPr>
         <w:pStyle w:val="Heading3"/>
       </w:pPr>
-      <w:bookmarkStart w:id="28" w:name="_Toc416435170"/>
+      <w:bookmarkStart w:id="27" w:name="_Toc416435170"/>
       <w:r>
         <w:t>Changes to the CMC</w:t>
       </w:r>
@@ -8557,7 +8555,7 @@
       <w:r>
         <w:t>files</w:t>
       </w:r>
-      <w:bookmarkEnd w:id="28"/>
+      <w:bookmarkEnd w:id="27"/>
     </w:p>
     <w:p>
       <w:pPr>
@@ -9359,11 +9357,11 @@
       <w:pPr>
         <w:pStyle w:val="Heading3"/>
       </w:pPr>
-      <w:bookmarkStart w:id="29" w:name="_Toc416435171"/>
+      <w:bookmarkStart w:id="28" w:name="_Toc416435171"/>
       <w:r>
         <w:t>Waste types to add</w:t>
       </w:r>
-      <w:bookmarkEnd w:id="29"/>
+      <w:bookmarkEnd w:id="28"/>
     </w:p>
     <w:p>
       <w:pPr>
@@ -12261,7 +12259,7 @@
           <w:rFonts w:asciiTheme="minorHAnsi" w:hAnsiTheme="minorHAnsi"/>
         </w:rPr>
       </w:pPr>
-      <w:bookmarkStart w:id="30" w:name="_Toc416435172"/>
+      <w:bookmarkStart w:id="29" w:name="_Toc416435172"/>
       <w:r>
         <w:rPr>
           <w:rFonts w:asciiTheme="minorHAnsi" w:hAnsiTheme="minorHAnsi"/>
@@ -12282,13 +12280,13 @@
         </w:rPr>
         <w:t xml:space="preserve"> tables</w:t>
       </w:r>
-      <w:bookmarkEnd w:id="30"/>
+      <w:bookmarkEnd w:id="29"/>
     </w:p>
     <w:p>
       <w:pPr>
         <w:pStyle w:val="Heading3"/>
       </w:pPr>
-      <w:bookmarkStart w:id="31" w:name="_Toc416435173"/>
+      <w:bookmarkStart w:id="30" w:name="_Toc416435173"/>
       <w:r>
         <w:t xml:space="preserve">The following changes to the </w:t>
       </w:r>
@@ -12303,7 +12301,7 @@
       <w:r>
         <w:t xml:space="preserve"> table are required</w:t>
       </w:r>
-      <w:bookmarkEnd w:id="31"/>
+      <w:bookmarkEnd w:id="30"/>
     </w:p>
     <w:tbl>
       <w:tblPr>
@@ -15688,7 +15686,7 @@
       <w:pPr>
         <w:pStyle w:val="Heading3"/>
       </w:pPr>
-      <w:bookmarkStart w:id="32" w:name="_Toc416435174"/>
+      <w:bookmarkStart w:id="31" w:name="_Toc416435174"/>
       <w:r>
         <w:t xml:space="preserve">The following changes to the </w:t>
       </w:r>
@@ -15700,7 +15698,7 @@
       <w:r>
         <w:t xml:space="preserve"> table are required:</w:t>
       </w:r>
-      <w:bookmarkEnd w:id="32"/>
+      <w:bookmarkEnd w:id="31"/>
     </w:p>
     <w:p>
       <w:pPr>
@@ -16659,7 +16657,7 @@
       <w:pPr>
         <w:pStyle w:val="Heading3"/>
       </w:pPr>
-      <w:bookmarkStart w:id="33" w:name="_Toc416435175"/>
+      <w:bookmarkStart w:id="32" w:name="_Toc416435175"/>
       <w:r>
         <w:t xml:space="preserve">The following changes to the </w:t>
       </w:r>
@@ -16671,7 +16669,7 @@
       <w:r>
         <w:t xml:space="preserve"> table are required:</w:t>
       </w:r>
-      <w:bookmarkEnd w:id="33"/>
+      <w:bookmarkEnd w:id="32"/>
     </w:p>
     <w:p>
       <w:pPr>
@@ -17912,7 +17910,7 @@
           <w:rFonts w:asciiTheme="minorHAnsi" w:hAnsiTheme="minorHAnsi"/>
         </w:rPr>
       </w:pPr>
-      <w:bookmarkStart w:id="34" w:name="_Toc416435176"/>
+      <w:bookmarkStart w:id="33" w:name="_Toc416435176"/>
       <w:r>
         <w:rPr>
           <w:rFonts w:asciiTheme="minorHAnsi" w:hAnsiTheme="minorHAnsi"/>
@@ -17933,20 +17931,20 @@
         </w:rPr>
         <w:t xml:space="preserve"> formulas</w:t>
       </w:r>
-      <w:bookmarkEnd w:id="34"/>
+      <w:bookmarkEnd w:id="33"/>
     </w:p>
     <w:p>
       <w:pPr>
         <w:pStyle w:val="Heading3"/>
       </w:pPr>
-      <w:bookmarkStart w:id="35" w:name="_Toc416435177"/>
+      <w:bookmarkStart w:id="34" w:name="_Toc416435177"/>
       <w:r>
         <w:t>Small container l</w:t>
       </w:r>
       <w:r>
         <w:t>ookups to determine disposal location should be modified in the following way:</w:t>
       </w:r>
-      <w:bookmarkEnd w:id="35"/>
+      <w:bookmarkEnd w:id="34"/>
     </w:p>
     <w:p>
       <w:pPr>
@@ -18109,11 +18107,11 @@
       <w:pPr>
         <w:pStyle w:val="Heading3"/>
       </w:pPr>
-      <w:bookmarkStart w:id="36" w:name="_Toc416435178"/>
+      <w:bookmarkStart w:id="35" w:name="_Toc416435178"/>
       <w:r>
         <w:t>Large container lookups to determine disposal location should be modified in the following way:</w:t>
       </w:r>
-      <w:bookmarkEnd w:id="36"/>
+      <w:bookmarkEnd w:id="35"/>
     </w:p>
     <w:p>
       <w:pPr>
@@ -18373,11 +18371,11 @@
       <w:pPr>
         <w:pStyle w:val="Heading3"/>
       </w:pPr>
-      <w:bookmarkStart w:id="37" w:name="_Toc416435179"/>
+      <w:bookmarkStart w:id="36" w:name="_Toc416435179"/>
       <w:r>
         <w:t>Pricing formula modifications</w:t>
       </w:r>
-      <w:bookmarkEnd w:id="37"/>
+      <w:bookmarkEnd w:id="36"/>
     </w:p>
     <w:p>
       <w:pPr>
@@ -18879,14 +18877,14 @@
           <w:rFonts w:asciiTheme="minorHAnsi" w:hAnsiTheme="minorHAnsi"/>
         </w:rPr>
       </w:pPr>
-      <w:bookmarkStart w:id="38" w:name="_Toc416435180"/>
+      <w:bookmarkStart w:id="37" w:name="_Toc416435180"/>
       <w:r>
         <w:rPr>
           <w:rFonts w:asciiTheme="minorHAnsi" w:hAnsiTheme="minorHAnsi"/>
         </w:rPr>
         <w:t>Data Sources &amp; Mapping</w:t>
       </w:r>
-      <w:bookmarkEnd w:id="38"/>
+      <w:bookmarkEnd w:id="37"/>
     </w:p>
     <w:p>
       <w:pPr>
@@ -18958,7 +18956,7 @@
         <w:pStyle w:val="Heading2"/>
         <w:jc w:val="both"/>
       </w:pPr>
-      <w:bookmarkStart w:id="39" w:name="_Toc416435181"/>
+      <w:bookmarkStart w:id="38" w:name="_Toc416435181"/>
       <w:r>
         <w:rPr>
           <w:rFonts w:asciiTheme="minorHAnsi" w:hAnsiTheme="minorHAnsi"/>
@@ -18971,7 +18969,7 @@
         </w:rPr>
         <w:t>Interface</w:t>
       </w:r>
-      <w:bookmarkEnd w:id="39"/>
+      <w:bookmarkEnd w:id="38"/>
     </w:p>
     <w:p>
       <w:pPr>
@@ -19872,14 +19870,14 @@
           <w:rFonts w:asciiTheme="minorHAnsi" w:hAnsiTheme="minorHAnsi"/>
         </w:rPr>
       </w:pPr>
-      <w:bookmarkStart w:id="40" w:name="_Toc416435182"/>
+      <w:bookmarkStart w:id="39" w:name="_Toc416435182"/>
       <w:r>
         <w:rPr>
           <w:rFonts w:asciiTheme="minorHAnsi" w:hAnsiTheme="minorHAnsi"/>
         </w:rPr>
         <w:t>Report Changes</w:t>
       </w:r>
-      <w:bookmarkEnd w:id="40"/>
+      <w:bookmarkEnd w:id="39"/>
     </w:p>
     <w:p>
       <w:pPr>
@@ -19903,37 +19901,37 @@
           <w:rFonts w:asciiTheme="minorHAnsi" w:hAnsiTheme="minorHAnsi"/>
         </w:rPr>
       </w:pPr>
-      <w:bookmarkStart w:id="41" w:name="_Toc416435183"/>
+      <w:bookmarkStart w:id="40" w:name="_Toc416435183"/>
       <w:r>
         <w:rPr>
           <w:rFonts w:asciiTheme="minorHAnsi" w:hAnsiTheme="minorHAnsi"/>
         </w:rPr>
         <w:t>Appendix</w:t>
       </w:r>
-      <w:bookmarkEnd w:id="41"/>
+      <w:bookmarkEnd w:id="40"/>
       <w:r>
         <w:rPr>
           <w:rFonts w:asciiTheme="minorHAnsi" w:hAnsiTheme="minorHAnsi"/>
         </w:rPr>
         <w:t xml:space="preserve"> </w:t>
       </w:r>
+      <w:bookmarkEnd w:id="17"/>
       <w:bookmarkEnd w:id="18"/>
       <w:bookmarkEnd w:id="19"/>
-      <w:bookmarkEnd w:id="20"/>
     </w:p>
     <w:p>
       <w:pPr>
         <w:pStyle w:val="Heading2"/>
         <w:jc w:val="both"/>
       </w:pPr>
-      <w:bookmarkStart w:id="42" w:name="_Toc416435184"/>
+      <w:bookmarkStart w:id="41" w:name="_Toc416435184"/>
       <w:r>
         <w:rPr>
           <w:rFonts w:asciiTheme="minorHAnsi" w:hAnsiTheme="minorHAnsi"/>
         </w:rPr>
         <w:t>General Questions</w:t>
       </w:r>
-      <w:bookmarkEnd w:id="42"/>
+      <w:bookmarkEnd w:id="41"/>
     </w:p>
     <w:p>
       <w:pPr>
@@ -19956,14 +19954,14 @@
         <w:pStyle w:val="Heading2"/>
         <w:jc w:val="both"/>
       </w:pPr>
-      <w:bookmarkStart w:id="43" w:name="_Toc416435185"/>
+      <w:bookmarkStart w:id="42" w:name="_Toc416435185"/>
       <w:r>
         <w:rPr>
           <w:rFonts w:asciiTheme="minorHAnsi" w:hAnsiTheme="minorHAnsi"/>
         </w:rPr>
         <w:t>Deferred Items</w:t>
       </w:r>
-      <w:bookmarkEnd w:id="43"/>
+      <w:bookmarkEnd w:id="42"/>
     </w:p>
     <w:p>
       <w:pPr>
@@ -21446,6 +21444,229 @@
           </w:tcPr>
           <w:p>
             <w:pPr>
+              <w:pStyle w:val="NormalWeb"/>
+              <w:shd w:val="clear" w:color="auto" w:fill="FFFFFF"/>
+              <w:spacing w:before="0" w:beforeAutospacing="0" w:after="0" w:afterAutospacing="0"/>
+              <w:rPr>
+                <w:rFonts w:asciiTheme="minorHAnsi" w:hAnsiTheme="minorHAnsi" w:cs="Helvetica"/>
+                <w:color w:val="333333"/>
+                <w:sz w:val="20"/>
+                <w:szCs w:val="20"/>
+              </w:rPr>
+            </w:pPr>
+            <w:r>
+              <w:rPr>
+                <w:rFonts w:asciiTheme="minorHAnsi" w:hAnsiTheme="minorHAnsi" w:cs="Helvetica"/>
+                <w:color w:val="333333"/>
+                <w:sz w:val="20"/>
+                <w:szCs w:val="20"/>
+              </w:rPr>
+              <w:t>If By the load UOM is chosen, financial summary multiplies disposal by estimated tons</w:t>
+            </w:r>
+            <w:r>
+              <w:rPr>
+                <w:rFonts w:asciiTheme="minorHAnsi" w:hAnsiTheme="minorHAnsi" w:cs="Helvetica"/>
+                <w:color w:val="333333"/>
+                <w:sz w:val="20"/>
+                <w:szCs w:val="20"/>
+              </w:rPr>
+              <w:t xml:space="preserve">/haul. It should not do this. </w:t>
+            </w:r>
+          </w:p>
+          <w:p>
+            <w:pPr>
+              <w:pStyle w:val="NormalWeb"/>
+              <w:shd w:val="clear" w:color="auto" w:fill="FFFFFF"/>
+              <w:spacing w:before="0" w:beforeAutospacing="0" w:after="0" w:afterAutospacing="0"/>
+              <w:rPr>
+                <w:rFonts w:asciiTheme="minorHAnsi" w:hAnsiTheme="minorHAnsi" w:cs="Helvetica"/>
+                <w:color w:val="333333"/>
+                <w:sz w:val="20"/>
+                <w:szCs w:val="20"/>
+              </w:rPr>
+            </w:pPr>
+          </w:p>
+          <w:p>
+            <w:pPr>
+              <w:pStyle w:val="NormalWeb"/>
+              <w:numPr>
+                <w:ilvl w:val="0"/>
+                <w:numId w:val="17"/>
+              </w:numPr>
+              <w:shd w:val="clear" w:color="auto" w:fill="FFFFFF"/>
+              <w:spacing w:before="0" w:beforeAutospacing="0" w:after="0" w:afterAutospacing="0"/>
+              <w:ind w:left="342"/>
+              <w:rPr>
+                <w:rFonts w:asciiTheme="minorHAnsi" w:hAnsiTheme="minorHAnsi" w:cs="Helvetica"/>
+                <w:color w:val="333333"/>
+                <w:sz w:val="20"/>
+                <w:szCs w:val="20"/>
+              </w:rPr>
+            </w:pPr>
+            <w:r>
+              <w:rPr>
+                <w:rFonts w:asciiTheme="minorHAnsi" w:hAnsiTheme="minorHAnsi" w:cs="Helvetica"/>
+                <w:color w:val="333333"/>
+                <w:sz w:val="20"/>
+                <w:szCs w:val="20"/>
+              </w:rPr>
+              <w:t xml:space="preserve">For "By the Load" , monthly disposal expense = I/C </w:t>
+            </w:r>
+            <w:proofErr w:type="spellStart"/>
+            <w:r>
+              <w:rPr>
+                <w:rFonts w:asciiTheme="minorHAnsi" w:hAnsiTheme="minorHAnsi" w:cs="Helvetica"/>
+                <w:color w:val="333333"/>
+                <w:sz w:val="20"/>
+                <w:szCs w:val="20"/>
+              </w:rPr>
+              <w:t>rate</w:t>
+            </w:r>
+            <w:r>
+              <w:rPr>
+                <w:rStyle w:val="Emphasis"/>
+                <w:rFonts w:asciiTheme="minorHAnsi" w:hAnsiTheme="minorHAnsi" w:cs="Helvetica"/>
+                <w:color w:val="333333"/>
+                <w:sz w:val="20"/>
+                <w:szCs w:val="20"/>
+              </w:rPr>
+              <w:t>hauls</w:t>
+            </w:r>
+            <w:proofErr w:type="spellEnd"/>
+            <w:r>
+              <w:rPr>
+                <w:rStyle w:val="Emphasis"/>
+                <w:rFonts w:asciiTheme="minorHAnsi" w:hAnsiTheme="minorHAnsi" w:cs="Helvetica"/>
+                <w:color w:val="333333"/>
+                <w:sz w:val="20"/>
+                <w:szCs w:val="20"/>
+              </w:rPr>
+              <w:t xml:space="preserve"> per month * </w:t>
+            </w:r>
+            <w:proofErr w:type="spellStart"/>
+            <w:r>
+              <w:rPr>
+                <w:rStyle w:val="Emphasis"/>
+                <w:rFonts w:asciiTheme="minorHAnsi" w:hAnsiTheme="minorHAnsi" w:cs="Helvetica"/>
+                <w:color w:val="333333"/>
+                <w:sz w:val="20"/>
+                <w:szCs w:val="20"/>
+              </w:rPr>
+              <w:t>qty</w:t>
+            </w:r>
+            <w:proofErr w:type="spellEnd"/>
+          </w:p>
+          <w:p>
+            <w:pPr>
+              <w:pStyle w:val="NormalWeb"/>
+              <w:numPr>
+                <w:ilvl w:val="0"/>
+                <w:numId w:val="17"/>
+              </w:numPr>
+              <w:shd w:val="clear" w:color="auto" w:fill="FFFFFF"/>
+              <w:spacing w:before="0" w:beforeAutospacing="0" w:after="0" w:afterAutospacing="0"/>
+              <w:ind w:left="342"/>
+              <w:rPr>
+                <w:rFonts w:asciiTheme="minorHAnsi" w:hAnsiTheme="minorHAnsi" w:cs="Helvetica"/>
+                <w:color w:val="333333"/>
+                <w:sz w:val="20"/>
+                <w:szCs w:val="20"/>
+              </w:rPr>
+            </w:pPr>
+            <w:r>
+              <w:rPr>
+                <w:rStyle w:val="Emphasis"/>
+                <w:rFonts w:asciiTheme="minorHAnsi" w:hAnsiTheme="minorHAnsi" w:cs="Helvetica"/>
+                <w:color w:val="333333"/>
+                <w:sz w:val="20"/>
+                <w:szCs w:val="20"/>
+              </w:rPr>
+              <w:t xml:space="preserve">For "By the Yard", monthly disposal expense = I/C rate * container size in yards * hauls per month * </w:t>
+            </w:r>
+            <w:proofErr w:type="spellStart"/>
+            <w:r>
+              <w:rPr>
+                <w:rStyle w:val="Emphasis"/>
+                <w:rFonts w:asciiTheme="minorHAnsi" w:hAnsiTheme="minorHAnsi" w:cs="Helvetica"/>
+                <w:color w:val="333333"/>
+                <w:sz w:val="20"/>
+                <w:szCs w:val="20"/>
+              </w:rPr>
+              <w:t>qty</w:t>
+            </w:r>
+          </w:p>
+          <w:p>
+            <w:pPr>
+              <w:pStyle w:val="NormalWeb"/>
+              <w:numPr>
+                <w:ilvl w:val="0"/>
+                <w:numId w:val="17"/>
+              </w:numPr>
+              <w:shd w:val="clear" w:color="auto" w:fill="FFFFFF"/>
+              <w:spacing w:before="0" w:beforeAutospacing="0" w:after="0" w:afterAutospacing="0"/>
+              <w:ind w:left="342"/>
+              <w:rPr>
+                <w:rFonts w:asciiTheme="minorHAnsi" w:hAnsiTheme="minorHAnsi" w:cs="Helvetica"/>
+                <w:color w:val="333333"/>
+                <w:sz w:val="20"/>
+                <w:szCs w:val="20"/>
+              </w:rPr>
+            </w:pPr>
+            <w:proofErr w:type="spellEnd"/>
+            <w:r>
+              <w:rPr>
+                <w:rStyle w:val="Emphasis"/>
+                <w:rFonts w:asciiTheme="minorHAnsi" w:hAnsiTheme="minorHAnsi" w:cs="Helvetica"/>
+                <w:color w:val="333333"/>
+                <w:sz w:val="20"/>
+                <w:szCs w:val="20"/>
+              </w:rPr>
+              <w:t xml:space="preserve">For "By the Ton" monthly disposal expense = I/C rate * estimated tons per </w:t>
+            </w:r>
+            <w:proofErr w:type="spellStart"/>
+            <w:r>
+              <w:rPr>
+                <w:rStyle w:val="Emphasis"/>
+                <w:rFonts w:asciiTheme="minorHAnsi" w:hAnsiTheme="minorHAnsi" w:cs="Helvetica"/>
+                <w:color w:val="333333"/>
+                <w:sz w:val="20"/>
+                <w:szCs w:val="20"/>
+              </w:rPr>
+              <w:t>haul</w:t>
+            </w:r>
+            <w:r>
+              <w:rPr>
+                <w:rFonts w:asciiTheme="minorHAnsi" w:hAnsiTheme="minorHAnsi" w:cs="Helvetica"/>
+                <w:color w:val="333333"/>
+                <w:sz w:val="20"/>
+                <w:szCs w:val="20"/>
+              </w:rPr>
+              <w:t>hauls</w:t>
+            </w:r>
+            <w:proofErr w:type="spellEnd"/>
+            <w:r>
+              <w:rPr>
+                <w:rFonts w:asciiTheme="minorHAnsi" w:hAnsiTheme="minorHAnsi" w:cs="Helvetica"/>
+                <w:color w:val="333333"/>
+                <w:sz w:val="20"/>
+                <w:szCs w:val="20"/>
+              </w:rPr>
+              <w:t xml:space="preserve"> per month * </w:t>
+            </w:r>
+            <w:proofErr w:type="spellStart"/>
+            <w:r>
+              <w:rPr>
+                <w:rFonts w:asciiTheme="minorHAnsi" w:hAnsiTheme="minorHAnsi" w:cs="Helvetica"/>
+                <w:color w:val="333333"/>
+                <w:sz w:val="20"/>
+                <w:szCs w:val="20"/>
+              </w:rPr>
+              <w:t>qty</w:t>
+            </w:r>
+            <w:proofErr w:type="spellEnd"/>
+          </w:p>
+          <w:p>
+            <w:pPr>
               <w:pStyle w:val="ListParagraph"/>
               <w:spacing w:line="276" w:lineRule="auto"/>
               <w:ind w:left="0"/>
@@ -21454,26 +21675,6 @@
                 <w:rFonts w:asciiTheme="minorHAnsi" w:hAnsiTheme="minorHAnsi"/>
               </w:rPr>
             </w:pPr>
-            <w:r>
-              <w:rPr>
-                <w:rFonts w:asciiTheme="minorHAnsi" w:hAnsiTheme="minorHAnsi"/>
-              </w:rPr>
-              <w:t xml:space="preserve">Adjust the location of the </w:t>
-            </w:r>
-            <w:proofErr w:type="spellStart"/>
-            <w:r>
-              <w:rPr>
-                <w:rFonts w:asciiTheme="minorHAnsi" w:hAnsiTheme="minorHAnsi"/>
-              </w:rPr>
-              <w:t>lablels</w:t>
-            </w:r>
-            <w:proofErr w:type="spellEnd"/>
-            <w:r>
-              <w:rPr>
-                <w:rFonts w:asciiTheme="minorHAnsi" w:hAnsiTheme="minorHAnsi"/>
-              </w:rPr>
-              <w:t>.</w:t>
-            </w:r>
           </w:p>
         </w:tc>
       </w:tr>
@@ -22631,6 +22832,16 @@
           <w:rFonts w:asciiTheme="minorHAnsi" w:hAnsiTheme="minorHAnsi"/>
         </w:rPr>
       </w:pPr>
+    </w:p>
+    <w:p>
+      <w:pPr>
+        <w:jc w:val="both"/>
+        <w:rPr>
+          <w:rFonts w:asciiTheme="minorHAnsi" w:hAnsiTheme="minorHAnsi"/>
+        </w:rPr>
+      </w:pPr>
+      <w:bookmarkStart w:id="43" w:name="_GoBack"/>
+      <w:bookmarkEnd w:id="43"/>
     </w:p>
     <w:sectPr>
       <w:headerReference w:type="default" r:id="rId18"/>
@@ -22800,6 +23011,7 @@
         <w:dataBinding w:prefixMappings="xmlns:ns0='http://purl.org/dc/elements/1.1/' xmlns:ns1='http://schemas.openxmlformats.org/package/2006/metadata/core-properties' " w:xpath="/ns1:coreProperties[1]/ns0:title[1]" w:storeItemID="{6C3C8BC8-F283-45AE-878A-BAB7291924A1}"/>
         <w:text/>
       </w:sdtPr>
+      <w:sdtEndPr/>
       <w:sdtContent>
         <w:r>
           <w:t>Disposal Enhancements</w:t>
@@ -22822,7 +23034,7 @@
       <w:rPr>
         <w:noProof/>
       </w:rPr>
-      <w:t>5/4/2015 10:34:05 AM</w:t>
+      <w:t>5/5/2015 4:31:41 PM</w:t>
     </w:r>
     <w:r>
       <w:rPr>
@@ -22885,7 +23097,7 @@
         <w:sz w:val="16"/>
         <w:szCs w:val="16"/>
       </w:rPr>
-      <w:t>21</w:t>
+      <w:t>20</w:t>
     </w:r>
     <w:r>
       <w:rPr>
@@ -25118,7 +25330,7 @@
   <w:abstractNum w:abstractNumId="19">
     <w:nsid w:val="444545E6"/>
     <w:multiLevelType w:val="hybridMultilevel"/>
-    <w:tmpl w:val="DA7EAC48"/>
+    <w:tmpl w:val="CF9C0E2E"/>
     <w:lvl w:ilvl="0" w:tplc="04090001">
       <w:start w:val="1"/>
       <w:numFmt w:val="bullet"/>
@@ -27032,7 +27244,7 @@
     <w:lsdException w:name="Hyperlink" w:semiHidden="1" w:uiPriority="99" w:unhideWhenUsed="1"/>
     <w:lsdException w:name="FollowedHyperlink" w:semiHidden="1" w:uiPriority="99" w:unhideWhenUsed="1"/>
     <w:lsdException w:name="Strong" w:qFormat="1"/>
-    <w:lsdException w:name="Emphasis" w:qFormat="1"/>
+    <w:lsdException w:name="Emphasis" w:uiPriority="20" w:qFormat="1"/>
     <w:lsdException w:name="Document Map" w:semiHidden="1" w:unhideWhenUsed="1"/>
     <w:lsdException w:name="Plain Text" w:semiHidden="1" w:unhideWhenUsed="1"/>
     <w:lsdException w:name="E-mail Signature" w:semiHidden="1" w:unhideWhenUsed="1"/>
@@ -27852,6 +28064,7 @@
   <w:style w:type="character" w:styleId="Emphasis">
     <w:name w:val="Emphasis"/>
     <w:basedOn w:val="DefaultParagraphFont"/>
+    <w:uiPriority w:val="20"/>
     <w:qFormat/>
     <w:rsid w:val="00604FC3"/>
     <w:rPr>
@@ -28146,6 +28359,15 @@
 </file>
 
 <file path=customXml/item1.xml><?xml version="1.0" encoding="utf-8"?>
+<?mso-contentType ?>
+<FormTemplates xmlns="http://schemas.microsoft.com/sharepoint/v3/contenttype/forms">
+  <Display>DocumentLibraryForm</Display>
+  <Edit>DocumentLibraryForm</Edit>
+  <New>DocumentLibraryForm</New>
+</FormTemplates>
+</file>
+
+<file path=customXml/item2.xml><?xml version="1.0" encoding="utf-8"?>
 <ct:contentTypeSchema xmlns:ct="http://schemas.microsoft.com/office/2006/metadata/contentType" xmlns:ma="http://schemas.microsoft.com/office/2006/metadata/properties/metaAttributes" ct:_="" ma:_="" ma:contentTypeName="Document" ma:contentTypeID="0x01010007B1D441ADEC8642ABD94220A12323FC" ma:contentTypeVersion="0" ma:contentTypeDescription="Create a new document." ma:contentTypeScope="" ma:versionID="004e9817178017d7dbe120b842248b7f">
   <xsd:schema xmlns:xsd="http://www.w3.org/2001/XMLSchema" xmlns:xs="http://www.w3.org/2001/XMLSchema" xmlns:p="http://schemas.microsoft.com/office/2006/metadata/properties" targetNamespace="http://schemas.microsoft.com/office/2006/metadata/properties" ma:root="true" ma:fieldsID="c64490b4aec6201516c3a874156f37b2">
     <xsd:element name="properties">
@@ -28259,15 +28481,6 @@
 </ct:contentTypeSchema>
 </file>
 
-<file path=customXml/item2.xml><?xml version="1.0" encoding="utf-8"?>
-<?mso-contentType ?>
-<FormTemplates xmlns="http://schemas.microsoft.com/sharepoint/v3/contenttype/forms">
-  <Display>DocumentLibraryForm</Display>
-  <Edit>DocumentLibraryForm</Edit>
-  <New>DocumentLibraryForm</New>
-</FormTemplates>
-</file>
-
 <file path=customXml/item3.xml><?xml version="1.0" encoding="utf-8"?>
 <p:properties xmlns:p="http://schemas.microsoft.com/office/2006/metadata/properties" xmlns:xsi="http://www.w3.org/2001/XMLSchema-instance">
   <documentManagement/>
@@ -28279,6 +28492,14 @@
 </file>
 
 <file path=customXml/itemProps1.xml><?xml version="1.0" encoding="utf-8"?>
+<ds:datastoreItem xmlns:ds="http://schemas.openxmlformats.org/officeDocument/2006/customXml" ds:itemID="{3CBB50F0-8F85-42BF-AC23-9DA2DC66E259}">
+  <ds:schemaRefs>
+    <ds:schemaRef ds:uri="http://schemas.microsoft.com/sharepoint/v3/contenttype/forms"/>
+  </ds:schemaRefs>
+</ds:datastoreItem>
+</file>
+
+<file path=customXml/itemProps2.xml><?xml version="1.0" encoding="utf-8"?>
 <ds:datastoreItem xmlns:ds="http://schemas.openxmlformats.org/officeDocument/2006/customXml" ds:itemID="{BA7BD11F-C275-40DD-82C9-C791F093B530}">
   <ds:schemaRefs>
     <ds:schemaRef ds:uri="http://schemas.microsoft.com/office/2006/metadata/contentType"/>
@@ -28294,14 +28515,6 @@
 </ds:datastoreItem>
 </file>
 
-<file path=customXml/itemProps2.xml><?xml version="1.0" encoding="utf-8"?>
-<ds:datastoreItem xmlns:ds="http://schemas.openxmlformats.org/officeDocument/2006/customXml" ds:itemID="{3CBB50F0-8F85-42BF-AC23-9DA2DC66E259}">
-  <ds:schemaRefs>
-    <ds:schemaRef ds:uri="http://schemas.microsoft.com/sharepoint/v3/contenttype/forms"/>
-  </ds:schemaRefs>
-</ds:datastoreItem>
-</file>
-
 <file path=customXml/itemProps3.xml><?xml version="1.0" encoding="utf-8"?>
 <ds:datastoreItem xmlns:ds="http://schemas.openxmlformats.org/officeDocument/2006/customXml" ds:itemID="{E5265DE5-3E8E-4120-8280-8EC419E03148}">
   <ds:schemaRefs>
@@ -28311,7 +28524,7 @@
 </file>
 
 <file path=customXml/itemProps4.xml><?xml version="1.0" encoding="utf-8"?>
-<ds:datastoreItem xmlns:ds="http://schemas.openxmlformats.org/officeDocument/2006/customXml" ds:itemID="{9474A37F-DE25-49D7-A09F-12F62EEEE1DD}">
+<ds:datastoreItem xmlns:ds="http://schemas.openxmlformats.org/officeDocument/2006/customXml" ds:itemID="{8D00E01D-36F1-447D-A39C-6310479988DA}">
   <ds:schemaRefs>
     <ds:schemaRef ds:uri="http://schemas.openxmlformats.org/officeDocument/2006/bibliography"/>
   </ds:schemaRefs>

</xml_diff>

<commit_message>
Disposal & Lrg Existing updates
</commit_message>
<xml_diff>
--- a/design/Design Specification - Capture - GH 526 - CR13926 Disposal Enhancements 2.docx
+++ b/design/Design Specification - Capture - GH 526 - CR13926 Disposal Enhancements 2.docx
@@ -1022,8 +1022,6 @@
               </w:rPr>
               <w:t>Roger</w:t>
             </w:r>
-            <w:bookmarkStart w:id="0" w:name="_GoBack"/>
-            <w:bookmarkEnd w:id="0"/>
           </w:p>
         </w:tc>
       </w:tr>
@@ -3548,12 +3546,12 @@
         </w:rPr>
         <w:fldChar w:fldCharType="end"/>
       </w:r>
-      <w:bookmarkStart w:id="1" w:name="_Toc314721060"/>
-      <w:bookmarkStart w:id="2" w:name="_Toc314721188"/>
-      <w:bookmarkStart w:id="3" w:name="_Toc314721491"/>
-      <w:bookmarkStart w:id="4" w:name="_Toc314823104"/>
-      <w:bookmarkStart w:id="5" w:name="_Toc314827285"/>
-      <w:bookmarkStart w:id="6" w:name="_Toc420970829"/>
+      <w:bookmarkStart w:id="0" w:name="_Toc314721060"/>
+      <w:bookmarkStart w:id="1" w:name="_Toc314721188"/>
+      <w:bookmarkStart w:id="2" w:name="_Toc314721491"/>
+      <w:bookmarkStart w:id="3" w:name="_Toc314823104"/>
+      <w:bookmarkStart w:id="4" w:name="_Toc314827285"/>
+      <w:bookmarkStart w:id="5" w:name="_Toc420970829"/>
       <w:r>
         <w:rPr>
           <w:rFonts w:asciiTheme="minorHAnsi" w:hAnsiTheme="minorHAnsi"/>
@@ -3570,13 +3568,13 @@
           <w:rFonts w:asciiTheme="minorHAnsi" w:hAnsiTheme="minorHAnsi"/>
         </w:rPr>
       </w:pPr>
-      <w:bookmarkStart w:id="7" w:name="_Toc416435161"/>
+      <w:bookmarkStart w:id="6" w:name="_Toc416435161"/>
+      <w:bookmarkEnd w:id="0"/>
       <w:bookmarkEnd w:id="1"/>
       <w:bookmarkEnd w:id="2"/>
       <w:bookmarkEnd w:id="3"/>
       <w:bookmarkEnd w:id="4"/>
       <w:bookmarkEnd w:id="5"/>
-      <w:bookmarkEnd w:id="6"/>
       <w:r>
         <w:rPr>
           <w:rFonts w:asciiTheme="minorHAnsi" w:hAnsiTheme="minorHAnsi"/>
@@ -3584,7 +3582,7 @@
         <w:lastRenderedPageBreak/>
         <w:t>Business Requirements</w:t>
       </w:r>
-      <w:bookmarkEnd w:id="7"/>
+      <w:bookmarkEnd w:id="6"/>
     </w:p>
     <w:p>
       <w:pPr>
@@ -3594,26 +3592,26 @@
           <w:rFonts w:asciiTheme="minorHAnsi" w:hAnsiTheme="minorHAnsi"/>
         </w:rPr>
       </w:pPr>
-      <w:bookmarkStart w:id="8" w:name="_Toc342757859"/>
-      <w:bookmarkStart w:id="9" w:name="_Toc346297767"/>
-      <w:bookmarkStart w:id="10" w:name="_Toc404134497"/>
-      <w:bookmarkStart w:id="11" w:name="_Toc416435162"/>
+      <w:bookmarkStart w:id="7" w:name="_Toc342757859"/>
+      <w:bookmarkStart w:id="8" w:name="_Toc346297767"/>
+      <w:bookmarkStart w:id="9" w:name="_Toc404134497"/>
+      <w:bookmarkStart w:id="10" w:name="_Toc416435162"/>
       <w:r>
         <w:rPr>
           <w:rFonts w:asciiTheme="minorHAnsi" w:hAnsiTheme="minorHAnsi"/>
         </w:rPr>
         <w:t xml:space="preserve">Purpose of the </w:t>
       </w:r>
+      <w:bookmarkEnd w:id="7"/>
       <w:bookmarkEnd w:id="8"/>
       <w:bookmarkEnd w:id="9"/>
+      <w:r>
+        <w:rPr>
+          <w:rFonts w:asciiTheme="minorHAnsi" w:hAnsiTheme="minorHAnsi"/>
+        </w:rPr>
+        <w:t>Design Specification</w:t>
+      </w:r>
       <w:bookmarkEnd w:id="10"/>
-      <w:r>
-        <w:rPr>
-          <w:rFonts w:asciiTheme="minorHAnsi" w:hAnsiTheme="minorHAnsi"/>
-        </w:rPr>
-        <w:t>Design Specification</w:t>
-      </w:r>
-      <w:bookmarkEnd w:id="11"/>
     </w:p>
     <w:p>
       <w:pPr>
@@ -3648,10 +3646,10 @@
           <w:rFonts w:asciiTheme="minorHAnsi" w:hAnsiTheme="minorHAnsi"/>
         </w:rPr>
       </w:pPr>
-      <w:bookmarkStart w:id="12" w:name="_Toc416435163"/>
-      <w:bookmarkStart w:id="13" w:name="_Toc342757861"/>
-      <w:bookmarkStart w:id="14" w:name="_Toc346297769"/>
-      <w:bookmarkStart w:id="15" w:name="_Toc404134499"/>
+      <w:bookmarkStart w:id="11" w:name="_Toc416435163"/>
+      <w:bookmarkStart w:id="12" w:name="_Toc342757861"/>
+      <w:bookmarkStart w:id="13" w:name="_Toc346297769"/>
+      <w:bookmarkStart w:id="14" w:name="_Toc404134499"/>
       <w:r>
         <w:rPr>
           <w:rFonts w:asciiTheme="minorHAnsi" w:hAnsiTheme="minorHAnsi"/>
@@ -3664,7 +3662,7 @@
         </w:rPr>
         <w:t xml:space="preserve"> / Configuration</w:t>
       </w:r>
-      <w:bookmarkEnd w:id="12"/>
+      <w:bookmarkEnd w:id="11"/>
     </w:p>
     <w:p>
       <w:pPr>
@@ -4446,9 +4444,9 @@
                 <w:rFonts w:asciiTheme="minorHAnsi" w:hAnsiTheme="minorHAnsi"/>
               </w:rPr>
             </w:pPr>
-            <w:bookmarkStart w:id="16" w:name="_Ref402431325"/>
-          </w:p>
-          <w:bookmarkEnd w:id="16"/>
+            <w:bookmarkStart w:id="15" w:name="_Ref402431325"/>
+          </w:p>
+          <w:bookmarkEnd w:id="15"/>
           <w:p>
             <w:pPr>
               <w:rPr>
@@ -5094,9 +5092,9 @@
           </w:p>
         </w:tc>
       </w:tr>
+      <w:bookmarkEnd w:id="12"/>
       <w:bookmarkEnd w:id="13"/>
       <w:bookmarkEnd w:id="14"/>
-      <w:bookmarkEnd w:id="15"/>
       <w:tr>
         <w:trPr>
           <w:cantSplit/>
@@ -5417,9 +5415,9 @@
                 <w:rFonts w:asciiTheme="minorHAnsi" w:hAnsiTheme="minorHAnsi"/>
               </w:rPr>
             </w:pPr>
-            <w:bookmarkStart w:id="17" w:name="_Ref408836774"/>
-          </w:p>
-          <w:bookmarkEnd w:id="17"/>
+            <w:bookmarkStart w:id="16" w:name="_Ref408836774"/>
+          </w:p>
+          <w:bookmarkEnd w:id="16"/>
           <w:p>
             <w:pPr>
               <w:rPr>
@@ -6663,9 +6661,9 @@
           <w:rFonts w:asciiTheme="minorHAnsi" w:hAnsiTheme="minorHAnsi"/>
         </w:rPr>
       </w:pPr>
-      <w:bookmarkStart w:id="18" w:name="_Toc342757862"/>
-      <w:bookmarkStart w:id="19" w:name="_Toc346297770"/>
-      <w:bookmarkStart w:id="20" w:name="_Toc404134500"/>
+      <w:bookmarkStart w:id="17" w:name="_Toc342757862"/>
+      <w:bookmarkStart w:id="18" w:name="_Toc346297770"/>
+      <w:bookmarkStart w:id="19" w:name="_Toc404134500"/>
     </w:p>
     <w:p>
       <w:pPr>
@@ -6674,12 +6672,389 @@
           <w:rFonts w:asciiTheme="minorHAnsi" w:hAnsiTheme="minorHAnsi"/>
         </w:rPr>
       </w:pPr>
-      <w:bookmarkStart w:id="21" w:name="_Toc416435164"/>
+      <w:bookmarkStart w:id="20" w:name="_Toc416435164"/>
       <w:r>
         <w:rPr>
           <w:rFonts w:asciiTheme="minorHAnsi" w:hAnsiTheme="minorHAnsi"/>
         </w:rPr>
         <w:t>Technical Design Requirements</w:t>
+      </w:r>
+      <w:bookmarkEnd w:id="20"/>
+    </w:p>
+    <w:tbl>
+      <w:tblPr>
+        <w:tblStyle w:val="TableGrid"/>
+        <w:tblW w:w="8910" w:type="dxa"/>
+        <w:tblInd w:w="108" w:type="dxa"/>
+        <w:tblLook w:val="04A0" w:firstRow="1" w:lastRow="0" w:firstColumn="1" w:lastColumn="0" w:noHBand="0" w:noVBand="1"/>
+      </w:tblPr>
+      <w:tblGrid>
+        <w:gridCol w:w="3960"/>
+        <w:gridCol w:w="4950"/>
+      </w:tblGrid>
+      <w:tr>
+        <w:trPr>
+          <w:cantSplit/>
+          <w:tblHeader/>
+        </w:trPr>
+        <w:tc>
+          <w:tcPr>
+            <w:tcW w:w="3960" w:type="dxa"/>
+            <w:tcBorders>
+              <w:top w:val="single" w:sz="4" w:space="0" w:color="auto"/>
+              <w:left w:val="single" w:sz="4" w:space="0" w:color="auto"/>
+              <w:bottom w:val="single" w:sz="4" w:space="0" w:color="auto"/>
+              <w:right w:val="single" w:sz="4" w:space="0" w:color="auto"/>
+            </w:tcBorders>
+            <w:shd w:val="clear" w:color="auto" w:fill="C4BC96" w:themeFill="background2" w:themeFillShade="BF"/>
+            <w:vAlign w:val="center"/>
+            <w:hideMark/>
+          </w:tcPr>
+          <w:p>
+            <w:pPr>
+              <w:spacing w:after="120"/>
+              <w:rPr>
+                <w:rFonts w:asciiTheme="minorHAnsi" w:hAnsiTheme="minorHAnsi"/>
+                <w:b/>
+              </w:rPr>
+            </w:pPr>
+            <w:r>
+              <w:rPr>
+                <w:rFonts w:asciiTheme="minorHAnsi" w:hAnsiTheme="minorHAnsi"/>
+                <w:b/>
+              </w:rPr>
+              <w:t>Technical Design Requirement</w:t>
+            </w:r>
+          </w:p>
+        </w:tc>
+        <w:tc>
+          <w:tcPr>
+            <w:tcW w:w="4950" w:type="dxa"/>
+            <w:tcBorders>
+              <w:top w:val="single" w:sz="4" w:space="0" w:color="auto"/>
+              <w:left w:val="single" w:sz="4" w:space="0" w:color="auto"/>
+              <w:bottom w:val="single" w:sz="4" w:space="0" w:color="auto"/>
+              <w:right w:val="single" w:sz="4" w:space="0" w:color="auto"/>
+            </w:tcBorders>
+            <w:shd w:val="clear" w:color="auto" w:fill="C4BC96" w:themeFill="background2" w:themeFillShade="BF"/>
+            <w:vAlign w:val="center"/>
+            <w:hideMark/>
+          </w:tcPr>
+          <w:p>
+            <w:pPr>
+              <w:tabs>
+                <w:tab w:val="left" w:pos="293"/>
+              </w:tabs>
+              <w:spacing w:after="120"/>
+              <w:rPr>
+                <w:rFonts w:asciiTheme="minorHAnsi" w:hAnsiTheme="minorHAnsi"/>
+                <w:b/>
+              </w:rPr>
+            </w:pPr>
+            <w:r>
+              <w:rPr>
+                <w:rFonts w:asciiTheme="minorHAnsi" w:hAnsiTheme="minorHAnsi"/>
+                <w:b/>
+              </w:rPr>
+              <w:t>Notes</w:t>
+            </w:r>
+          </w:p>
+        </w:tc>
+      </w:tr>
+      <w:tr>
+        <w:trPr>
+          <w:cantSplit/>
+          <w:trHeight w:val="665"/>
+        </w:trPr>
+        <w:tc>
+          <w:tcPr>
+            <w:tcW w:w="3960" w:type="dxa"/>
+            <w:tcBorders>
+              <w:top w:val="single" w:sz="4" w:space="0" w:color="auto"/>
+              <w:left w:val="single" w:sz="4" w:space="0" w:color="auto"/>
+              <w:bottom w:val="single" w:sz="4" w:space="0" w:color="auto"/>
+              <w:right w:val="single" w:sz="4" w:space="0" w:color="auto"/>
+            </w:tcBorders>
+            <w:vAlign w:val="center"/>
+          </w:tcPr>
+          <w:p>
+            <w:pPr>
+              <w:pStyle w:val="ListParagraph"/>
+              <w:numPr>
+                <w:ilvl w:val="0"/>
+                <w:numId w:val="3"/>
+              </w:numPr>
+              <w:rPr>
+                <w:rFonts w:asciiTheme="minorHAnsi" w:hAnsiTheme="minorHAnsi"/>
+              </w:rPr>
+            </w:pPr>
+          </w:p>
+          <w:p>
+            <w:pPr>
+              <w:rPr>
+                <w:rFonts w:asciiTheme="minorHAnsi" w:hAnsiTheme="minorHAnsi"/>
+              </w:rPr>
+            </w:pPr>
+            <w:r>
+              <w:rPr>
+                <w:rFonts w:asciiTheme="minorHAnsi" w:hAnsiTheme="minorHAnsi"/>
+              </w:rPr>
+              <w:t>C</w:t>
+            </w:r>
+            <w:r>
+              <w:rPr>
+                <w:rFonts w:asciiTheme="minorHAnsi" w:hAnsiTheme="minorHAnsi"/>
+              </w:rPr>
+              <w:t>onfig Templates</w:t>
+            </w:r>
+          </w:p>
+        </w:tc>
+        <w:tc>
+          <w:tcPr>
+            <w:tcW w:w="4950" w:type="dxa"/>
+            <w:tcBorders>
+              <w:top w:val="single" w:sz="4" w:space="0" w:color="auto"/>
+              <w:left w:val="single" w:sz="4" w:space="0" w:color="auto"/>
+              <w:bottom w:val="single" w:sz="4" w:space="0" w:color="auto"/>
+              <w:right w:val="single" w:sz="4" w:space="0" w:color="auto"/>
+            </w:tcBorders>
+            <w:vAlign w:val="center"/>
+          </w:tcPr>
+          <w:p>
+            <w:pPr>
+              <w:rPr>
+                <w:rFonts w:asciiTheme="minorHAnsi" w:hAnsiTheme="minorHAnsi"/>
+              </w:rPr>
+            </w:pPr>
+            <w:r>
+              <w:rPr>
+                <w:rFonts w:asciiTheme="minorHAnsi" w:hAnsiTheme="minorHAnsi"/>
+              </w:rPr>
+              <w:t>See below for necessary modifications to “Disposal Sites” tab and “Comm Disp by ZIP” tab.  Proposal that we eliminate “Comm DSP by site” through this change and manage both commercial and industrial pricing on the “disposal sites” tab</w:t>
+            </w:r>
+          </w:p>
+        </w:tc>
+      </w:tr>
+      <w:tr>
+        <w:trPr>
+          <w:cantSplit/>
+          <w:trHeight w:val="665"/>
+        </w:trPr>
+        <w:tc>
+          <w:tcPr>
+            <w:tcW w:w="3960" w:type="dxa"/>
+            <w:tcBorders>
+              <w:top w:val="single" w:sz="4" w:space="0" w:color="auto"/>
+              <w:left w:val="single" w:sz="4" w:space="0" w:color="auto"/>
+              <w:bottom w:val="single" w:sz="4" w:space="0" w:color="auto"/>
+              <w:right w:val="single" w:sz="4" w:space="0" w:color="auto"/>
+            </w:tcBorders>
+            <w:vAlign w:val="center"/>
+          </w:tcPr>
+          <w:p>
+            <w:pPr>
+              <w:pStyle w:val="ListParagraph"/>
+              <w:numPr>
+                <w:ilvl w:val="0"/>
+                <w:numId w:val="3"/>
+              </w:numPr>
+              <w:rPr>
+                <w:rFonts w:asciiTheme="minorHAnsi" w:hAnsiTheme="minorHAnsi"/>
+              </w:rPr>
+            </w:pPr>
+            <w:r>
+              <w:rPr>
+                <w:rFonts w:asciiTheme="minorHAnsi" w:hAnsiTheme="minorHAnsi"/>
+              </w:rPr>
+              <w:t>AAE:  Special Handling codes</w:t>
+            </w:r>
+          </w:p>
+        </w:tc>
+        <w:tc>
+          <w:tcPr>
+            <w:tcW w:w="4950" w:type="dxa"/>
+            <w:tcBorders>
+              <w:top w:val="single" w:sz="4" w:space="0" w:color="auto"/>
+              <w:left w:val="single" w:sz="4" w:space="0" w:color="auto"/>
+              <w:bottom w:val="single" w:sz="4" w:space="0" w:color="auto"/>
+              <w:right w:val="single" w:sz="4" w:space="0" w:color="auto"/>
+            </w:tcBorders>
+            <w:vAlign w:val="center"/>
+          </w:tcPr>
+          <w:p>
+            <w:pPr>
+              <w:rPr>
+                <w:rFonts w:asciiTheme="minorHAnsi" w:hAnsiTheme="minorHAnsi"/>
+              </w:rPr>
+            </w:pPr>
+            <w:r>
+              <w:rPr>
+                <w:rFonts w:asciiTheme="minorHAnsi" w:hAnsiTheme="minorHAnsi"/>
+              </w:rPr>
+              <w:t xml:space="preserve">AAE uses waste description to derive special handling code  new tag for special handling code </w:t>
+            </w:r>
+            <w:r>
+              <w:rPr>
+                <w:rFonts w:asciiTheme="minorHAnsi" w:hAnsiTheme="minorHAnsi"/>
+              </w:rPr>
+              <w:t>(provide</w:t>
+            </w:r>
+            <w:r>
+              <w:rPr>
+                <w:rFonts w:asciiTheme="minorHAnsi" w:hAnsiTheme="minorHAnsi"/>
+              </w:rPr>
+              <w:t>d</w:t>
+            </w:r>
+            <w:r>
+              <w:rPr>
+                <w:rFonts w:asciiTheme="minorHAnsi" w:hAnsiTheme="minorHAnsi"/>
+              </w:rPr>
+              <w:t xml:space="preserve"> to AAE)</w:t>
+            </w:r>
+          </w:p>
+          <w:p>
+            <w:pPr>
+              <w:rPr>
+                <w:rFonts w:asciiTheme="minorHAnsi" w:hAnsiTheme="minorHAnsi"/>
+              </w:rPr>
+            </w:pPr>
+            <w:r>
+              <w:rPr>
+                <w:rFonts w:asciiTheme="minorHAnsi" w:hAnsiTheme="minorHAnsi"/>
+              </w:rPr>
+              <w:t>Add Waste Code XML tag and provide to AAE.  Formalize/share logic to drive container code from waste code and special handling code</w:t>
+            </w:r>
+          </w:p>
+        </w:tc>
+      </w:tr>
+      <w:tr>
+        <w:trPr>
+          <w:cantSplit/>
+          <w:trHeight w:val="665"/>
+        </w:trPr>
+        <w:tc>
+          <w:tcPr>
+            <w:tcW w:w="3960" w:type="dxa"/>
+            <w:tcBorders>
+              <w:top w:val="single" w:sz="4" w:space="0" w:color="auto"/>
+              <w:left w:val="single" w:sz="4" w:space="0" w:color="auto"/>
+              <w:bottom w:val="single" w:sz="4" w:space="0" w:color="auto"/>
+              <w:right w:val="single" w:sz="4" w:space="0" w:color="auto"/>
+            </w:tcBorders>
+            <w:vAlign w:val="center"/>
+          </w:tcPr>
+          <w:p>
+            <w:pPr>
+              <w:pStyle w:val="ListParagraph"/>
+              <w:numPr>
+                <w:ilvl w:val="0"/>
+                <w:numId w:val="3"/>
+              </w:numPr>
+              <w:rPr>
+                <w:rFonts w:asciiTheme="minorHAnsi" w:hAnsiTheme="minorHAnsi"/>
+              </w:rPr>
+            </w:pPr>
+            <w:r>
+              <w:rPr>
+                <w:rFonts w:asciiTheme="minorHAnsi" w:hAnsiTheme="minorHAnsi"/>
+              </w:rPr>
+              <w:t>XML changes</w:t>
+            </w:r>
+          </w:p>
+        </w:tc>
+        <w:tc>
+          <w:tcPr>
+            <w:tcW w:w="4950" w:type="dxa"/>
+            <w:tcBorders>
+              <w:top w:val="single" w:sz="4" w:space="0" w:color="auto"/>
+              <w:left w:val="single" w:sz="4" w:space="0" w:color="auto"/>
+              <w:bottom w:val="single" w:sz="4" w:space="0" w:color="auto"/>
+              <w:right w:val="single" w:sz="4" w:space="0" w:color="auto"/>
+            </w:tcBorders>
+            <w:vAlign w:val="center"/>
+          </w:tcPr>
+          <w:p>
+            <w:pPr>
+              <w:rPr>
+                <w:rFonts w:asciiTheme="minorHAnsi" w:hAnsiTheme="minorHAnsi"/>
+              </w:rPr>
+            </w:pPr>
+            <w:r>
+              <w:rPr>
+                <w:rFonts w:asciiTheme="minorHAnsi" w:hAnsiTheme="minorHAnsi"/>
+              </w:rPr>
+              <w:t>Tag name for disposal_cd should not change.  Length will change from 2 digit to 4 digit string</w:t>
+            </w:r>
+          </w:p>
+          <w:p>
+            <w:pPr>
+              <w:rPr>
+                <w:rFonts w:asciiTheme="minorHAnsi" w:hAnsiTheme="minorHAnsi"/>
+              </w:rPr>
+            </w:pPr>
+          </w:p>
+          <w:p>
+            <w:pPr>
+              <w:rPr>
+                <w:rFonts w:asciiTheme="minorHAnsi" w:hAnsiTheme="minorHAnsi"/>
+              </w:rPr>
+            </w:pPr>
+            <w:r>
+              <w:rPr>
+                <w:rFonts w:asciiTheme="minorHAnsi" w:hAnsiTheme="minorHAnsi"/>
+              </w:rPr>
+              <w:t>Need new tags for container notes and delivery notes that have line items .  Provide to AAE.  Leave existing tag in place until AAE ready to receive line item tags (not March)</w:t>
+            </w:r>
+          </w:p>
+          <w:p>
+            <w:pPr>
+              <w:rPr>
+                <w:rFonts w:asciiTheme="minorHAnsi" w:hAnsiTheme="minorHAnsi"/>
+              </w:rPr>
+            </w:pPr>
+          </w:p>
+          <w:p>
+            <w:pPr>
+              <w:rPr>
+                <w:rFonts w:asciiTheme="minorHAnsi" w:hAnsiTheme="minorHAnsi"/>
+              </w:rPr>
+            </w:pPr>
+            <w:r>
+              <w:rPr>
+                <w:rFonts w:asciiTheme="minorHAnsi" w:hAnsiTheme="minorHAnsi"/>
+              </w:rPr>
+              <w:t>Current attribute on UOM is string.  Attribute name should not change, but will support additional UOMs on disposal line</w:t>
+            </w:r>
+          </w:p>
+        </w:tc>
+      </w:tr>
+    </w:tbl>
+    <w:p>
+      <w:pPr>
+        <w:pStyle w:val="BodyText"/>
+      </w:pPr>
+    </w:p>
+    <w:p>
+      <w:pPr>
+        <w:pStyle w:val="Heading3"/>
+        <w:jc w:val="both"/>
+        <w:rPr>
+          <w:rFonts w:asciiTheme="minorHAnsi" w:hAnsiTheme="minorHAnsi"/>
+        </w:rPr>
+      </w:pPr>
+      <w:bookmarkStart w:id="21" w:name="_Toc416435165"/>
+      <w:r>
+        <w:rPr>
+          <w:rFonts w:asciiTheme="minorHAnsi" w:hAnsiTheme="minorHAnsi"/>
+        </w:rPr>
+        <w:lastRenderedPageBreak/>
+        <w:t>Technical Design Requirements</w:t>
+      </w:r>
+      <w:r>
+        <w:rPr>
+          <w:rFonts w:asciiTheme="minorHAnsi" w:hAnsiTheme="minorHAnsi"/>
+        </w:rPr>
+        <w:t xml:space="preserve"> CHANGE LOG</w:t>
       </w:r>
       <w:bookmarkEnd w:id="21"/>
     </w:p>
@@ -6784,7 +7159,7 @@
               <w:pStyle w:val="ListParagraph"/>
               <w:numPr>
                 <w:ilvl w:val="0"/>
-                <w:numId w:val="3"/>
+                <w:numId w:val="26"/>
               </w:numPr>
               <w:rPr>
                 <w:rFonts w:asciiTheme="minorHAnsi" w:hAnsiTheme="minorHAnsi"/>
@@ -6799,15 +7174,75 @@
             </w:pPr>
             <w:r>
               <w:rPr>
-                <w:rFonts w:asciiTheme="minorHAnsi" w:hAnsiTheme="minorHAnsi"/>
-              </w:rPr>
-              <w:t>C</w:t>
-            </w:r>
-            <w:r>
-              <w:rPr>
-                <w:rFonts w:asciiTheme="minorHAnsi" w:hAnsiTheme="minorHAnsi"/>
-              </w:rPr>
-              <w:t>onfig Templates</w:t>
+                <w:rFonts w:cstheme="minorHAnsi"/>
+              </w:rPr>
+              <w:t>Send</w:t>
+            </w:r>
+            <w:r>
+              <w:rPr>
+                <w:rFonts w:cstheme="minorHAnsi"/>
+              </w:rPr>
+              <w:t xml:space="preserve"> the actual </w:t>
+            </w:r>
+            <w:r>
+              <w:rPr>
+                <w:rFonts w:cstheme="minorHAnsi"/>
+              </w:rPr>
+              <w:t xml:space="preserve">container </w:t>
+            </w:r>
+            <w:r>
+              <w:rPr>
+                <w:rFonts w:cstheme="minorHAnsi"/>
+              </w:rPr>
+              <w:t>code</w:t>
+            </w:r>
+            <w:r>
+              <w:rPr>
+                <w:rFonts w:cstheme="minorHAnsi"/>
+              </w:rPr>
+              <w:t xml:space="preserve"> not the name</w:t>
+            </w:r>
+            <w:r>
+              <w:rPr>
+                <w:rFonts w:cstheme="minorHAnsi"/>
+              </w:rPr>
+              <w:t xml:space="preserve">.  </w:t>
+            </w:r>
+            <w:r>
+              <w:rPr>
+                <w:rFonts w:cstheme="minorHAnsi"/>
+              </w:rPr>
+              <w:t>Name the variable container</w:t>
+            </w:r>
+            <w:r>
+              <w:rPr>
+                <w:rFonts w:cstheme="minorHAnsi"/>
+              </w:rPr>
+              <w:t>Rate</w:t>
+            </w:r>
+            <w:r>
+              <w:rPr>
+                <w:rFonts w:cstheme="minorHAnsi"/>
+              </w:rPr>
+              <w:t xml:space="preserve">_line. </w:t>
+            </w:r>
+            <w:r>
+              <w:rPr>
+                <w:rFonts w:cstheme="minorHAnsi"/>
+              </w:rPr>
+              <w:t>This can be derived from the first two</w:t>
+            </w:r>
+            <w:r>
+              <w:rPr>
+                <w:rFonts w:cstheme="minorHAnsi"/>
+              </w:rPr>
+              <w:t xml:space="preserve"> charaters of the Part Number and can be found in the account_status table.</w:t>
+            </w:r>
+            <w:r>
+              <w:rPr>
+                <w:rFonts w:cstheme="minorHAnsi"/>
+              </w:rPr>
+              <w:br/>
             </w:r>
           </w:p>
         </w:tc>
@@ -6832,7 +7267,25 @@
               <w:rPr>
                 <w:rFonts w:asciiTheme="minorHAnsi" w:hAnsiTheme="minorHAnsi"/>
               </w:rPr>
-              <w:t>See below for necessary modifications to “Disposal Sites” tab and “Comm Disp by ZIP” tab.  Proposal that we eliminate “Comm DSP by site” through this change and manage both commercial and industrial pricing on the “disposal sites” tab</w:t>
+              <w:t xml:space="preserve">Added by RNB 3/16/15.  Requested from InfoPro.  </w:t>
+            </w:r>
+            <w:r>
+              <w:rPr>
+                <w:rFonts w:cstheme="minorHAnsi"/>
+              </w:rPr>
+              <w:t>This would eliminate the need for mapping on the AAE side</w:t>
+            </w:r>
+            <w:r>
+              <w:rPr>
+                <w:rFonts w:cstheme="minorHAnsi"/>
+              </w:rPr>
+              <w:t xml:space="preserve"> when new container types are added</w:t>
+            </w:r>
+            <w:r>
+              <w:rPr>
+                <w:rFonts w:cstheme="minorHAnsi"/>
+              </w:rPr>
+              <w:t>.</w:t>
             </w:r>
           </w:p>
         </w:tc>
@@ -6858,17 +7311,36 @@
               <w:pStyle w:val="ListParagraph"/>
               <w:numPr>
                 <w:ilvl w:val="0"/>
-                <w:numId w:val="3"/>
+                <w:numId w:val="26"/>
               </w:numPr>
               <w:rPr>
                 <w:rFonts w:asciiTheme="minorHAnsi" w:hAnsiTheme="minorHAnsi"/>
               </w:rPr>
             </w:pPr>
-            <w:r>
-              <w:rPr>
-                <w:rFonts w:asciiTheme="minorHAnsi" w:hAnsiTheme="minorHAnsi"/>
-              </w:rPr>
-              <w:t>AAE:  Special Handling codes</w:t>
+          </w:p>
+          <w:p>
+            <w:pPr>
+              <w:rPr>
+                <w:rFonts w:asciiTheme="minorHAnsi" w:hAnsiTheme="minorHAnsi"/>
+              </w:rPr>
+            </w:pPr>
+            <w:r>
+              <w:rPr>
+                <w:rFonts w:asciiTheme="minorHAnsi" w:hAnsiTheme="minorHAnsi"/>
+              </w:rPr>
+              <w:t>Contaminated charge item will be on the line item grid.  Attr</w:t>
+            </w:r>
+            <w:r>
+              <w:rPr>
+                <w:rFonts w:asciiTheme="minorHAnsi" w:hAnsiTheme="minorHAnsi"/>
+              </w:rPr>
+              <w:t>ibute name will read “contamRate</w:t>
+            </w:r>
+            <w:r>
+              <w:rPr>
+                <w:rFonts w:asciiTheme="minorHAnsi" w:hAnsiTheme="minorHAnsi"/>
+              </w:rPr>
+              <w:t>_line”</w:t>
             </w:r>
           </w:p>
         </w:tc>
@@ -6893,38 +7365,38 @@
               <w:rPr>
                 <w:rFonts w:asciiTheme="minorHAnsi" w:hAnsiTheme="minorHAnsi"/>
               </w:rPr>
-              <w:t xml:space="preserve">AAE uses waste description to derive special handling code  new tag for special handling code </w:t>
-            </w:r>
-            <w:r>
-              <w:rPr>
-                <w:rFonts w:asciiTheme="minorHAnsi" w:hAnsiTheme="minorHAnsi"/>
-              </w:rPr>
-              <w:t>(provide</w:t>
-            </w:r>
-            <w:r>
-              <w:rPr>
-                <w:rFonts w:asciiTheme="minorHAnsi" w:hAnsiTheme="minorHAnsi"/>
-              </w:rPr>
-              <w:t>d</w:t>
-            </w:r>
-            <w:r>
-              <w:rPr>
-                <w:rFonts w:asciiTheme="minorHAnsi" w:hAnsiTheme="minorHAnsi"/>
-              </w:rPr>
-              <w:t xml:space="preserve"> to AAE)</w:t>
-            </w:r>
-          </w:p>
-          <w:p>
-            <w:pPr>
-              <w:rPr>
-                <w:rFonts w:asciiTheme="minorHAnsi" w:hAnsiTheme="minorHAnsi"/>
-              </w:rPr>
-            </w:pPr>
-            <w:r>
-              <w:rPr>
-                <w:rFonts w:asciiTheme="minorHAnsi" w:hAnsiTheme="minorHAnsi"/>
-              </w:rPr>
-              <w:t>Add Waste Code XML tag and provide to AAE.  Formalize/share logic to drive container code from waste code and special handling code</w:t>
+              <w:t>Added by RNB 3/16/15. Name requested by InfoPro</w:t>
+            </w:r>
+          </w:p>
+          <w:p>
+            <w:pPr>
+              <w:rPr>
+                <w:rFonts w:asciiTheme="minorHAnsi" w:hAnsiTheme="minorHAnsi"/>
+              </w:rPr>
+            </w:pPr>
+            <w:r>
+              <w:rPr>
+                <w:rFonts w:asciiTheme="minorHAnsi" w:hAnsiTheme="minorHAnsi"/>
+              </w:rPr>
+              <w:t xml:space="preserve">For </w:t>
+            </w:r>
+            <w:r>
+              <w:rPr>
+                <w:rFonts w:asciiTheme="minorHAnsi" w:hAnsiTheme="minorHAnsi"/>
+              </w:rPr>
+              <w:t>small and large</w:t>
+            </w:r>
+            <w:r>
+              <w:rPr>
+                <w:rFonts w:asciiTheme="minorHAnsi" w:hAnsiTheme="minorHAnsi"/>
+              </w:rPr>
+              <w:t xml:space="preserve"> containers InfoPro should default to “CON” charge type.  </w:t>
+            </w:r>
+            <w:r>
+              <w:rPr>
+                <w:rFonts w:asciiTheme="minorHAnsi" w:hAnsiTheme="minorHAnsi"/>
+              </w:rPr>
+              <w:t>Do not allow contaminated load for MSW.</w:t>
             </w:r>
           </w:p>
         </w:tc>
@@ -6950,17 +7422,42 @@
               <w:pStyle w:val="ListParagraph"/>
               <w:numPr>
                 <w:ilvl w:val="0"/>
-                <w:numId w:val="3"/>
+                <w:numId w:val="26"/>
               </w:numPr>
               <w:rPr>
                 <w:rFonts w:asciiTheme="minorHAnsi" w:hAnsiTheme="minorHAnsi"/>
               </w:rPr>
             </w:pPr>
-            <w:r>
-              <w:rPr>
-                <w:rFonts w:asciiTheme="minorHAnsi" w:hAnsiTheme="minorHAnsi"/>
-              </w:rPr>
-              <w:t>XML changes</w:t>
+          </w:p>
+          <w:p>
+            <w:pPr>
+              <w:rPr>
+                <w:rFonts w:asciiTheme="minorHAnsi" w:hAnsiTheme="minorHAnsi"/>
+              </w:rPr>
+            </w:pPr>
+            <w:r>
+              <w:t>The updated Authorized name</w:t>
+            </w:r>
+            <w:r>
+              <w:t xml:space="preserve"> (in Generate docs)</w:t>
+            </w:r>
+            <w:r>
+              <w:t xml:space="preserve"> </w:t>
+            </w:r>
+            <w:r>
+              <w:t>should be mapped</w:t>
+            </w:r>
+            <w:r>
+              <w:t xml:space="preserve"> to </w:t>
+            </w:r>
+            <w:r>
+              <w:t xml:space="preserve">the existing </w:t>
+            </w:r>
+            <w:r>
+              <w:t>field</w:t>
+            </w:r>
+            <w:r>
+              <w:t>.</w:t>
             </w:r>
           </w:p>
         </w:tc>
@@ -6978,165 +7475,43 @@
           <w:p>
             <w:pPr>
               <w:rPr>
-                <w:rFonts w:asciiTheme="minorHAnsi" w:hAnsiTheme="minorHAnsi"/>
-              </w:rPr>
-            </w:pPr>
-            <w:r>
-              <w:rPr>
-                <w:rFonts w:asciiTheme="minorHAnsi" w:hAnsiTheme="minorHAnsi"/>
-              </w:rPr>
-              <w:t>Tag name for disposal_cd should not change.  Length will change from 2 digit to 4 digit string</w:t>
-            </w:r>
-          </w:p>
-          <w:p>
-            <w:pPr>
-              <w:rPr>
-                <w:rFonts w:asciiTheme="minorHAnsi" w:hAnsiTheme="minorHAnsi"/>
-              </w:rPr>
-            </w:pPr>
-          </w:p>
-          <w:p>
-            <w:pPr>
-              <w:rPr>
-                <w:rFonts w:asciiTheme="minorHAnsi" w:hAnsiTheme="minorHAnsi"/>
-              </w:rPr>
-            </w:pPr>
-            <w:r>
-              <w:rPr>
-                <w:rFonts w:asciiTheme="minorHAnsi" w:hAnsiTheme="minorHAnsi"/>
-              </w:rPr>
-              <w:t>Need new tags for container notes and delivery notes that have line items .  Provide to AAE.  Leave existing tag in place until AAE ready to receive line item tags (not March)</w:t>
-            </w:r>
-          </w:p>
-          <w:p>
-            <w:pPr>
-              <w:rPr>
-                <w:rFonts w:asciiTheme="minorHAnsi" w:hAnsiTheme="minorHAnsi"/>
-              </w:rPr>
-            </w:pPr>
-          </w:p>
-          <w:p>
-            <w:pPr>
-              <w:rPr>
-                <w:rFonts w:asciiTheme="minorHAnsi" w:hAnsiTheme="minorHAnsi"/>
-              </w:rPr>
-            </w:pPr>
-            <w:r>
-              <w:rPr>
-                <w:rFonts w:asciiTheme="minorHAnsi" w:hAnsiTheme="minorHAnsi"/>
-              </w:rPr>
-              <w:t>Current attribute on UOM is string.  Attribute name should not change, but will support additional UOMs on disposal line</w:t>
-            </w:r>
-          </w:p>
-        </w:tc>
-      </w:tr>
-    </w:tbl>
-    <w:p>
-      <w:pPr>
-        <w:pStyle w:val="BodyText"/>
-      </w:pPr>
-    </w:p>
-    <w:p>
-      <w:pPr>
-        <w:pStyle w:val="Heading3"/>
-        <w:jc w:val="both"/>
-        <w:rPr>
-          <w:rFonts w:asciiTheme="minorHAnsi" w:hAnsiTheme="minorHAnsi"/>
-        </w:rPr>
-      </w:pPr>
-      <w:bookmarkStart w:id="22" w:name="_Toc416435165"/>
-      <w:r>
-        <w:rPr>
-          <w:rFonts w:asciiTheme="minorHAnsi" w:hAnsiTheme="minorHAnsi"/>
-        </w:rPr>
-        <w:lastRenderedPageBreak/>
-        <w:t>Technical Design Requirements</w:t>
-      </w:r>
-      <w:r>
-        <w:rPr>
-          <w:rFonts w:asciiTheme="minorHAnsi" w:hAnsiTheme="minorHAnsi"/>
-        </w:rPr>
-        <w:t xml:space="preserve"> CHANGE LOG</w:t>
-      </w:r>
-      <w:bookmarkEnd w:id="22"/>
-    </w:p>
-    <w:tbl>
-      <w:tblPr>
-        <w:tblStyle w:val="TableGrid"/>
-        <w:tblW w:w="8910" w:type="dxa"/>
-        <w:tblInd w:w="108" w:type="dxa"/>
-        <w:tblLook w:val="04A0" w:firstRow="1" w:lastRow="0" w:firstColumn="1" w:lastColumn="0" w:noHBand="0" w:noVBand="1"/>
-      </w:tblPr>
-      <w:tblGrid>
-        <w:gridCol w:w="3960"/>
-        <w:gridCol w:w="4950"/>
-      </w:tblGrid>
-      <w:tr>
-        <w:trPr>
-          <w:cantSplit/>
-          <w:tblHeader/>
-        </w:trPr>
-        <w:tc>
-          <w:tcPr>
-            <w:tcW w:w="3960" w:type="dxa"/>
-            <w:tcBorders>
-              <w:top w:val="single" w:sz="4" w:space="0" w:color="auto"/>
-              <w:left w:val="single" w:sz="4" w:space="0" w:color="auto"/>
-              <w:bottom w:val="single" w:sz="4" w:space="0" w:color="auto"/>
-              <w:right w:val="single" w:sz="4" w:space="0" w:color="auto"/>
-            </w:tcBorders>
-            <w:shd w:val="clear" w:color="auto" w:fill="C4BC96" w:themeFill="background2" w:themeFillShade="BF"/>
-            <w:vAlign w:val="center"/>
-            <w:hideMark/>
-          </w:tcPr>
-          <w:p>
-            <w:pPr>
-              <w:spacing w:after="120"/>
-              <w:rPr>
-                <w:rFonts w:asciiTheme="minorHAnsi" w:hAnsiTheme="minorHAnsi"/>
-                <w:b/>
-              </w:rPr>
-            </w:pPr>
-            <w:r>
-              <w:rPr>
-                <w:rFonts w:asciiTheme="minorHAnsi" w:hAnsiTheme="minorHAnsi"/>
-                <w:b/>
-              </w:rPr>
-              <w:t>Technical Design Requirement</w:t>
-            </w:r>
-          </w:p>
-        </w:tc>
-        <w:tc>
-          <w:tcPr>
-            <w:tcW w:w="4950" w:type="dxa"/>
-            <w:tcBorders>
-              <w:top w:val="single" w:sz="4" w:space="0" w:color="auto"/>
-              <w:left w:val="single" w:sz="4" w:space="0" w:color="auto"/>
-              <w:bottom w:val="single" w:sz="4" w:space="0" w:color="auto"/>
-              <w:right w:val="single" w:sz="4" w:space="0" w:color="auto"/>
-            </w:tcBorders>
-            <w:shd w:val="clear" w:color="auto" w:fill="C4BC96" w:themeFill="background2" w:themeFillShade="BF"/>
-            <w:vAlign w:val="center"/>
-            <w:hideMark/>
-          </w:tcPr>
-          <w:p>
-            <w:pPr>
-              <w:tabs>
-                <w:tab w:val="left" w:pos="293"/>
-              </w:tabs>
-              <w:spacing w:after="120"/>
-              <w:rPr>
-                <w:rFonts w:asciiTheme="minorHAnsi" w:hAnsiTheme="minorHAnsi"/>
-                <w:b/>
-              </w:rPr>
-            </w:pPr>
-            <w:r>
-              <w:rPr>
-                <w:rFonts w:asciiTheme="minorHAnsi" w:hAnsiTheme="minorHAnsi"/>
-                <w:b/>
-              </w:rPr>
-              <w:t>Notes</w:t>
-            </w:r>
+                <w:color w:val="1F497D"/>
+              </w:rPr>
+            </w:pPr>
+            <w:r>
+              <w:rPr>
+                <w:rFonts w:asciiTheme="minorHAnsi" w:hAnsiTheme="minorHAnsi"/>
+              </w:rPr>
+              <w:t xml:space="preserve">Added by RNB 3/16/15.  </w:t>
+            </w:r>
+            <w:r>
+              <w:t>InfoPro can already see in test that any updates to the Authorized by are not being mapped into a second tag</w:t>
+            </w:r>
+            <w:r>
+              <w:t xml:space="preserve"> (_billTo_company_name2)</w:t>
+            </w:r>
+            <w:r>
+              <w:t xml:space="preserve">.  </w:t>
+            </w:r>
+            <w:r>
+              <w:t xml:space="preserve">They would like </w:t>
+            </w:r>
+            <w:r>
+              <w:t xml:space="preserve">to make sure updates go into the existing tag </w:t>
+            </w:r>
+            <w:r>
+              <w:t xml:space="preserve">(authorizedBy_quote) </w:t>
+            </w:r>
+            <w:r>
+              <w:t>or it will require changes on our side.</w:t>
+            </w:r>
+          </w:p>
+          <w:p>
+            <w:pPr>
+              <w:rPr>
+                <w:rFonts w:asciiTheme="minorHAnsi" w:hAnsiTheme="minorHAnsi"/>
+              </w:rPr>
+            </w:pPr>
           </w:p>
         </w:tc>
       </w:tr>
@@ -7167,84 +7542,11 @@
                 <w:rFonts w:asciiTheme="minorHAnsi" w:hAnsiTheme="minorHAnsi"/>
               </w:rPr>
             </w:pPr>
-          </w:p>
-          <w:p>
-            <w:pPr>
-              <w:rPr>
-                <w:rFonts w:asciiTheme="minorHAnsi" w:hAnsiTheme="minorHAnsi"/>
-              </w:rPr>
-            </w:pPr>
-            <w:r>
-              <w:rPr>
-                <w:rFonts w:cstheme="minorHAnsi"/>
-              </w:rPr>
-              <w:t>Send</w:t>
-            </w:r>
-            <w:r>
-              <w:rPr>
-                <w:rFonts w:cstheme="minorHAnsi"/>
-              </w:rPr>
-              <w:t xml:space="preserve"> the actual </w:t>
-            </w:r>
-            <w:r>
-              <w:rPr>
-                <w:rFonts w:cstheme="minorHAnsi"/>
-              </w:rPr>
-              <w:t xml:space="preserve">container </w:t>
-            </w:r>
-            <w:r>
-              <w:rPr>
-                <w:rFonts w:cstheme="minorHAnsi"/>
-              </w:rPr>
-              <w:t>code</w:t>
-            </w:r>
-            <w:r>
-              <w:rPr>
-                <w:rFonts w:cstheme="minorHAnsi"/>
-              </w:rPr>
-              <w:t xml:space="preserve"> not the name</w:t>
-            </w:r>
-            <w:r>
-              <w:rPr>
-                <w:rFonts w:cstheme="minorHAnsi"/>
-              </w:rPr>
-              <w:t xml:space="preserve">.  </w:t>
-            </w:r>
-            <w:r>
-              <w:rPr>
-                <w:rFonts w:cstheme="minorHAnsi"/>
-              </w:rPr>
-              <w:t>Name the variable container</w:t>
-            </w:r>
-            <w:r>
-              <w:rPr>
-                <w:rFonts w:cstheme="minorHAnsi"/>
-              </w:rPr>
-              <w:t>Rate</w:t>
-            </w:r>
-            <w:r>
-              <w:rPr>
-                <w:rFonts w:cstheme="minorHAnsi"/>
-              </w:rPr>
-              <w:t xml:space="preserve">_line. </w:t>
-            </w:r>
-            <w:r>
-              <w:rPr>
-                <w:rFonts w:cstheme="minorHAnsi"/>
-              </w:rPr>
-              <w:t>This can be derived from the first two</w:t>
-            </w:r>
-            <w:r>
-              <w:rPr>
-                <w:rFonts w:cstheme="minorHAnsi"/>
-              </w:rPr>
-              <w:t xml:space="preserve"> charaters of the Part Number and can be found in the account_status table.</w:t>
-            </w:r>
-            <w:r>
-              <w:rPr>
-                <w:rFonts w:cstheme="minorHAnsi"/>
-              </w:rPr>
-              <w:br/>
+            <w:r>
+              <w:rPr>
+                <w:rFonts w:asciiTheme="minorHAnsi" w:hAnsiTheme="minorHAnsi"/>
+              </w:rPr>
+              <w:t>Container Code</w:t>
             </w:r>
           </w:p>
         </w:tc>
@@ -7262,32 +7564,45 @@
           <w:p>
             <w:pPr>
               <w:rPr>
-                <w:rFonts w:asciiTheme="minorHAnsi" w:hAnsiTheme="minorHAnsi"/>
-              </w:rPr>
-            </w:pPr>
-            <w:r>
-              <w:rPr>
-                <w:rFonts w:asciiTheme="minorHAnsi" w:hAnsiTheme="minorHAnsi"/>
-              </w:rPr>
-              <w:t xml:space="preserve">Added by RNB 3/16/15.  Requested from InfoPro.  </w:t>
-            </w:r>
-            <w:r>
-              <w:rPr>
-                <w:rFonts w:cstheme="minorHAnsi"/>
-              </w:rPr>
-              <w:t>This would eliminate the need for mapping on the AAE side</w:t>
-            </w:r>
-            <w:r>
-              <w:rPr>
-                <w:rFonts w:cstheme="minorHAnsi"/>
-              </w:rPr>
-              <w:t xml:space="preserve"> when new container types are added</w:t>
-            </w:r>
-            <w:r>
-              <w:rPr>
-                <w:rFonts w:cstheme="minorHAnsi"/>
-              </w:rPr>
-              <w:t>.</w:t>
+                <w:rFonts w:asciiTheme="minorHAnsi" w:hAnsiTheme="minorHAnsi" w:cs="Courier New"/>
+                <w:color w:val="000000"/>
+              </w:rPr>
+            </w:pPr>
+            <w:r>
+              <w:rPr>
+                <w:rFonts w:asciiTheme="minorHAnsi" w:hAnsiTheme="minorHAnsi" w:cs="Courier New"/>
+                <w:color w:val="000000"/>
+              </w:rPr>
+              <w:t>Container code (containerCode_line) will be pulled from first two digits of parts number.</w:t>
+            </w:r>
+          </w:p>
+          <w:p>
+            <w:pPr>
+              <w:rPr>
+                <w:rFonts w:asciiTheme="minorHAnsi" w:hAnsiTheme="minorHAnsi" w:cs="Courier New"/>
+                <w:color w:val="000000"/>
+              </w:rPr>
+            </w:pPr>
+            <w:r>
+              <w:rPr>
+                <w:rFonts w:asciiTheme="minorHAnsi" w:hAnsiTheme="minorHAnsi" w:cs="Courier New"/>
+                <w:color w:val="000000"/>
+              </w:rPr>
+              <w:t>Or</w:t>
+            </w:r>
+          </w:p>
+          <w:p>
+            <w:pPr>
+              <w:rPr>
+                <w:rFonts w:asciiTheme="minorHAnsi" w:hAnsiTheme="minorHAnsi"/>
+              </w:rPr>
+            </w:pPr>
+            <w:r>
+              <w:rPr>
+                <w:rFonts w:asciiTheme="minorHAnsi" w:hAnsiTheme="minorHAnsi" w:cs="Courier New"/>
+                <w:color w:val="000000"/>
+              </w:rPr>
+              <w:t>Can we use “_part_custom_field9” and always have the container code.  Currently it does not seem correct, only receiving FL and RO.</w:t>
             </w:r>
           </w:p>
         </w:tc>
@@ -7295,7 +7610,7 @@
       <w:tr>
         <w:trPr>
           <w:cantSplit/>
-          <w:trHeight w:val="665"/>
+          <w:trHeight w:val="584"/>
         </w:trPr>
         <w:tc>
           <w:tcPr>
@@ -7310,40 +7625,10 @@
           </w:tcPr>
           <w:p>
             <w:pPr>
-              <w:pStyle w:val="ListParagraph"/>
-              <w:numPr>
-                <w:ilvl w:val="0"/>
-                <w:numId w:val="26"/>
-              </w:numPr>
-              <w:rPr>
-                <w:rFonts w:asciiTheme="minorHAnsi" w:hAnsiTheme="minorHAnsi"/>
-              </w:rPr>
-            </w:pPr>
-          </w:p>
-          <w:p>
-            <w:pPr>
-              <w:rPr>
-                <w:rFonts w:asciiTheme="minorHAnsi" w:hAnsiTheme="minorHAnsi"/>
-              </w:rPr>
-            </w:pPr>
-            <w:r>
-              <w:rPr>
-                <w:rFonts w:asciiTheme="minorHAnsi" w:hAnsiTheme="minorHAnsi"/>
-              </w:rPr>
-              <w:t>Contaminated charge item will be on the line item grid.  Attr</w:t>
-            </w:r>
-            <w:r>
-              <w:rPr>
-                <w:rFonts w:asciiTheme="minorHAnsi" w:hAnsiTheme="minorHAnsi"/>
-              </w:rPr>
-              <w:t>ibute name will read “contamRate</w:t>
-            </w:r>
-            <w:r>
-              <w:rPr>
-                <w:rFonts w:asciiTheme="minorHAnsi" w:hAnsiTheme="minorHAnsi"/>
-              </w:rPr>
-              <w:t>_line”</w:t>
-            </w:r>
+              <w:rPr>
+                <w:rFonts w:asciiTheme="minorHAnsi" w:hAnsiTheme="minorHAnsi"/>
+              </w:rPr>
+            </w:pPr>
           </w:p>
         </w:tc>
         <w:tc>
@@ -7363,293 +7648,6 @@
                 <w:rFonts w:asciiTheme="minorHAnsi" w:hAnsiTheme="minorHAnsi"/>
               </w:rPr>
             </w:pPr>
-            <w:r>
-              <w:rPr>
-                <w:rFonts w:asciiTheme="minorHAnsi" w:hAnsiTheme="minorHAnsi"/>
-              </w:rPr>
-              <w:t>Added by RNB 3/16/15. Name requested by InfoPro</w:t>
-            </w:r>
-          </w:p>
-          <w:p>
-            <w:pPr>
-              <w:rPr>
-                <w:rFonts w:asciiTheme="minorHAnsi" w:hAnsiTheme="minorHAnsi"/>
-              </w:rPr>
-            </w:pPr>
-            <w:r>
-              <w:rPr>
-                <w:rFonts w:asciiTheme="minorHAnsi" w:hAnsiTheme="minorHAnsi"/>
-              </w:rPr>
-              <w:t xml:space="preserve">For </w:t>
-            </w:r>
-            <w:r>
-              <w:rPr>
-                <w:rFonts w:asciiTheme="minorHAnsi" w:hAnsiTheme="minorHAnsi"/>
-              </w:rPr>
-              <w:t>small and large</w:t>
-            </w:r>
-            <w:r>
-              <w:rPr>
-                <w:rFonts w:asciiTheme="minorHAnsi" w:hAnsiTheme="minorHAnsi"/>
-              </w:rPr>
-              <w:t xml:space="preserve"> containers InfoPro should default to “CON” charge type.  </w:t>
-            </w:r>
-            <w:r>
-              <w:rPr>
-                <w:rFonts w:asciiTheme="minorHAnsi" w:hAnsiTheme="minorHAnsi"/>
-              </w:rPr>
-              <w:t>Do not allow contaminated load for MSW.</w:t>
-            </w:r>
-          </w:p>
-        </w:tc>
-      </w:tr>
-      <w:tr>
-        <w:trPr>
-          <w:cantSplit/>
-          <w:trHeight w:val="665"/>
-        </w:trPr>
-        <w:tc>
-          <w:tcPr>
-            <w:tcW w:w="3960" w:type="dxa"/>
-            <w:tcBorders>
-              <w:top w:val="single" w:sz="4" w:space="0" w:color="auto"/>
-              <w:left w:val="single" w:sz="4" w:space="0" w:color="auto"/>
-              <w:bottom w:val="single" w:sz="4" w:space="0" w:color="auto"/>
-              <w:right w:val="single" w:sz="4" w:space="0" w:color="auto"/>
-            </w:tcBorders>
-            <w:vAlign w:val="center"/>
-          </w:tcPr>
-          <w:p>
-            <w:pPr>
-              <w:pStyle w:val="ListParagraph"/>
-              <w:numPr>
-                <w:ilvl w:val="0"/>
-                <w:numId w:val="26"/>
-              </w:numPr>
-              <w:rPr>
-                <w:rFonts w:asciiTheme="minorHAnsi" w:hAnsiTheme="minorHAnsi"/>
-              </w:rPr>
-            </w:pPr>
-          </w:p>
-          <w:p>
-            <w:pPr>
-              <w:rPr>
-                <w:rFonts w:asciiTheme="minorHAnsi" w:hAnsiTheme="minorHAnsi"/>
-              </w:rPr>
-            </w:pPr>
-            <w:r>
-              <w:t>The updated Authorized name</w:t>
-            </w:r>
-            <w:r>
-              <w:t xml:space="preserve"> (in Generate docs)</w:t>
-            </w:r>
-            <w:r>
-              <w:t xml:space="preserve"> </w:t>
-            </w:r>
-            <w:r>
-              <w:t>should be mapped</w:t>
-            </w:r>
-            <w:r>
-              <w:t xml:space="preserve"> to </w:t>
-            </w:r>
-            <w:r>
-              <w:t xml:space="preserve">the existing </w:t>
-            </w:r>
-            <w:r>
-              <w:t>field</w:t>
-            </w:r>
-            <w:r>
-              <w:t>.</w:t>
-            </w:r>
-          </w:p>
-        </w:tc>
-        <w:tc>
-          <w:tcPr>
-            <w:tcW w:w="4950" w:type="dxa"/>
-            <w:tcBorders>
-              <w:top w:val="single" w:sz="4" w:space="0" w:color="auto"/>
-              <w:left w:val="single" w:sz="4" w:space="0" w:color="auto"/>
-              <w:bottom w:val="single" w:sz="4" w:space="0" w:color="auto"/>
-              <w:right w:val="single" w:sz="4" w:space="0" w:color="auto"/>
-            </w:tcBorders>
-            <w:vAlign w:val="center"/>
-          </w:tcPr>
-          <w:p>
-            <w:pPr>
-              <w:rPr>
-                <w:color w:val="1F497D"/>
-              </w:rPr>
-            </w:pPr>
-            <w:r>
-              <w:rPr>
-                <w:rFonts w:asciiTheme="minorHAnsi" w:hAnsiTheme="minorHAnsi"/>
-              </w:rPr>
-              <w:t xml:space="preserve">Added by RNB 3/16/15.  </w:t>
-            </w:r>
-            <w:r>
-              <w:t>InfoPro can already see in test that any updates to the Authorized by are not being mapped into a second tag</w:t>
-            </w:r>
-            <w:r>
-              <w:t xml:space="preserve"> (_billTo_company_name2)</w:t>
-            </w:r>
-            <w:r>
-              <w:t xml:space="preserve">.  </w:t>
-            </w:r>
-            <w:r>
-              <w:t xml:space="preserve">They would like </w:t>
-            </w:r>
-            <w:r>
-              <w:t xml:space="preserve">to make sure updates go into the existing tag </w:t>
-            </w:r>
-            <w:r>
-              <w:t xml:space="preserve">(authorizedBy_quote) </w:t>
-            </w:r>
-            <w:r>
-              <w:t>or it will require changes on our side.</w:t>
-            </w:r>
-          </w:p>
-          <w:p>
-            <w:pPr>
-              <w:rPr>
-                <w:rFonts w:asciiTheme="minorHAnsi" w:hAnsiTheme="minorHAnsi"/>
-              </w:rPr>
-            </w:pPr>
-          </w:p>
-        </w:tc>
-      </w:tr>
-      <w:tr>
-        <w:trPr>
-          <w:cantSplit/>
-          <w:trHeight w:val="665"/>
-        </w:trPr>
-        <w:tc>
-          <w:tcPr>
-            <w:tcW w:w="3960" w:type="dxa"/>
-            <w:tcBorders>
-              <w:top w:val="single" w:sz="4" w:space="0" w:color="auto"/>
-              <w:left w:val="single" w:sz="4" w:space="0" w:color="auto"/>
-              <w:bottom w:val="single" w:sz="4" w:space="0" w:color="auto"/>
-              <w:right w:val="single" w:sz="4" w:space="0" w:color="auto"/>
-            </w:tcBorders>
-            <w:vAlign w:val="center"/>
-          </w:tcPr>
-          <w:p>
-            <w:pPr>
-              <w:pStyle w:val="ListParagraph"/>
-              <w:numPr>
-                <w:ilvl w:val="0"/>
-                <w:numId w:val="26"/>
-              </w:numPr>
-              <w:rPr>
-                <w:rFonts w:asciiTheme="minorHAnsi" w:hAnsiTheme="minorHAnsi"/>
-              </w:rPr>
-            </w:pPr>
-            <w:r>
-              <w:rPr>
-                <w:rFonts w:asciiTheme="minorHAnsi" w:hAnsiTheme="minorHAnsi"/>
-              </w:rPr>
-              <w:t>Container Code</w:t>
-            </w:r>
-          </w:p>
-        </w:tc>
-        <w:tc>
-          <w:tcPr>
-            <w:tcW w:w="4950" w:type="dxa"/>
-            <w:tcBorders>
-              <w:top w:val="single" w:sz="4" w:space="0" w:color="auto"/>
-              <w:left w:val="single" w:sz="4" w:space="0" w:color="auto"/>
-              <w:bottom w:val="single" w:sz="4" w:space="0" w:color="auto"/>
-              <w:right w:val="single" w:sz="4" w:space="0" w:color="auto"/>
-            </w:tcBorders>
-            <w:vAlign w:val="center"/>
-          </w:tcPr>
-          <w:p>
-            <w:pPr>
-              <w:rPr>
-                <w:rFonts w:asciiTheme="minorHAnsi" w:hAnsiTheme="minorHAnsi" w:cs="Courier New"/>
-                <w:color w:val="000000"/>
-              </w:rPr>
-            </w:pPr>
-            <w:r>
-              <w:rPr>
-                <w:rFonts w:asciiTheme="minorHAnsi" w:hAnsiTheme="minorHAnsi" w:cs="Courier New"/>
-                <w:color w:val="000000"/>
-              </w:rPr>
-              <w:t>Container code (containerCode_line) will be pulled from first two digits of parts number.</w:t>
-            </w:r>
-          </w:p>
-          <w:p>
-            <w:pPr>
-              <w:rPr>
-                <w:rFonts w:asciiTheme="minorHAnsi" w:hAnsiTheme="minorHAnsi" w:cs="Courier New"/>
-                <w:color w:val="000000"/>
-              </w:rPr>
-            </w:pPr>
-            <w:r>
-              <w:rPr>
-                <w:rFonts w:asciiTheme="minorHAnsi" w:hAnsiTheme="minorHAnsi" w:cs="Courier New"/>
-                <w:color w:val="000000"/>
-              </w:rPr>
-              <w:t>Or</w:t>
-            </w:r>
-          </w:p>
-          <w:p>
-            <w:pPr>
-              <w:rPr>
-                <w:rFonts w:asciiTheme="minorHAnsi" w:hAnsiTheme="minorHAnsi"/>
-              </w:rPr>
-            </w:pPr>
-            <w:r>
-              <w:rPr>
-                <w:rFonts w:asciiTheme="minorHAnsi" w:hAnsiTheme="minorHAnsi" w:cs="Courier New"/>
-                <w:color w:val="000000"/>
-              </w:rPr>
-              <w:t>Can we use “_part_custom_field9” and always have the container code.  Currently it does not seem correct, only receiving FL and RO.</w:t>
-            </w:r>
-          </w:p>
-        </w:tc>
-      </w:tr>
-      <w:tr>
-        <w:trPr>
-          <w:cantSplit/>
-          <w:trHeight w:val="584"/>
-        </w:trPr>
-        <w:tc>
-          <w:tcPr>
-            <w:tcW w:w="3960" w:type="dxa"/>
-            <w:tcBorders>
-              <w:top w:val="single" w:sz="4" w:space="0" w:color="auto"/>
-              <w:left w:val="single" w:sz="4" w:space="0" w:color="auto"/>
-              <w:bottom w:val="single" w:sz="4" w:space="0" w:color="auto"/>
-              <w:right w:val="single" w:sz="4" w:space="0" w:color="auto"/>
-            </w:tcBorders>
-            <w:vAlign w:val="center"/>
-          </w:tcPr>
-          <w:p>
-            <w:pPr>
-              <w:rPr>
-                <w:rFonts w:asciiTheme="minorHAnsi" w:hAnsiTheme="minorHAnsi"/>
-              </w:rPr>
-            </w:pPr>
-          </w:p>
-        </w:tc>
-        <w:tc>
-          <w:tcPr>
-            <w:tcW w:w="4950" w:type="dxa"/>
-            <w:tcBorders>
-              <w:top w:val="single" w:sz="4" w:space="0" w:color="auto"/>
-              <w:left w:val="single" w:sz="4" w:space="0" w:color="auto"/>
-              <w:bottom w:val="single" w:sz="4" w:space="0" w:color="auto"/>
-              <w:right w:val="single" w:sz="4" w:space="0" w:color="auto"/>
-            </w:tcBorders>
-            <w:vAlign w:val="center"/>
-          </w:tcPr>
-          <w:p>
-            <w:pPr>
-              <w:rPr>
-                <w:rFonts w:asciiTheme="minorHAnsi" w:hAnsiTheme="minorHAnsi"/>
-              </w:rPr>
-            </w:pPr>
           </w:p>
         </w:tc>
       </w:tr>
@@ -7669,16 +7667,16 @@
           <w:rFonts w:asciiTheme="minorHAnsi" w:hAnsiTheme="minorHAnsi"/>
         </w:rPr>
       </w:pPr>
-      <w:bookmarkStart w:id="23" w:name="_Toc379450809"/>
-      <w:bookmarkStart w:id="24" w:name="_Toc416435166"/>
+      <w:bookmarkStart w:id="22" w:name="_Toc379450809"/>
+      <w:bookmarkStart w:id="23" w:name="_Toc416435166"/>
       <w:r>
         <w:rPr>
           <w:rFonts w:asciiTheme="minorHAnsi" w:hAnsiTheme="minorHAnsi"/>
         </w:rPr>
         <w:t>Assumptions</w:t>
       </w:r>
+      <w:bookmarkEnd w:id="22"/>
       <w:bookmarkEnd w:id="23"/>
-      <w:bookmarkEnd w:id="24"/>
     </w:p>
     <w:p>
       <w:pPr>
@@ -7747,14 +7745,14 @@
           <w:rFonts w:asciiTheme="minorHAnsi" w:hAnsiTheme="minorHAnsi"/>
         </w:rPr>
       </w:pPr>
-      <w:bookmarkStart w:id="25" w:name="_Toc416435167"/>
+      <w:bookmarkStart w:id="24" w:name="_Toc416435167"/>
       <w:r>
         <w:rPr>
           <w:rFonts w:asciiTheme="minorHAnsi" w:hAnsiTheme="minorHAnsi"/>
         </w:rPr>
         <w:t>Technical Design</w:t>
       </w:r>
-      <w:bookmarkEnd w:id="25"/>
+      <w:bookmarkEnd w:id="24"/>
     </w:p>
     <w:p>
       <w:pPr>
@@ -7838,14 +7836,14 @@
           <w:rFonts w:asciiTheme="minorHAnsi" w:hAnsiTheme="minorHAnsi"/>
         </w:rPr>
       </w:pPr>
-      <w:bookmarkStart w:id="26" w:name="_Toc416435168"/>
+      <w:bookmarkStart w:id="25" w:name="_Toc416435168"/>
       <w:r>
         <w:rPr>
           <w:rFonts w:asciiTheme="minorHAnsi" w:hAnsiTheme="minorHAnsi"/>
         </w:rPr>
         <w:t>Referenced Documents</w:t>
       </w:r>
-      <w:bookmarkEnd w:id="26"/>
+      <w:bookmarkEnd w:id="25"/>
     </w:p>
     <w:p>
       <w:pPr>
@@ -7870,7 +7868,7 @@
           <w:rFonts w:asciiTheme="minorHAnsi" w:hAnsiTheme="minorHAnsi"/>
         </w:rPr>
       </w:pPr>
-      <w:bookmarkStart w:id="27" w:name="_Toc416435169"/>
+      <w:bookmarkStart w:id="26" w:name="_Toc416435169"/>
       <w:r>
         <w:rPr>
           <w:rFonts w:asciiTheme="minorHAnsi" w:hAnsiTheme="minorHAnsi"/>
@@ -7878,7 +7876,7 @@
         <w:lastRenderedPageBreak/>
         <w:t>Process Flow and Mock Ups</w:t>
       </w:r>
-      <w:bookmarkEnd w:id="27"/>
+      <w:bookmarkEnd w:id="26"/>
     </w:p>
     <w:p>
       <w:pPr>
@@ -8013,7 +8011,7 @@
       <w:pPr>
         <w:pStyle w:val="Heading3"/>
       </w:pPr>
-      <w:bookmarkStart w:id="28" w:name="_Toc416435170"/>
+      <w:bookmarkStart w:id="27" w:name="_Toc416435170"/>
       <w:r>
         <w:t>Changes to the CMC</w:t>
       </w:r>
@@ -8023,7 +8021,7 @@
       <w:r>
         <w:t>files</w:t>
       </w:r>
-      <w:bookmarkEnd w:id="28"/>
+      <w:bookmarkEnd w:id="27"/>
     </w:p>
     <w:p>
       <w:pPr>
@@ -8629,11 +8627,11 @@
       <w:pPr>
         <w:pStyle w:val="Heading3"/>
       </w:pPr>
-      <w:bookmarkStart w:id="29" w:name="_Toc416435171"/>
+      <w:bookmarkStart w:id="28" w:name="_Toc416435171"/>
       <w:r>
         <w:t>Waste types to add</w:t>
       </w:r>
-      <w:bookmarkEnd w:id="29"/>
+      <w:bookmarkEnd w:id="28"/>
     </w:p>
     <w:p>
       <w:pPr>
@@ -11517,27 +11515,27 @@
           <w:rFonts w:asciiTheme="minorHAnsi" w:hAnsiTheme="minorHAnsi"/>
         </w:rPr>
       </w:pPr>
-      <w:bookmarkStart w:id="30" w:name="_Toc416435172"/>
+      <w:bookmarkStart w:id="29" w:name="_Toc416435172"/>
       <w:r>
         <w:rPr>
           <w:rFonts w:asciiTheme="minorHAnsi" w:hAnsiTheme="minorHAnsi"/>
         </w:rPr>
         <w:t>Changes to Capture tables</w:t>
       </w:r>
-      <w:bookmarkEnd w:id="30"/>
+      <w:bookmarkEnd w:id="29"/>
     </w:p>
     <w:p>
       <w:pPr>
         <w:pStyle w:val="Heading3"/>
       </w:pPr>
-      <w:bookmarkStart w:id="31" w:name="_Toc416435173"/>
+      <w:bookmarkStart w:id="30" w:name="_Toc416435173"/>
       <w:r>
         <w:t>The following changes to the Dis</w:t>
       </w:r>
       <w:r>
         <w:t>posal_Sites table are required</w:t>
       </w:r>
-      <w:bookmarkEnd w:id="31"/>
+      <w:bookmarkEnd w:id="30"/>
     </w:p>
     <w:tbl>
       <w:tblPr>
@@ -14822,11 +14820,11 @@
       <w:pPr>
         <w:pStyle w:val="Heading3"/>
       </w:pPr>
-      <w:bookmarkStart w:id="32" w:name="_Toc416435174"/>
+      <w:bookmarkStart w:id="31" w:name="_Toc416435174"/>
       <w:r>
         <w:t>The following changes to the DisposalCosts_Comm table are required:</w:t>
       </w:r>
-      <w:bookmarkEnd w:id="32"/>
+      <w:bookmarkEnd w:id="31"/>
     </w:p>
     <w:p>
       <w:pPr>
@@ -15753,7 +15751,7 @@
       <w:pPr>
         <w:pStyle w:val="Heading3"/>
       </w:pPr>
-      <w:bookmarkStart w:id="33" w:name="_Toc416435175"/>
+      <w:bookmarkStart w:id="32" w:name="_Toc416435175"/>
       <w:r>
         <w:t xml:space="preserve">The following changes to the </w:t>
       </w:r>
@@ -15763,7 +15761,7 @@
       <w:r>
         <w:t xml:space="preserve"> table are required:</w:t>
       </w:r>
-      <w:bookmarkEnd w:id="33"/>
+      <w:bookmarkEnd w:id="32"/>
     </w:p>
     <w:p>
       <w:pPr>
@@ -16992,27 +16990,27 @@
           <w:rFonts w:asciiTheme="minorHAnsi" w:hAnsiTheme="minorHAnsi"/>
         </w:rPr>
       </w:pPr>
-      <w:bookmarkStart w:id="34" w:name="_Toc416435176"/>
+      <w:bookmarkStart w:id="33" w:name="_Toc416435176"/>
       <w:r>
         <w:rPr>
           <w:rFonts w:asciiTheme="minorHAnsi" w:hAnsiTheme="minorHAnsi"/>
         </w:rPr>
         <w:t>Changes to Pricing formulas</w:t>
       </w:r>
-      <w:bookmarkEnd w:id="34"/>
+      <w:bookmarkEnd w:id="33"/>
     </w:p>
     <w:p>
       <w:pPr>
         <w:pStyle w:val="Heading3"/>
       </w:pPr>
-      <w:bookmarkStart w:id="35" w:name="_Toc416435177"/>
+      <w:bookmarkStart w:id="34" w:name="_Toc416435177"/>
       <w:r>
         <w:t>Small container l</w:t>
       </w:r>
       <w:r>
         <w:t>ookups to determine disposal location should be modified in the following way:</w:t>
       </w:r>
-      <w:bookmarkEnd w:id="35"/>
+      <w:bookmarkEnd w:id="34"/>
     </w:p>
     <w:p>
       <w:pPr>
@@ -17075,11 +17073,11 @@
       <w:pPr>
         <w:pStyle w:val="Heading3"/>
       </w:pPr>
-      <w:bookmarkStart w:id="36" w:name="_Toc416435178"/>
+      <w:bookmarkStart w:id="35" w:name="_Toc416435178"/>
       <w:r>
         <w:t>Large container lookups to determine disposal location should be modified in the following way:</w:t>
       </w:r>
-      <w:bookmarkEnd w:id="36"/>
+      <w:bookmarkEnd w:id="35"/>
     </w:p>
     <w:p>
       <w:pPr>
@@ -17154,11 +17152,11 @@
       <w:pPr>
         <w:pStyle w:val="Heading3"/>
       </w:pPr>
-      <w:bookmarkStart w:id="37" w:name="_Toc416435179"/>
+      <w:bookmarkStart w:id="36" w:name="_Toc416435179"/>
       <w:r>
         <w:t>Pricing formula modifications</w:t>
       </w:r>
-      <w:bookmarkEnd w:id="37"/>
+      <w:bookmarkEnd w:id="36"/>
     </w:p>
     <w:p>
       <w:pPr>
@@ -17540,14 +17538,14 @@
           <w:rFonts w:asciiTheme="minorHAnsi" w:hAnsiTheme="minorHAnsi"/>
         </w:rPr>
       </w:pPr>
-      <w:bookmarkStart w:id="38" w:name="_Toc416435180"/>
+      <w:bookmarkStart w:id="37" w:name="_Toc416435180"/>
       <w:r>
         <w:rPr>
           <w:rFonts w:asciiTheme="minorHAnsi" w:hAnsiTheme="minorHAnsi"/>
         </w:rPr>
         <w:t>Data Sources &amp; Mapping</w:t>
       </w:r>
-      <w:bookmarkEnd w:id="38"/>
+      <w:bookmarkEnd w:id="37"/>
     </w:p>
     <w:p>
       <w:pPr>
@@ -17619,7 +17617,7 @@
         <w:pStyle w:val="Heading2"/>
         <w:jc w:val="both"/>
       </w:pPr>
-      <w:bookmarkStart w:id="39" w:name="_Toc416435181"/>
+      <w:bookmarkStart w:id="38" w:name="_Toc416435181"/>
       <w:r>
         <w:rPr>
           <w:rFonts w:asciiTheme="minorHAnsi" w:hAnsiTheme="minorHAnsi"/>
@@ -17632,7 +17630,7 @@
         </w:rPr>
         <w:t>Interface</w:t>
       </w:r>
-      <w:bookmarkEnd w:id="39"/>
+      <w:bookmarkEnd w:id="38"/>
     </w:p>
     <w:p>
       <w:pPr>
@@ -18329,14 +18327,14 @@
           <w:rFonts w:asciiTheme="minorHAnsi" w:hAnsiTheme="minorHAnsi"/>
         </w:rPr>
       </w:pPr>
-      <w:bookmarkStart w:id="40" w:name="_Toc416435182"/>
+      <w:bookmarkStart w:id="39" w:name="_Toc416435182"/>
       <w:r>
         <w:rPr>
           <w:rFonts w:asciiTheme="minorHAnsi" w:hAnsiTheme="minorHAnsi"/>
         </w:rPr>
         <w:t>Report Changes</w:t>
       </w:r>
-      <w:bookmarkEnd w:id="40"/>
+      <w:bookmarkEnd w:id="39"/>
     </w:p>
     <w:p>
       <w:pPr>
@@ -18360,37 +18358,37 @@
           <w:rFonts w:asciiTheme="minorHAnsi" w:hAnsiTheme="minorHAnsi"/>
         </w:rPr>
       </w:pPr>
-      <w:bookmarkStart w:id="41" w:name="_Toc416435183"/>
+      <w:bookmarkStart w:id="40" w:name="_Toc416435183"/>
       <w:r>
         <w:rPr>
           <w:rFonts w:asciiTheme="minorHAnsi" w:hAnsiTheme="minorHAnsi"/>
         </w:rPr>
         <w:t>Appendix</w:t>
       </w:r>
-      <w:bookmarkEnd w:id="41"/>
+      <w:bookmarkEnd w:id="40"/>
       <w:r>
         <w:rPr>
           <w:rFonts w:asciiTheme="minorHAnsi" w:hAnsiTheme="minorHAnsi"/>
         </w:rPr>
         <w:t xml:space="preserve"> </w:t>
       </w:r>
+      <w:bookmarkEnd w:id="17"/>
       <w:bookmarkEnd w:id="18"/>
       <w:bookmarkEnd w:id="19"/>
-      <w:bookmarkEnd w:id="20"/>
     </w:p>
     <w:p>
       <w:pPr>
         <w:pStyle w:val="Heading2"/>
         <w:jc w:val="both"/>
       </w:pPr>
-      <w:bookmarkStart w:id="42" w:name="_Toc416435184"/>
+      <w:bookmarkStart w:id="41" w:name="_Toc416435184"/>
       <w:r>
         <w:rPr>
           <w:rFonts w:asciiTheme="minorHAnsi" w:hAnsiTheme="minorHAnsi"/>
         </w:rPr>
         <w:t>General Questions</w:t>
       </w:r>
-      <w:bookmarkEnd w:id="42"/>
+      <w:bookmarkEnd w:id="41"/>
     </w:p>
     <w:p>
       <w:pPr>
@@ -18413,14 +18411,14 @@
         <w:pStyle w:val="Heading2"/>
         <w:jc w:val="both"/>
       </w:pPr>
-      <w:bookmarkStart w:id="43" w:name="_Toc416435185"/>
+      <w:bookmarkStart w:id="42" w:name="_Toc416435185"/>
       <w:r>
         <w:rPr>
           <w:rFonts w:asciiTheme="minorHAnsi" w:hAnsiTheme="minorHAnsi"/>
         </w:rPr>
         <w:t>Deferred Items</w:t>
       </w:r>
-      <w:bookmarkEnd w:id="43"/>
+      <w:bookmarkEnd w:id="42"/>
     </w:p>
     <w:p>
       <w:pPr>
@@ -20995,11 +20993,13 @@
               <w:contextualSpacing/>
               <w:rPr>
                 <w:rFonts w:asciiTheme="minorHAnsi" w:hAnsiTheme="minorHAnsi"/>
-              </w:rPr>
-            </w:pPr>
-            <w:r>
-              <w:rPr>
-                <w:rFonts w:asciiTheme="minorHAnsi" w:hAnsiTheme="minorHAnsi"/>
+                <w:strike/>
+              </w:rPr>
+            </w:pPr>
+            <w:r>
+              <w:rPr>
+                <w:rFonts w:asciiTheme="minorHAnsi" w:hAnsiTheme="minorHAnsi"/>
+                <w:strike/>
               </w:rPr>
               <w:t>Documentation:  Sample Invoice</w:t>
             </w:r>
@@ -21111,6 +21111,46 @@
                 <w:rFonts w:asciiTheme="minorHAnsi" w:hAnsiTheme="minorHAnsi"/>
               </w:rPr>
             </w:pPr>
+            <w:r>
+              <w:rPr>
+                <w:rFonts w:asciiTheme="minorHAnsi" w:hAnsiTheme="minorHAnsi"/>
+              </w:rPr>
+              <w:t xml:space="preserve">Make editable. </w:t>
+            </w:r>
+          </w:p>
+          <w:p>
+            <w:pPr>
+              <w:tabs>
+                <w:tab w:val="left" w:pos="293"/>
+              </w:tabs>
+              <w:contextualSpacing/>
+              <w:rPr>
+                <w:rFonts w:asciiTheme="minorHAnsi" w:hAnsiTheme="minorHAnsi"/>
+              </w:rPr>
+            </w:pPr>
+            <w:r>
+              <w:rPr>
+                <w:rFonts w:asciiTheme="minorHAnsi" w:hAnsiTheme="minorHAnsi"/>
+              </w:rPr>
+              <w:t xml:space="preserve">Talk to Rob/John.  </w:t>
+            </w:r>
+          </w:p>
+          <w:p>
+            <w:pPr>
+              <w:tabs>
+                <w:tab w:val="left" w:pos="293"/>
+              </w:tabs>
+              <w:contextualSpacing/>
+              <w:rPr>
+                <w:rFonts w:asciiTheme="minorHAnsi" w:hAnsiTheme="minorHAnsi"/>
+              </w:rPr>
+            </w:pPr>
+            <w:r>
+              <w:rPr>
+                <w:rFonts w:asciiTheme="minorHAnsi" w:hAnsiTheme="minorHAnsi"/>
+              </w:rPr>
+              <w:t>There will be a refresh contact button to display primary contact from SFDC.</w:t>
+            </w:r>
           </w:p>
         </w:tc>
       </w:tr>
@@ -21151,11 +21191,13 @@
               <w:contextualSpacing/>
               <w:rPr>
                 <w:rFonts w:asciiTheme="minorHAnsi" w:hAnsiTheme="minorHAnsi"/>
-              </w:rPr>
-            </w:pPr>
-            <w:r>
-              <w:rPr>
-                <w:rFonts w:asciiTheme="minorHAnsi" w:hAnsiTheme="minorHAnsi"/>
+                <w:strike/>
+              </w:rPr>
+            </w:pPr>
+            <w:r>
+              <w:rPr>
+                <w:rFonts w:asciiTheme="minorHAnsi" w:hAnsiTheme="minorHAnsi"/>
+                <w:strike/>
               </w:rPr>
               <w:t xml:space="preserve">Expired quotes - Build “Reopen” functionality:  allow click on expired quote and take straight to repricing screen.  </w:t>
             </w:r>
@@ -21218,6 +21260,7 @@
               </w:numPr>
               <w:rPr>
                 <w:rFonts w:asciiTheme="minorHAnsi" w:hAnsiTheme="minorHAnsi"/>
+                <w:strike/>
               </w:rPr>
             </w:pPr>
           </w:p>
@@ -21226,13 +21269,15 @@
               <w:contextualSpacing/>
               <w:rPr>
                 <w:rFonts w:asciiTheme="minorHAnsi" w:hAnsiTheme="minorHAnsi"/>
-              </w:rPr>
-            </w:pPr>
-            <w:r>
-              <w:rPr>
-                <w:rFonts w:asciiTheme="minorHAnsi" w:hAnsiTheme="minorHAnsi"/>
-              </w:rPr>
-              <w:t>Commerce:  cost calculations</w:t>
+                <w:strike/>
+              </w:rPr>
+            </w:pPr>
+            <w:r>
+              <w:rPr>
+                <w:rFonts w:asciiTheme="minorHAnsi" w:hAnsiTheme="minorHAnsi"/>
+                <w:strike/>
+              </w:rPr>
+              <w:t>Rebates</w:t>
             </w:r>
           </w:p>
         </w:tc>
@@ -21256,39 +21301,13 @@
               <w:contextualSpacing/>
               <w:rPr>
                 <w:rFonts w:asciiTheme="minorHAnsi" w:hAnsiTheme="minorHAnsi"/>
-              </w:rPr>
-            </w:pPr>
-            <w:r>
-              <w:rPr>
-                <w:rFonts w:asciiTheme="minorHAnsi" w:hAnsiTheme="minorHAnsi"/>
-              </w:rPr>
-              <w:t xml:space="preserve">Cost calculations should support a negative cash cost, I/C rate, and market rate. </w:t>
-            </w:r>
-          </w:p>
-          <w:p>
-            <w:pPr>
-              <w:contextualSpacing/>
-              <w:rPr>
-                <w:rFonts w:asciiTheme="minorHAnsi" w:hAnsiTheme="minorHAnsi"/>
-              </w:rPr>
-            </w:pPr>
-            <w:r>
-              <w:rPr>
-                <w:rFonts w:asciiTheme="minorHAnsi" w:hAnsiTheme="minorHAnsi"/>
-              </w:rPr>
-              <w:t>Line item disposal below floor rule applies (i.e. if disposal market price is -$10, -$11 would require approval)</w:t>
-            </w:r>
-          </w:p>
-          <w:p>
-            <w:pPr>
-              <w:contextualSpacing/>
-              <w:rPr>
-                <w:rFonts w:asciiTheme="minorHAnsi" w:hAnsiTheme="minorHAnsi"/>
-              </w:rPr>
-            </w:pPr>
-            <w:r>
-              <w:rPr>
-                <w:rFonts w:asciiTheme="minorHAnsi" w:hAnsiTheme="minorHAnsi"/>
+                <w:strike/>
+              </w:rPr>
+            </w:pPr>
+            <w:r>
+              <w:rPr>
+                <w:rFonts w:asciiTheme="minorHAnsi" w:hAnsiTheme="minorHAnsi"/>
+                <w:strike/>
               </w:rPr>
               <w:t>If disposal price is negative for large container, should appear on proposal as “Rebate per ton ”, “Rebate per yard” or “Rebate per load”</w:t>
             </w:r>
@@ -21301,6 +21320,7 @@
               <w:contextualSpacing/>
               <w:rPr>
                 <w:rFonts w:asciiTheme="minorHAnsi" w:hAnsiTheme="minorHAnsi"/>
+                <w:strike/>
               </w:rPr>
             </w:pPr>
           </w:p>
@@ -21335,6 +21355,7 @@
               </w:numPr>
               <w:rPr>
                 <w:rFonts w:asciiTheme="minorHAnsi" w:hAnsiTheme="minorHAnsi"/>
+                <w:strike/>
               </w:rPr>
             </w:pPr>
           </w:p>
@@ -21343,11 +21364,13 @@
               <w:contextualSpacing/>
               <w:rPr>
                 <w:rFonts w:asciiTheme="minorHAnsi" w:hAnsiTheme="minorHAnsi"/>
-              </w:rPr>
-            </w:pPr>
-            <w:r>
-              <w:rPr>
-                <w:rFonts w:asciiTheme="minorHAnsi" w:hAnsiTheme="minorHAnsi"/>
+                <w:strike/>
+              </w:rPr>
+            </w:pPr>
+            <w:r>
+              <w:rPr>
+                <w:rFonts w:asciiTheme="minorHAnsi" w:hAnsiTheme="minorHAnsi"/>
+                <w:strike/>
               </w:rPr>
               <w:t>Generate Documents</w:t>
             </w:r>
@@ -21373,11 +21396,13 @@
               <w:contextualSpacing/>
               <w:rPr>
                 <w:rFonts w:asciiTheme="minorHAnsi" w:hAnsiTheme="minorHAnsi"/>
-              </w:rPr>
-            </w:pPr>
-            <w:r>
-              <w:rPr>
-                <w:rFonts w:asciiTheme="minorHAnsi" w:hAnsiTheme="minorHAnsi"/>
+                <w:strike/>
+              </w:rPr>
+            </w:pPr>
+            <w:r>
+              <w:rPr>
+                <w:rFonts w:asciiTheme="minorHAnsi" w:hAnsiTheme="minorHAnsi"/>
+                <w:strike/>
               </w:rPr>
               <w:t xml:space="preserve">Industrial-specific marketing literature may need to be added – check eRac.  </w:t>
             </w:r>
@@ -21388,6 +21413,7 @@
               <w:ind w:left="0"/>
               <w:rPr>
                 <w:rFonts w:asciiTheme="minorHAnsi" w:hAnsiTheme="minorHAnsi"/>
+                <w:strike/>
               </w:rPr>
             </w:pPr>
           </w:p>
@@ -21396,11 +21422,13 @@
               <w:contextualSpacing/>
               <w:rPr>
                 <w:rFonts w:asciiTheme="minorHAnsi" w:hAnsiTheme="minorHAnsi"/>
-              </w:rPr>
-            </w:pPr>
-            <w:r>
-              <w:rPr>
-                <w:rFonts w:asciiTheme="minorHAnsi" w:hAnsiTheme="minorHAnsi"/>
+                <w:strike/>
+              </w:rPr>
+            </w:pPr>
+            <w:r>
+              <w:rPr>
+                <w:rFonts w:asciiTheme="minorHAnsi" w:hAnsiTheme="minorHAnsi"/>
+                <w:strike/>
               </w:rPr>
               <w:t>Add marketing materials options (C&amp;D)…these should  appear  always; not specific to quote details (Waiting on business to supply)</w:t>
             </w:r>
@@ -21868,11 +21896,13 @@
               <w:contextualSpacing/>
               <w:rPr>
                 <w:rFonts w:asciiTheme="minorHAnsi" w:hAnsiTheme="minorHAnsi"/>
-              </w:rPr>
-            </w:pPr>
-            <w:r>
-              <w:rPr>
-                <w:rFonts w:asciiTheme="minorHAnsi" w:hAnsiTheme="minorHAnsi"/>
+                <w:strike/>
+              </w:rPr>
+            </w:pPr>
+            <w:r>
+              <w:rPr>
+                <w:rFonts w:asciiTheme="minorHAnsi" w:hAnsiTheme="minorHAnsi"/>
+                <w:strike/>
               </w:rPr>
               <w:t>Address doesn’t exist?  Need a workaround….override with specific lat/long (can use cross street)</w:t>
             </w:r>
@@ -21942,11 +21972,13 @@
               <w:ind w:left="0"/>
               <w:rPr>
                 <w:rFonts w:asciiTheme="minorHAnsi" w:hAnsiTheme="minorHAnsi"/>
-              </w:rPr>
-            </w:pPr>
-            <w:r>
-              <w:rPr>
-                <w:rFonts w:asciiTheme="minorHAnsi" w:hAnsiTheme="minorHAnsi"/>
+                <w:strike/>
+              </w:rPr>
+            </w:pPr>
+            <w:r>
+              <w:rPr>
+                <w:rFonts w:asciiTheme="minorHAnsi" w:hAnsiTheme="minorHAnsi"/>
+                <w:strike/>
               </w:rPr>
               <w:t>Approval Process: have to wait for approvals,Different approval process for temp vs perm on FRF waived</w:t>
             </w:r>
@@ -21961,6 +21993,7 @@
             <w:r>
               <w:rPr>
                 <w:rFonts w:asciiTheme="minorHAnsi" w:hAnsiTheme="minorHAnsi"/>
+                <w:strike/>
               </w:rPr>
               <w:t>Deferred to future releas</w:t>
             </w:r>
@@ -22139,6 +22172,12 @@
                 <w:rFonts w:asciiTheme="minorHAnsi" w:hAnsiTheme="minorHAnsi"/>
               </w:rPr>
             </w:pPr>
+            <w:r>
+              <w:rPr>
+                <w:rFonts w:asciiTheme="minorHAnsi" w:hAnsiTheme="minorHAnsi"/>
+              </w:rPr>
+              <w:t>Look in first disposal ticket and try to reproduce</w:t>
+            </w:r>
           </w:p>
         </w:tc>
       </w:tr>
@@ -22189,6 +22228,8 @@
               </w:rPr>
               <w:t>Make Delivery and Service notes editable on the Gen Docs step</w:t>
             </w:r>
+            <w:bookmarkStart w:id="43" w:name="_GoBack"/>
+            <w:bookmarkEnd w:id="43"/>
           </w:p>
         </w:tc>
         <w:tc>
@@ -22394,7 +22435,6 @@
         <w:dataBinding w:prefixMappings="xmlns:ns0='http://purl.org/dc/elements/1.1/' xmlns:ns1='http://schemas.openxmlformats.org/package/2006/metadata/core-properties' " w:xpath="/ns1:coreProperties[1]/ns0:title[1]" w:storeItemID="{6C3C8BC8-F283-45AE-878A-BAB7291924A1}"/>
         <w:text/>
       </w:sdtPr>
-      <w:sdtEndPr/>
       <w:sdtContent>
         <w:r>
           <w:t>Disposal Enhancements</w:t>
@@ -22417,7 +22457,7 @@
       <w:rPr>
         <w:noProof/>
       </w:rPr>
-      <w:t>5/7/2015 2:50:57 PM</w:t>
+      <w:t>5/8/2015 3:30:03 PM</w:t>
     </w:r>
     <w:r>
       <w:rPr>
@@ -22480,7 +22520,7 @@
         <w:sz w:val="16"/>
         <w:szCs w:val="16"/>
       </w:rPr>
-      <w:t>4</w:t>
+      <w:t>24</w:t>
     </w:r>
     <w:r>
       <w:rPr>
@@ -28038,21 +28078,6 @@
 </file>
 
 <file path=customXml/item1.xml><?xml version="1.0" encoding="utf-8"?>
-<p:properties xmlns:p="http://schemas.microsoft.com/office/2006/metadata/properties" xmlns:xsi="http://www.w3.org/2001/XMLSchema-instance">
-  <documentManagement/>
-</p:properties>
-</file>
-
-<file path=customXml/item2.xml><?xml version="1.0" encoding="utf-8"?>
-<?mso-contentType ?>
-<FormTemplates xmlns="http://schemas.microsoft.com/sharepoint/v3/contenttype/forms">
-  <Display>DocumentLibraryForm</Display>
-  <Edit>DocumentLibraryForm</Edit>
-  <New>DocumentLibraryForm</New>
-</FormTemplates>
-</file>
-
-<file path=customXml/item3.xml><?xml version="1.0" encoding="utf-8"?>
 <ct:contentTypeSchema xmlns:ct="http://schemas.microsoft.com/office/2006/metadata/contentType" xmlns:ma="http://schemas.microsoft.com/office/2006/metadata/properties/metaAttributes" ct:_="" ma:_="" ma:contentTypeName="Document" ma:contentTypeID="0x01010007B1D441ADEC8642ABD94220A12323FC" ma:contentTypeVersion="0" ma:contentTypeDescription="Create a new document." ma:contentTypeScope="" ma:versionID="004e9817178017d7dbe120b842248b7f">
   <xsd:schema xmlns:xsd="http://www.w3.org/2001/XMLSchema" xmlns:xs="http://www.w3.org/2001/XMLSchema" xmlns:p="http://schemas.microsoft.com/office/2006/metadata/properties" targetNamespace="http://schemas.microsoft.com/office/2006/metadata/properties" ma:root="true" ma:fieldsID="c64490b4aec6201516c3a874156f37b2">
     <xsd:element name="properties">
@@ -28166,27 +28191,26 @@
 </ct:contentTypeSchema>
 </file>
 
+<file path=customXml/item2.xml><?xml version="1.0" encoding="utf-8"?>
+<?mso-contentType ?>
+<FormTemplates xmlns="http://schemas.microsoft.com/sharepoint/v3/contenttype/forms">
+  <Display>DocumentLibraryForm</Display>
+  <Edit>DocumentLibraryForm</Edit>
+  <New>DocumentLibraryForm</New>
+</FormTemplates>
+</file>
+
+<file path=customXml/item3.xml><?xml version="1.0" encoding="utf-8"?>
+<p:properties xmlns:p="http://schemas.microsoft.com/office/2006/metadata/properties" xmlns:xsi="http://www.w3.org/2001/XMLSchema-instance">
+  <documentManagement/>
+</p:properties>
+</file>
+
 <file path=customXml/item4.xml><?xml version="1.0" encoding="utf-8"?>
 <b:Sources xmlns:b="http://schemas.openxmlformats.org/officeDocument/2006/bibliography" xmlns="http://schemas.openxmlformats.org/officeDocument/2006/bibliography" SelectedStyle="\APA.XSL" StyleName="APA"/>
 </file>
 
 <file path=customXml/itemProps1.xml><?xml version="1.0" encoding="utf-8"?>
-<ds:datastoreItem xmlns:ds="http://schemas.openxmlformats.org/officeDocument/2006/customXml" ds:itemID="{E5265DE5-3E8E-4120-8280-8EC419E03148}">
-  <ds:schemaRefs>
-    <ds:schemaRef ds:uri="http://schemas.microsoft.com/office/2006/metadata/properties"/>
-  </ds:schemaRefs>
-</ds:datastoreItem>
-</file>
-
-<file path=customXml/itemProps2.xml><?xml version="1.0" encoding="utf-8"?>
-<ds:datastoreItem xmlns:ds="http://schemas.openxmlformats.org/officeDocument/2006/customXml" ds:itemID="{3CBB50F0-8F85-42BF-AC23-9DA2DC66E259}">
-  <ds:schemaRefs>
-    <ds:schemaRef ds:uri="http://schemas.microsoft.com/sharepoint/v3/contenttype/forms"/>
-  </ds:schemaRefs>
-</ds:datastoreItem>
-</file>
-
-<file path=customXml/itemProps3.xml><?xml version="1.0" encoding="utf-8"?>
 <ds:datastoreItem xmlns:ds="http://schemas.openxmlformats.org/officeDocument/2006/customXml" ds:itemID="{BA7BD11F-C275-40DD-82C9-C791F093B530}">
   <ds:schemaRefs>
     <ds:schemaRef ds:uri="http://schemas.microsoft.com/office/2006/metadata/contentType"/>
@@ -28202,8 +28226,24 @@
 </ds:datastoreItem>
 </file>
 
+<file path=customXml/itemProps2.xml><?xml version="1.0" encoding="utf-8"?>
+<ds:datastoreItem xmlns:ds="http://schemas.openxmlformats.org/officeDocument/2006/customXml" ds:itemID="{3CBB50F0-8F85-42BF-AC23-9DA2DC66E259}">
+  <ds:schemaRefs>
+    <ds:schemaRef ds:uri="http://schemas.microsoft.com/sharepoint/v3/contenttype/forms"/>
+  </ds:schemaRefs>
+</ds:datastoreItem>
+</file>
+
+<file path=customXml/itemProps3.xml><?xml version="1.0" encoding="utf-8"?>
+<ds:datastoreItem xmlns:ds="http://schemas.openxmlformats.org/officeDocument/2006/customXml" ds:itemID="{E5265DE5-3E8E-4120-8280-8EC419E03148}">
+  <ds:schemaRefs>
+    <ds:schemaRef ds:uri="http://schemas.microsoft.com/office/2006/metadata/properties"/>
+  </ds:schemaRefs>
+</ds:datastoreItem>
+</file>
+
 <file path=customXml/itemProps4.xml><?xml version="1.0" encoding="utf-8"?>
-<ds:datastoreItem xmlns:ds="http://schemas.openxmlformats.org/officeDocument/2006/customXml" ds:itemID="{861BE843-85D7-44EC-A4AC-F6CCD6934721}">
+<ds:datastoreItem xmlns:ds="http://schemas.openxmlformats.org/officeDocument/2006/customXml" ds:itemID="{E59CFF0C-8508-46D6-BE4D-6A9A6E8CD0C4}">
   <ds:schemaRefs>
     <ds:schemaRef ds:uri="http://schemas.openxmlformats.org/officeDocument/2006/bibliography"/>
   </ds:schemaRefs>

</xml_diff>